<commit_message>
check signif of NMDS trends; CI of extinction
</commit_message>
<xml_diff>
--- a/writing/supplement--18Feb25.docx
+++ b/writing/supplement--18Feb25.docx
@@ -18,16 +18,7 @@
           <w:szCs w:val="36"/>
           <w:lang w:val="en-US"/>
         </w:rPr>
-        <w:t xml:space="preserve">Supplement for: </w:t>
-      </w:r>
-      <w:r>
-        <w:rPr>
-          <w:rFonts w:ascii="Times New Roman" w:hAnsi="Times New Roman" w:cs="Times New Roman"/>
-          <w:sz w:val="36"/>
-          <w:szCs w:val="36"/>
-          <w:lang w:val="en-US"/>
-        </w:rPr>
-        <w:t>Long exposure to extreme heat magnifies the decoupling between bacterial resistance and recovery</w:t>
+        <w:t>Supplement for: Long exposure to extreme heat magnifies the decoupling between bacterial resistance and recovery</w:t>
       </w:r>
     </w:p>
     <w:p>
@@ -49,7 +40,23 @@
           <w:rFonts w:ascii="Times New Roman" w:hAnsi="Times New Roman" w:cs="Times New Roman"/>
           <w:lang w:val="en-US"/>
         </w:rPr>
-        <w:t>Ana-Hermina Ghenu, Anjaney J. Pandey, Zachary M. Bailey, David R. Johnson</w:t>
+        <w:t xml:space="preserve">Ana-Hermina Ghenu, </w:t>
+      </w:r>
+      <w:proofErr w:type="spellStart"/>
+      <w:r>
+        <w:rPr>
+          <w:rFonts w:ascii="Times New Roman" w:hAnsi="Times New Roman" w:cs="Times New Roman"/>
+          <w:lang w:val="en-US"/>
+        </w:rPr>
+        <w:t>Anjaney</w:t>
+      </w:r>
+      <w:proofErr w:type="spellEnd"/>
+      <w:r>
+        <w:rPr>
+          <w:rFonts w:ascii="Times New Roman" w:hAnsi="Times New Roman" w:cs="Times New Roman"/>
+          <w:lang w:val="en-US"/>
+        </w:rPr>
+        <w:t xml:space="preserve"> J. Pandey, Zachary M. Bailey, David R. Johnson</w:t>
       </w:r>
       <w:r>
         <w:rPr>
@@ -83,11 +90,18 @@
     </w:p>
     <w:p>
       <w:pPr>
-        <w:rPr>
-          <w:rFonts w:ascii="Times New Roman" w:hAnsi="Times New Roman" w:cs="Times New Roman"/>
+        <w:pStyle w:val="Heading1"/>
+        <w:rPr>
           <w:lang w:val="en-US"/>
         </w:rPr>
       </w:pPr>
+      <w:r>
+        <w:rPr>
+          <w:lang w:val="en-US"/>
+        </w:rPr>
+        <w:lastRenderedPageBreak/>
+        <w:t>Materials &amp; Methods</w:t>
+      </w:r>
     </w:p>
     <w:p>
       <w:pPr>
@@ -499,6 +513,7 @@
                 <w:szCs w:val="22"/>
               </w:rPr>
             </w:pPr>
+            <w:proofErr w:type="spellStart"/>
             <w:r>
               <w:rPr>
                 <w:rFonts w:ascii="Calibri" w:hAnsi="Calibri" w:cs="Calibri"/>
@@ -507,6 +522,7 @@
               </w:rPr>
               <w:t>sYFP</w:t>
             </w:r>
+            <w:proofErr w:type="spellEnd"/>
           </w:p>
         </w:tc>
         <w:tc>
@@ -540,7 +556,25 @@
                 <w:sz w:val="22"/>
                 <w:szCs w:val="22"/>
               </w:rPr>
-              <w:t xml:space="preserve"> (UniL, CH)</w:t>
+              <w:t xml:space="preserve"> (</w:t>
+            </w:r>
+            <w:proofErr w:type="spellStart"/>
+            <w:r>
+              <w:rPr>
+                <w:rFonts w:ascii="Calibri" w:hAnsi="Calibri" w:cs="Calibri"/>
+                <w:sz w:val="22"/>
+                <w:szCs w:val="22"/>
+              </w:rPr>
+              <w:t>UniL</w:t>
+            </w:r>
+            <w:proofErr w:type="spellEnd"/>
+            <w:r>
+              <w:rPr>
+                <w:rFonts w:ascii="Calibri" w:hAnsi="Calibri" w:cs="Calibri"/>
+                <w:sz w:val="22"/>
+                <w:szCs w:val="22"/>
+              </w:rPr>
+              <w:t>, CH)</w:t>
             </w:r>
             <w:r>
               <w:rPr>
@@ -650,18 +684,10 @@
                 <w:lang w:eastAsia="en-GB"/>
                 <w14:ligatures w14:val="none"/>
               </w:rPr>
-              <w:t>Pseudomonas putida  KT2440</w:t>
-            </w:r>
-          </w:p>
-        </w:tc>
-        <w:tc>
-          <w:tcPr>
-            <w:tcW w:w="992" w:type="dxa"/>
-          </w:tcPr>
-          <w:p>
-            <w:pPr>
-              <w:jc w:val="center"/>
-              <w:cnfStyle w:val="000000000000" w:firstRow="0" w:lastRow="0" w:firstColumn="0" w:lastColumn="0" w:oddVBand="0" w:evenVBand="0" w:oddHBand="0" w:evenHBand="0" w:firstRowFirstColumn="0" w:firstRowLastColumn="0" w:lastRowFirstColumn="0" w:lastRowLastColumn="0"/>
+              <w:t xml:space="preserve">Pseudomonas </w:t>
+            </w:r>
+            <w:proofErr w:type="gramStart"/>
+            <w:r>
               <w:rPr>
                 <w:rFonts w:ascii="Calibri" w:eastAsia="Times New Roman" w:hAnsi="Calibri" w:cs="Calibri"/>
                 <w:i/>
@@ -673,45 +699,59 @@
                 <w:lang w:eastAsia="en-GB"/>
                 <w14:ligatures w14:val="none"/>
               </w:rPr>
-            </w:pPr>
-            <w:r>
-              <w:rPr>
-                <w:rFonts w:ascii="Calibri" w:hAnsi="Calibri" w:cs="Calibri"/>
-                <w:color w:val="000000"/>
-                <w:sz w:val="22"/>
-                <w:szCs w:val="22"/>
-              </w:rPr>
-              <w:t>?</w:t>
-            </w:r>
-          </w:p>
-        </w:tc>
-        <w:tc>
-          <w:tcPr>
-            <w:tcW w:w="1559" w:type="dxa"/>
+              <w:t>putida  KT</w:t>
+            </w:r>
+            <w:proofErr w:type="gramEnd"/>
+            <w:r>
+              <w:rPr>
+                <w:rFonts w:ascii="Calibri" w:eastAsia="Times New Roman" w:hAnsi="Calibri" w:cs="Calibri"/>
+                <w:i/>
+                <w:iCs/>
+                <w:color w:val="000000"/>
+                <w:kern w:val="0"/>
+                <w:sz w:val="22"/>
+                <w:szCs w:val="22"/>
+                <w:lang w:eastAsia="en-GB"/>
+                <w14:ligatures w14:val="none"/>
+              </w:rPr>
+              <w:t>2440</w:t>
+            </w:r>
+          </w:p>
+        </w:tc>
+        <w:tc>
+          <w:tcPr>
+            <w:tcW w:w="992" w:type="dxa"/>
           </w:tcPr>
           <w:p>
             <w:pPr>
               <w:jc w:val="center"/>
               <w:cnfStyle w:val="000000000000" w:firstRow="0" w:lastRow="0" w:firstColumn="0" w:lastColumn="0" w:oddVBand="0" w:evenVBand="0" w:oddHBand="0" w:evenHBand="0" w:firstRowFirstColumn="0" w:firstRowLastColumn="0" w:lastRowFirstColumn="0" w:lastRowLastColumn="0"/>
               <w:rPr>
-                <w:rFonts w:ascii="Calibri" w:hAnsi="Calibri" w:cs="Calibri"/>
-                <w:sz w:val="22"/>
-                <w:szCs w:val="22"/>
-              </w:rPr>
-            </w:pPr>
-            <w:r>
-              <w:rPr>
-                <w:rFonts w:ascii="Calibri" w:hAnsi="Calibri" w:cs="Calibri"/>
-                <w:sz w:val="22"/>
-                <w:szCs w:val="22"/>
-              </w:rPr>
-              <w:t>mScarlet</w:t>
-            </w:r>
-          </w:p>
-        </w:tc>
-        <w:tc>
-          <w:tcPr>
-            <w:tcW w:w="2977" w:type="dxa"/>
+                <w:rFonts w:ascii="Calibri" w:eastAsia="Times New Roman" w:hAnsi="Calibri" w:cs="Calibri"/>
+                <w:i/>
+                <w:iCs/>
+                <w:color w:val="000000"/>
+                <w:kern w:val="0"/>
+                <w:sz w:val="22"/>
+                <w:szCs w:val="22"/>
+                <w:lang w:eastAsia="en-GB"/>
+                <w14:ligatures w14:val="none"/>
+              </w:rPr>
+            </w:pPr>
+            <w:r>
+              <w:rPr>
+                <w:rFonts w:ascii="Calibri" w:hAnsi="Calibri" w:cs="Calibri"/>
+                <w:color w:val="000000"/>
+                <w:sz w:val="22"/>
+                <w:szCs w:val="22"/>
+              </w:rPr>
+              <w:t>?</w:t>
+            </w:r>
+          </w:p>
+        </w:tc>
+        <w:tc>
+          <w:tcPr>
+            <w:tcW w:w="1559" w:type="dxa"/>
           </w:tcPr>
           <w:p>
             <w:pPr>
@@ -723,13 +763,57 @@
                 <w:szCs w:val="22"/>
               </w:rPr>
             </w:pPr>
-            <w:r>
-              <w:rPr>
-                <w:rFonts w:ascii="Calibri" w:hAnsi="Calibri" w:cs="Calibri"/>
-                <w:sz w:val="22"/>
-                <w:szCs w:val="22"/>
-              </w:rPr>
-              <w:t>Jan van der Meer (UniL, CH)</w:t>
+            <w:proofErr w:type="spellStart"/>
+            <w:r>
+              <w:rPr>
+                <w:rFonts w:ascii="Calibri" w:hAnsi="Calibri" w:cs="Calibri"/>
+                <w:sz w:val="22"/>
+                <w:szCs w:val="22"/>
+              </w:rPr>
+              <w:t>mScarlet</w:t>
+            </w:r>
+            <w:proofErr w:type="spellEnd"/>
+          </w:p>
+        </w:tc>
+        <w:tc>
+          <w:tcPr>
+            <w:tcW w:w="2977" w:type="dxa"/>
+          </w:tcPr>
+          <w:p>
+            <w:pPr>
+              <w:jc w:val="center"/>
+              <w:cnfStyle w:val="000000000000" w:firstRow="0" w:lastRow="0" w:firstColumn="0" w:lastColumn="0" w:oddVBand="0" w:evenVBand="0" w:oddHBand="0" w:evenHBand="0" w:firstRowFirstColumn="0" w:firstRowLastColumn="0" w:lastRowFirstColumn="0" w:lastRowLastColumn="0"/>
+              <w:rPr>
+                <w:rFonts w:ascii="Calibri" w:hAnsi="Calibri" w:cs="Calibri"/>
+                <w:sz w:val="22"/>
+                <w:szCs w:val="22"/>
+              </w:rPr>
+            </w:pPr>
+            <w:r>
+              <w:rPr>
+                <w:rFonts w:ascii="Calibri" w:hAnsi="Calibri" w:cs="Calibri"/>
+                <w:sz w:val="22"/>
+                <w:szCs w:val="22"/>
+              </w:rPr>
+              <w:t>Jan van der Meer (</w:t>
+            </w:r>
+            <w:proofErr w:type="spellStart"/>
+            <w:r>
+              <w:rPr>
+                <w:rFonts w:ascii="Calibri" w:hAnsi="Calibri" w:cs="Calibri"/>
+                <w:sz w:val="22"/>
+                <w:szCs w:val="22"/>
+              </w:rPr>
+              <w:t>UniL</w:t>
+            </w:r>
+            <w:proofErr w:type="spellEnd"/>
+            <w:r>
+              <w:rPr>
+                <w:rFonts w:ascii="Calibri" w:hAnsi="Calibri" w:cs="Calibri"/>
+                <w:sz w:val="22"/>
+                <w:szCs w:val="22"/>
+              </w:rPr>
+              <w:t>, CH)</w:t>
             </w:r>
             <w:r>
               <w:rPr>
@@ -838,18 +922,10 @@
                 <w:lang w:eastAsia="en-GB"/>
                 <w14:ligatures w14:val="none"/>
               </w:rPr>
-              <w:t>Pseudomonas putida uwc 2</w:t>
-            </w:r>
-          </w:p>
-        </w:tc>
-        <w:tc>
-          <w:tcPr>
-            <w:tcW w:w="992" w:type="dxa"/>
-          </w:tcPr>
-          <w:p>
-            <w:pPr>
-              <w:jc w:val="center"/>
-              <w:cnfStyle w:val="000000100000" w:firstRow="0" w:lastRow="0" w:firstColumn="0" w:lastColumn="0" w:oddVBand="0" w:evenVBand="0" w:oddHBand="1" w:evenHBand="0" w:firstRowFirstColumn="0" w:firstRowLastColumn="0" w:lastRowFirstColumn="0" w:lastRowLastColumn="0"/>
+              <w:t xml:space="preserve">Pseudomonas putida </w:t>
+            </w:r>
+            <w:proofErr w:type="spellStart"/>
+            <w:r>
               <w:rPr>
                 <w:rFonts w:ascii="Calibri" w:eastAsia="Times New Roman" w:hAnsi="Calibri" w:cs="Calibri"/>
                 <w:i/>
@@ -861,45 +937,59 @@
                 <w:lang w:eastAsia="en-GB"/>
                 <w14:ligatures w14:val="none"/>
               </w:rPr>
-            </w:pPr>
-            <w:r>
-              <w:rPr>
-                <w:rFonts w:ascii="Calibri" w:hAnsi="Calibri" w:cs="Calibri"/>
-                <w:color w:val="000000"/>
-                <w:sz w:val="22"/>
-                <w:szCs w:val="22"/>
-              </w:rPr>
-              <w:t>soil</w:t>
-            </w:r>
-          </w:p>
-        </w:tc>
-        <w:tc>
-          <w:tcPr>
-            <w:tcW w:w="1559" w:type="dxa"/>
+              <w:t>uwc</w:t>
+            </w:r>
+            <w:proofErr w:type="spellEnd"/>
+            <w:r>
+              <w:rPr>
+                <w:rFonts w:ascii="Calibri" w:eastAsia="Times New Roman" w:hAnsi="Calibri" w:cs="Calibri"/>
+                <w:i/>
+                <w:iCs/>
+                <w:color w:val="000000"/>
+                <w:kern w:val="0"/>
+                <w:sz w:val="22"/>
+                <w:szCs w:val="22"/>
+                <w:lang w:eastAsia="en-GB"/>
+                <w14:ligatures w14:val="none"/>
+              </w:rPr>
+              <w:t xml:space="preserve"> 2</w:t>
+            </w:r>
+          </w:p>
+        </w:tc>
+        <w:tc>
+          <w:tcPr>
+            <w:tcW w:w="992" w:type="dxa"/>
           </w:tcPr>
           <w:p>
             <w:pPr>
               <w:jc w:val="center"/>
               <w:cnfStyle w:val="000000100000" w:firstRow="0" w:lastRow="0" w:firstColumn="0" w:lastColumn="0" w:oddVBand="0" w:evenVBand="0" w:oddHBand="1" w:evenHBand="0" w:firstRowFirstColumn="0" w:firstRowLastColumn="0" w:lastRowFirstColumn="0" w:lastRowLastColumn="0"/>
               <w:rPr>
-                <w:rFonts w:ascii="Calibri" w:hAnsi="Calibri" w:cs="Calibri"/>
-                <w:sz w:val="22"/>
-                <w:szCs w:val="22"/>
-              </w:rPr>
-            </w:pPr>
-            <w:r>
-              <w:rPr>
-                <w:rFonts w:ascii="Calibri" w:hAnsi="Calibri" w:cs="Calibri"/>
-                <w:sz w:val="22"/>
-                <w:szCs w:val="22"/>
-              </w:rPr>
-              <w:t>mTagBFP2</w:t>
-            </w:r>
-          </w:p>
-        </w:tc>
-        <w:tc>
-          <w:tcPr>
-            <w:tcW w:w="2977" w:type="dxa"/>
+                <w:rFonts w:ascii="Calibri" w:eastAsia="Times New Roman" w:hAnsi="Calibri" w:cs="Calibri"/>
+                <w:i/>
+                <w:iCs/>
+                <w:color w:val="000000"/>
+                <w:kern w:val="0"/>
+                <w:sz w:val="22"/>
+                <w:szCs w:val="22"/>
+                <w:lang w:eastAsia="en-GB"/>
+                <w14:ligatures w14:val="none"/>
+              </w:rPr>
+            </w:pPr>
+            <w:r>
+              <w:rPr>
+                <w:rFonts w:ascii="Calibri" w:hAnsi="Calibri" w:cs="Calibri"/>
+                <w:color w:val="000000"/>
+                <w:sz w:val="22"/>
+                <w:szCs w:val="22"/>
+              </w:rPr>
+              <w:t>soil</w:t>
+            </w:r>
+          </w:p>
+        </w:tc>
+        <w:tc>
+          <w:tcPr>
+            <w:tcW w:w="1559" w:type="dxa"/>
           </w:tcPr>
           <w:p>
             <w:pPr>
@@ -917,7 +1007,49 @@
                 <w:sz w:val="22"/>
                 <w:szCs w:val="22"/>
               </w:rPr>
-              <w:t>Jan van der Meer (UniL, CH)</w:t>
+              <w:t>mTagBFP2</w:t>
+            </w:r>
+          </w:p>
+        </w:tc>
+        <w:tc>
+          <w:tcPr>
+            <w:tcW w:w="2977" w:type="dxa"/>
+          </w:tcPr>
+          <w:p>
+            <w:pPr>
+              <w:jc w:val="center"/>
+              <w:cnfStyle w:val="000000100000" w:firstRow="0" w:lastRow="0" w:firstColumn="0" w:lastColumn="0" w:oddVBand="0" w:evenVBand="0" w:oddHBand="1" w:evenHBand="0" w:firstRowFirstColumn="0" w:firstRowLastColumn="0" w:lastRowFirstColumn="0" w:lastRowLastColumn="0"/>
+              <w:rPr>
+                <w:rFonts w:ascii="Calibri" w:hAnsi="Calibri" w:cs="Calibri"/>
+                <w:sz w:val="22"/>
+                <w:szCs w:val="22"/>
+              </w:rPr>
+            </w:pPr>
+            <w:r>
+              <w:rPr>
+                <w:rFonts w:ascii="Calibri" w:hAnsi="Calibri" w:cs="Calibri"/>
+                <w:sz w:val="22"/>
+                <w:szCs w:val="22"/>
+              </w:rPr>
+              <w:t>Jan van der Meer (</w:t>
+            </w:r>
+            <w:proofErr w:type="spellStart"/>
+            <w:r>
+              <w:rPr>
+                <w:rFonts w:ascii="Calibri" w:hAnsi="Calibri" w:cs="Calibri"/>
+                <w:sz w:val="22"/>
+                <w:szCs w:val="22"/>
+              </w:rPr>
+              <w:t>UniL</w:t>
+            </w:r>
+            <w:proofErr w:type="spellEnd"/>
+            <w:r>
+              <w:rPr>
+                <w:rFonts w:ascii="Calibri" w:hAnsi="Calibri" w:cs="Calibri"/>
+                <w:sz w:val="22"/>
+                <w:szCs w:val="22"/>
+              </w:rPr>
+              <w:t>, CH)</w:t>
             </w:r>
             <w:r>
               <w:rPr>
@@ -1024,18 +1156,10 @@
                 <w:lang w:eastAsia="en-GB"/>
                 <w14:ligatures w14:val="none"/>
               </w:rPr>
-              <w:t>Pseudomonas veronii</w:t>
-            </w:r>
-          </w:p>
-        </w:tc>
-        <w:tc>
-          <w:tcPr>
-            <w:tcW w:w="992" w:type="dxa"/>
-          </w:tcPr>
-          <w:p>
-            <w:pPr>
-              <w:jc w:val="center"/>
-              <w:cnfStyle w:val="000000000000" w:firstRow="0" w:lastRow="0" w:firstColumn="0" w:lastColumn="0" w:oddVBand="0" w:evenVBand="0" w:oddHBand="0" w:evenHBand="0" w:firstRowFirstColumn="0" w:firstRowLastColumn="0" w:lastRowFirstColumn="0" w:lastRowLastColumn="0"/>
+              <w:t xml:space="preserve">Pseudomonas </w:t>
+            </w:r>
+            <w:proofErr w:type="spellStart"/>
+            <w:r>
               <w:rPr>
                 <w:rFonts w:ascii="Calibri" w:eastAsia="Times New Roman" w:hAnsi="Calibri" w:cs="Calibri"/>
                 <w:i/>
@@ -1047,45 +1171,45 @@
                 <w:lang w:eastAsia="en-GB"/>
                 <w14:ligatures w14:val="none"/>
               </w:rPr>
-            </w:pPr>
-            <w:r>
-              <w:rPr>
-                <w:rFonts w:ascii="Calibri" w:hAnsi="Calibri" w:cs="Calibri"/>
-                <w:color w:val="000000"/>
-                <w:sz w:val="22"/>
-                <w:szCs w:val="22"/>
-              </w:rPr>
-              <w:t>?</w:t>
-            </w:r>
-          </w:p>
-        </w:tc>
-        <w:tc>
-          <w:tcPr>
-            <w:tcW w:w="1559" w:type="dxa"/>
+              <w:t>veronii</w:t>
+            </w:r>
+            <w:proofErr w:type="spellEnd"/>
+          </w:p>
+        </w:tc>
+        <w:tc>
+          <w:tcPr>
+            <w:tcW w:w="992" w:type="dxa"/>
           </w:tcPr>
           <w:p>
             <w:pPr>
               <w:jc w:val="center"/>
               <w:cnfStyle w:val="000000000000" w:firstRow="0" w:lastRow="0" w:firstColumn="0" w:lastColumn="0" w:oddVBand="0" w:evenVBand="0" w:oddHBand="0" w:evenHBand="0" w:firstRowFirstColumn="0" w:firstRowLastColumn="0" w:lastRowFirstColumn="0" w:lastRowLastColumn="0"/>
               <w:rPr>
-                <w:rFonts w:ascii="Calibri" w:hAnsi="Calibri" w:cs="Calibri"/>
-                <w:sz w:val="22"/>
-                <w:szCs w:val="22"/>
-              </w:rPr>
-            </w:pPr>
-            <w:r>
-              <w:rPr>
-                <w:rFonts w:ascii="Calibri" w:hAnsi="Calibri" w:cs="Calibri"/>
-                <w:sz w:val="22"/>
-                <w:szCs w:val="22"/>
-              </w:rPr>
-              <w:t>mTagBFP2</w:t>
-            </w:r>
-          </w:p>
-        </w:tc>
-        <w:tc>
-          <w:tcPr>
-            <w:tcW w:w="2977" w:type="dxa"/>
+                <w:rFonts w:ascii="Calibri" w:eastAsia="Times New Roman" w:hAnsi="Calibri" w:cs="Calibri"/>
+                <w:i/>
+                <w:iCs/>
+                <w:color w:val="000000"/>
+                <w:kern w:val="0"/>
+                <w:sz w:val="22"/>
+                <w:szCs w:val="22"/>
+                <w:lang w:eastAsia="en-GB"/>
+                <w14:ligatures w14:val="none"/>
+              </w:rPr>
+            </w:pPr>
+            <w:r>
+              <w:rPr>
+                <w:rFonts w:ascii="Calibri" w:hAnsi="Calibri" w:cs="Calibri"/>
+                <w:color w:val="000000"/>
+                <w:sz w:val="22"/>
+                <w:szCs w:val="22"/>
+              </w:rPr>
+              <w:t>?</w:t>
+            </w:r>
+          </w:p>
+        </w:tc>
+        <w:tc>
+          <w:tcPr>
+            <w:tcW w:w="1559" w:type="dxa"/>
           </w:tcPr>
           <w:p>
             <w:pPr>
@@ -1103,7 +1227,49 @@
                 <w:sz w:val="22"/>
                 <w:szCs w:val="22"/>
               </w:rPr>
-              <w:t>Jan van der Meer (UniL, CH)</w:t>
+              <w:t>mTagBFP2</w:t>
+            </w:r>
+          </w:p>
+        </w:tc>
+        <w:tc>
+          <w:tcPr>
+            <w:tcW w:w="2977" w:type="dxa"/>
+          </w:tcPr>
+          <w:p>
+            <w:pPr>
+              <w:jc w:val="center"/>
+              <w:cnfStyle w:val="000000000000" w:firstRow="0" w:lastRow="0" w:firstColumn="0" w:lastColumn="0" w:oddVBand="0" w:evenVBand="0" w:oddHBand="0" w:evenHBand="0" w:firstRowFirstColumn="0" w:firstRowLastColumn="0" w:lastRowFirstColumn="0" w:lastRowLastColumn="0"/>
+              <w:rPr>
+                <w:rFonts w:ascii="Calibri" w:hAnsi="Calibri" w:cs="Calibri"/>
+                <w:sz w:val="22"/>
+                <w:szCs w:val="22"/>
+              </w:rPr>
+            </w:pPr>
+            <w:r>
+              <w:rPr>
+                <w:rFonts w:ascii="Calibri" w:hAnsi="Calibri" w:cs="Calibri"/>
+                <w:sz w:val="22"/>
+                <w:szCs w:val="22"/>
+              </w:rPr>
+              <w:t>Jan van der Meer (</w:t>
+            </w:r>
+            <w:proofErr w:type="spellStart"/>
+            <w:r>
+              <w:rPr>
+                <w:rFonts w:ascii="Calibri" w:hAnsi="Calibri" w:cs="Calibri"/>
+                <w:sz w:val="22"/>
+                <w:szCs w:val="22"/>
+              </w:rPr>
+              <w:t>UniL</w:t>
+            </w:r>
+            <w:proofErr w:type="spellEnd"/>
+            <w:r>
+              <w:rPr>
+                <w:rFonts w:ascii="Calibri" w:hAnsi="Calibri" w:cs="Calibri"/>
+                <w:sz w:val="22"/>
+                <w:szCs w:val="22"/>
+              </w:rPr>
+              <w:t>, CH)</w:t>
             </w:r>
             <w:r>
               <w:rPr>
@@ -1211,18 +1377,10 @@
                 <w:lang w:eastAsia="en-GB"/>
                 <w14:ligatures w14:val="none"/>
               </w:rPr>
-              <w:t>Pseudomonas veronii</w:t>
-            </w:r>
-          </w:p>
-        </w:tc>
-        <w:tc>
-          <w:tcPr>
-            <w:tcW w:w="992" w:type="dxa"/>
-          </w:tcPr>
-          <w:p>
-            <w:pPr>
-              <w:jc w:val="center"/>
-              <w:cnfStyle w:val="000000100000" w:firstRow="0" w:lastRow="0" w:firstColumn="0" w:lastColumn="0" w:oddVBand="0" w:evenVBand="0" w:oddHBand="1" w:evenHBand="0" w:firstRowFirstColumn="0" w:firstRowLastColumn="0" w:lastRowFirstColumn="0" w:lastRowLastColumn="0"/>
+              <w:t xml:space="preserve">Pseudomonas </w:t>
+            </w:r>
+            <w:proofErr w:type="spellStart"/>
+            <w:r>
               <w:rPr>
                 <w:rFonts w:ascii="Calibri" w:eastAsia="Times New Roman" w:hAnsi="Calibri" w:cs="Calibri"/>
                 <w:i/>
@@ -1234,45 +1392,45 @@
                 <w:lang w:eastAsia="en-GB"/>
                 <w14:ligatures w14:val="none"/>
               </w:rPr>
-            </w:pPr>
-            <w:r>
-              <w:rPr>
-                <w:rFonts w:ascii="Calibri" w:hAnsi="Calibri" w:cs="Calibri"/>
-                <w:color w:val="000000"/>
-                <w:sz w:val="22"/>
-                <w:szCs w:val="22"/>
-              </w:rPr>
-              <w:t>?</w:t>
-            </w:r>
-          </w:p>
-        </w:tc>
-        <w:tc>
-          <w:tcPr>
-            <w:tcW w:w="1559" w:type="dxa"/>
+              <w:t>veronii</w:t>
+            </w:r>
+            <w:proofErr w:type="spellEnd"/>
+          </w:p>
+        </w:tc>
+        <w:tc>
+          <w:tcPr>
+            <w:tcW w:w="992" w:type="dxa"/>
           </w:tcPr>
           <w:p>
             <w:pPr>
               <w:jc w:val="center"/>
               <w:cnfStyle w:val="000000100000" w:firstRow="0" w:lastRow="0" w:firstColumn="0" w:lastColumn="0" w:oddVBand="0" w:evenVBand="0" w:oddHBand="1" w:evenHBand="0" w:firstRowFirstColumn="0" w:firstRowLastColumn="0" w:lastRowFirstColumn="0" w:lastRowLastColumn="0"/>
               <w:rPr>
-                <w:rFonts w:ascii="Calibri" w:hAnsi="Calibri" w:cs="Calibri"/>
-                <w:sz w:val="22"/>
-                <w:szCs w:val="22"/>
-              </w:rPr>
-            </w:pPr>
-            <w:r>
-              <w:rPr>
-                <w:rFonts w:ascii="Calibri" w:hAnsi="Calibri" w:cs="Calibri"/>
-                <w:sz w:val="22"/>
-                <w:szCs w:val="22"/>
-              </w:rPr>
-              <w:t>mScarlet</w:t>
-            </w:r>
-          </w:p>
-        </w:tc>
-        <w:tc>
-          <w:tcPr>
-            <w:tcW w:w="2977" w:type="dxa"/>
+                <w:rFonts w:ascii="Calibri" w:eastAsia="Times New Roman" w:hAnsi="Calibri" w:cs="Calibri"/>
+                <w:i/>
+                <w:iCs/>
+                <w:color w:val="000000"/>
+                <w:kern w:val="0"/>
+                <w:sz w:val="22"/>
+                <w:szCs w:val="22"/>
+                <w:lang w:eastAsia="en-GB"/>
+                <w14:ligatures w14:val="none"/>
+              </w:rPr>
+            </w:pPr>
+            <w:r>
+              <w:rPr>
+                <w:rFonts w:ascii="Calibri" w:hAnsi="Calibri" w:cs="Calibri"/>
+                <w:color w:val="000000"/>
+                <w:sz w:val="22"/>
+                <w:szCs w:val="22"/>
+              </w:rPr>
+              <w:t>?</w:t>
+            </w:r>
+          </w:p>
+        </w:tc>
+        <w:tc>
+          <w:tcPr>
+            <w:tcW w:w="1559" w:type="dxa"/>
           </w:tcPr>
           <w:p>
             <w:pPr>
@@ -1284,13 +1442,57 @@
                 <w:szCs w:val="22"/>
               </w:rPr>
             </w:pPr>
-            <w:r>
-              <w:rPr>
-                <w:rFonts w:ascii="Calibri" w:hAnsi="Calibri" w:cs="Calibri"/>
-                <w:sz w:val="22"/>
-                <w:szCs w:val="22"/>
-              </w:rPr>
-              <w:t>Jan van der Meer (UniL, CH)</w:t>
+            <w:proofErr w:type="spellStart"/>
+            <w:r>
+              <w:rPr>
+                <w:rFonts w:ascii="Calibri" w:hAnsi="Calibri" w:cs="Calibri"/>
+                <w:sz w:val="22"/>
+                <w:szCs w:val="22"/>
+              </w:rPr>
+              <w:t>mScarlet</w:t>
+            </w:r>
+            <w:proofErr w:type="spellEnd"/>
+          </w:p>
+        </w:tc>
+        <w:tc>
+          <w:tcPr>
+            <w:tcW w:w="2977" w:type="dxa"/>
+          </w:tcPr>
+          <w:p>
+            <w:pPr>
+              <w:jc w:val="center"/>
+              <w:cnfStyle w:val="000000100000" w:firstRow="0" w:lastRow="0" w:firstColumn="0" w:lastColumn="0" w:oddVBand="0" w:evenVBand="0" w:oddHBand="1" w:evenHBand="0" w:firstRowFirstColumn="0" w:firstRowLastColumn="0" w:lastRowFirstColumn="0" w:lastRowLastColumn="0"/>
+              <w:rPr>
+                <w:rFonts w:ascii="Calibri" w:hAnsi="Calibri" w:cs="Calibri"/>
+                <w:sz w:val="22"/>
+                <w:szCs w:val="22"/>
+              </w:rPr>
+            </w:pPr>
+            <w:r>
+              <w:rPr>
+                <w:rFonts w:ascii="Calibri" w:hAnsi="Calibri" w:cs="Calibri"/>
+                <w:sz w:val="22"/>
+                <w:szCs w:val="22"/>
+              </w:rPr>
+              <w:t>Jan van der Meer (</w:t>
+            </w:r>
+            <w:proofErr w:type="spellStart"/>
+            <w:r>
+              <w:rPr>
+                <w:rFonts w:ascii="Calibri" w:hAnsi="Calibri" w:cs="Calibri"/>
+                <w:sz w:val="22"/>
+                <w:szCs w:val="22"/>
+              </w:rPr>
+              <w:t>UniL</w:t>
+            </w:r>
+            <w:proofErr w:type="spellEnd"/>
+            <w:r>
+              <w:rPr>
+                <w:rFonts w:ascii="Calibri" w:hAnsi="Calibri" w:cs="Calibri"/>
+                <w:sz w:val="22"/>
+                <w:szCs w:val="22"/>
+              </w:rPr>
+              <w:t>, CH)</w:t>
             </w:r>
             <w:r>
               <w:rPr>
@@ -1405,18 +1607,10 @@
                 <w:lang w:eastAsia="en-GB"/>
                 <w14:ligatures w14:val="none"/>
               </w:rPr>
-              <w:t>Pseudomonas veronii</w:t>
-            </w:r>
-          </w:p>
-        </w:tc>
-        <w:tc>
-          <w:tcPr>
-            <w:tcW w:w="992" w:type="dxa"/>
-          </w:tcPr>
-          <w:p>
-            <w:pPr>
-              <w:jc w:val="center"/>
-              <w:cnfStyle w:val="000000000000" w:firstRow="0" w:lastRow="0" w:firstColumn="0" w:lastColumn="0" w:oddVBand="0" w:evenVBand="0" w:oddHBand="0" w:evenHBand="0" w:firstRowFirstColumn="0" w:firstRowLastColumn="0" w:lastRowFirstColumn="0" w:lastRowLastColumn="0"/>
+              <w:t xml:space="preserve">Pseudomonas </w:t>
+            </w:r>
+            <w:proofErr w:type="spellStart"/>
+            <w:r>
               <w:rPr>
                 <w:rFonts w:ascii="Calibri" w:eastAsia="Times New Roman" w:hAnsi="Calibri" w:cs="Calibri"/>
                 <w:i/>
@@ -1428,45 +1622,45 @@
                 <w:lang w:eastAsia="en-GB"/>
                 <w14:ligatures w14:val="none"/>
               </w:rPr>
-            </w:pPr>
-            <w:r>
-              <w:rPr>
-                <w:rFonts w:ascii="Calibri" w:hAnsi="Calibri" w:cs="Calibri"/>
-                <w:color w:val="000000"/>
-                <w:sz w:val="22"/>
-                <w:szCs w:val="22"/>
-              </w:rPr>
-              <w:t>?</w:t>
-            </w:r>
-          </w:p>
-        </w:tc>
-        <w:tc>
-          <w:tcPr>
-            <w:tcW w:w="1559" w:type="dxa"/>
+              <w:t>veronii</w:t>
+            </w:r>
+            <w:proofErr w:type="spellEnd"/>
+          </w:p>
+        </w:tc>
+        <w:tc>
+          <w:tcPr>
+            <w:tcW w:w="992" w:type="dxa"/>
           </w:tcPr>
           <w:p>
             <w:pPr>
               <w:jc w:val="center"/>
               <w:cnfStyle w:val="000000000000" w:firstRow="0" w:lastRow="0" w:firstColumn="0" w:lastColumn="0" w:oddVBand="0" w:evenVBand="0" w:oddHBand="0" w:evenHBand="0" w:firstRowFirstColumn="0" w:firstRowLastColumn="0" w:lastRowFirstColumn="0" w:lastRowLastColumn="0"/>
               <w:rPr>
-                <w:rFonts w:ascii="Calibri" w:hAnsi="Calibri" w:cs="Calibri"/>
-                <w:sz w:val="22"/>
-                <w:szCs w:val="22"/>
-              </w:rPr>
-            </w:pPr>
-            <w:r>
-              <w:rPr>
-                <w:rFonts w:ascii="Calibri" w:hAnsi="Calibri" w:cs="Calibri"/>
-                <w:sz w:val="22"/>
-                <w:szCs w:val="22"/>
-              </w:rPr>
-              <w:t>mCherry</w:t>
-            </w:r>
-          </w:p>
-        </w:tc>
-        <w:tc>
-          <w:tcPr>
-            <w:tcW w:w="2977" w:type="dxa"/>
+                <w:rFonts w:ascii="Calibri" w:eastAsia="Times New Roman" w:hAnsi="Calibri" w:cs="Calibri"/>
+                <w:i/>
+                <w:iCs/>
+                <w:color w:val="000000"/>
+                <w:kern w:val="0"/>
+                <w:sz w:val="22"/>
+                <w:szCs w:val="22"/>
+                <w:lang w:eastAsia="en-GB"/>
+                <w14:ligatures w14:val="none"/>
+              </w:rPr>
+            </w:pPr>
+            <w:r>
+              <w:rPr>
+                <w:rFonts w:ascii="Calibri" w:hAnsi="Calibri" w:cs="Calibri"/>
+                <w:color w:val="000000"/>
+                <w:sz w:val="22"/>
+                <w:szCs w:val="22"/>
+              </w:rPr>
+              <w:t>?</w:t>
+            </w:r>
+          </w:p>
+        </w:tc>
+        <w:tc>
+          <w:tcPr>
+            <w:tcW w:w="1559" w:type="dxa"/>
           </w:tcPr>
           <w:p>
             <w:pPr>
@@ -1478,13 +1672,57 @@
                 <w:szCs w:val="22"/>
               </w:rPr>
             </w:pPr>
-            <w:r>
-              <w:rPr>
-                <w:rFonts w:ascii="Calibri" w:hAnsi="Calibri" w:cs="Calibri"/>
-                <w:sz w:val="22"/>
-                <w:szCs w:val="22"/>
-              </w:rPr>
-              <w:t>Jan van der Meer (UniL, CH)</w:t>
+            <w:proofErr w:type="spellStart"/>
+            <w:r>
+              <w:rPr>
+                <w:rFonts w:ascii="Calibri" w:hAnsi="Calibri" w:cs="Calibri"/>
+                <w:sz w:val="22"/>
+                <w:szCs w:val="22"/>
+              </w:rPr>
+              <w:t>mCherry</w:t>
+            </w:r>
+            <w:proofErr w:type="spellEnd"/>
+          </w:p>
+        </w:tc>
+        <w:tc>
+          <w:tcPr>
+            <w:tcW w:w="2977" w:type="dxa"/>
+          </w:tcPr>
+          <w:p>
+            <w:pPr>
+              <w:jc w:val="center"/>
+              <w:cnfStyle w:val="000000000000" w:firstRow="0" w:lastRow="0" w:firstColumn="0" w:lastColumn="0" w:oddVBand="0" w:evenVBand="0" w:oddHBand="0" w:evenHBand="0" w:firstRowFirstColumn="0" w:firstRowLastColumn="0" w:lastRowFirstColumn="0" w:lastRowLastColumn="0"/>
+              <w:rPr>
+                <w:rFonts w:ascii="Calibri" w:hAnsi="Calibri" w:cs="Calibri"/>
+                <w:sz w:val="22"/>
+                <w:szCs w:val="22"/>
+              </w:rPr>
+            </w:pPr>
+            <w:r>
+              <w:rPr>
+                <w:rFonts w:ascii="Calibri" w:hAnsi="Calibri" w:cs="Calibri"/>
+                <w:sz w:val="22"/>
+                <w:szCs w:val="22"/>
+              </w:rPr>
+              <w:t>Jan van der Meer (</w:t>
+            </w:r>
+            <w:proofErr w:type="spellStart"/>
+            <w:r>
+              <w:rPr>
+                <w:rFonts w:ascii="Calibri" w:hAnsi="Calibri" w:cs="Calibri"/>
+                <w:sz w:val="22"/>
+                <w:szCs w:val="22"/>
+              </w:rPr>
+              <w:t>UniL</w:t>
+            </w:r>
+            <w:proofErr w:type="spellEnd"/>
+            <w:r>
+              <w:rPr>
+                <w:rFonts w:ascii="Calibri" w:hAnsi="Calibri" w:cs="Calibri"/>
+                <w:sz w:val="22"/>
+                <w:szCs w:val="22"/>
+              </w:rPr>
+              <w:t>, CH)</w:t>
             </w:r>
             <w:r>
               <w:rPr>
@@ -1592,18 +1830,10 @@
                 <w:lang w:eastAsia="en-GB"/>
                 <w14:ligatures w14:val="none"/>
               </w:rPr>
-              <w:t>Pseudomonas knackmussii B13</w:t>
-            </w:r>
-          </w:p>
-        </w:tc>
-        <w:tc>
-          <w:tcPr>
-            <w:tcW w:w="992" w:type="dxa"/>
-          </w:tcPr>
-          <w:p>
-            <w:pPr>
-              <w:jc w:val="center"/>
-              <w:cnfStyle w:val="000000100000" w:firstRow="0" w:lastRow="0" w:firstColumn="0" w:lastColumn="0" w:oddVBand="0" w:evenVBand="0" w:oddHBand="1" w:evenHBand="0" w:firstRowFirstColumn="0" w:firstRowLastColumn="0" w:lastRowFirstColumn="0" w:lastRowLastColumn="0"/>
+              <w:t xml:space="preserve">Pseudomonas </w:t>
+            </w:r>
+            <w:proofErr w:type="spellStart"/>
+            <w:r>
               <w:rPr>
                 <w:rFonts w:ascii="Calibri" w:eastAsia="Times New Roman" w:hAnsi="Calibri" w:cs="Calibri"/>
                 <w:i/>
@@ -1615,45 +1845,59 @@
                 <w:lang w:eastAsia="en-GB"/>
                 <w14:ligatures w14:val="none"/>
               </w:rPr>
-            </w:pPr>
-            <w:r>
-              <w:rPr>
-                <w:rFonts w:ascii="Calibri" w:hAnsi="Calibri" w:cs="Calibri"/>
-                <w:color w:val="000000"/>
-                <w:sz w:val="22"/>
-                <w:szCs w:val="22"/>
-              </w:rPr>
-              <w:t>soil</w:t>
-            </w:r>
-          </w:p>
-        </w:tc>
-        <w:tc>
-          <w:tcPr>
-            <w:tcW w:w="1559" w:type="dxa"/>
+              <w:t>knackmussii</w:t>
+            </w:r>
+            <w:proofErr w:type="spellEnd"/>
+            <w:r>
+              <w:rPr>
+                <w:rFonts w:ascii="Calibri" w:eastAsia="Times New Roman" w:hAnsi="Calibri" w:cs="Calibri"/>
+                <w:i/>
+                <w:iCs/>
+                <w:color w:val="000000"/>
+                <w:kern w:val="0"/>
+                <w:sz w:val="22"/>
+                <w:szCs w:val="22"/>
+                <w:lang w:eastAsia="en-GB"/>
+                <w14:ligatures w14:val="none"/>
+              </w:rPr>
+              <w:t xml:space="preserve"> B13</w:t>
+            </w:r>
+          </w:p>
+        </w:tc>
+        <w:tc>
+          <w:tcPr>
+            <w:tcW w:w="992" w:type="dxa"/>
           </w:tcPr>
           <w:p>
             <w:pPr>
               <w:jc w:val="center"/>
               <w:cnfStyle w:val="000000100000" w:firstRow="0" w:lastRow="0" w:firstColumn="0" w:lastColumn="0" w:oddVBand="0" w:evenVBand="0" w:oddHBand="1" w:evenHBand="0" w:firstRowFirstColumn="0" w:firstRowLastColumn="0" w:lastRowFirstColumn="0" w:lastRowLastColumn="0"/>
               <w:rPr>
-                <w:rFonts w:ascii="Calibri" w:hAnsi="Calibri" w:cs="Calibri"/>
-                <w:sz w:val="22"/>
-                <w:szCs w:val="22"/>
-              </w:rPr>
-            </w:pPr>
-            <w:r>
-              <w:rPr>
-                <w:rFonts w:ascii="Calibri" w:hAnsi="Calibri" w:cs="Calibri"/>
-                <w:sz w:val="22"/>
-                <w:szCs w:val="22"/>
-              </w:rPr>
-              <w:t>mCherry</w:t>
-            </w:r>
-          </w:p>
-        </w:tc>
-        <w:tc>
-          <w:tcPr>
-            <w:tcW w:w="2977" w:type="dxa"/>
+                <w:rFonts w:ascii="Calibri" w:eastAsia="Times New Roman" w:hAnsi="Calibri" w:cs="Calibri"/>
+                <w:i/>
+                <w:iCs/>
+                <w:color w:val="000000"/>
+                <w:kern w:val="0"/>
+                <w:sz w:val="22"/>
+                <w:szCs w:val="22"/>
+                <w:lang w:eastAsia="en-GB"/>
+                <w14:ligatures w14:val="none"/>
+              </w:rPr>
+            </w:pPr>
+            <w:r>
+              <w:rPr>
+                <w:rFonts w:ascii="Calibri" w:hAnsi="Calibri" w:cs="Calibri"/>
+                <w:color w:val="000000"/>
+                <w:sz w:val="22"/>
+                <w:szCs w:val="22"/>
+              </w:rPr>
+              <w:t>soil</w:t>
+            </w:r>
+          </w:p>
+        </w:tc>
+        <w:tc>
+          <w:tcPr>
+            <w:tcW w:w="1559" w:type="dxa"/>
           </w:tcPr>
           <w:p>
             <w:pPr>
@@ -1665,13 +1909,57 @@
                 <w:szCs w:val="22"/>
               </w:rPr>
             </w:pPr>
-            <w:r>
-              <w:rPr>
-                <w:rFonts w:ascii="Calibri" w:hAnsi="Calibri" w:cs="Calibri"/>
-                <w:sz w:val="22"/>
-                <w:szCs w:val="22"/>
-              </w:rPr>
-              <w:t>Jan van der Meer (UniL, CH)</w:t>
+            <w:proofErr w:type="spellStart"/>
+            <w:r>
+              <w:rPr>
+                <w:rFonts w:ascii="Calibri" w:hAnsi="Calibri" w:cs="Calibri"/>
+                <w:sz w:val="22"/>
+                <w:szCs w:val="22"/>
+              </w:rPr>
+              <w:t>mCherry</w:t>
+            </w:r>
+            <w:proofErr w:type="spellEnd"/>
+          </w:p>
+        </w:tc>
+        <w:tc>
+          <w:tcPr>
+            <w:tcW w:w="2977" w:type="dxa"/>
+          </w:tcPr>
+          <w:p>
+            <w:pPr>
+              <w:jc w:val="center"/>
+              <w:cnfStyle w:val="000000100000" w:firstRow="0" w:lastRow="0" w:firstColumn="0" w:lastColumn="0" w:oddVBand="0" w:evenVBand="0" w:oddHBand="1" w:evenHBand="0" w:firstRowFirstColumn="0" w:firstRowLastColumn="0" w:lastRowFirstColumn="0" w:lastRowLastColumn="0"/>
+              <w:rPr>
+                <w:rFonts w:ascii="Calibri" w:hAnsi="Calibri" w:cs="Calibri"/>
+                <w:sz w:val="22"/>
+                <w:szCs w:val="22"/>
+              </w:rPr>
+            </w:pPr>
+            <w:r>
+              <w:rPr>
+                <w:rFonts w:ascii="Calibri" w:hAnsi="Calibri" w:cs="Calibri"/>
+                <w:sz w:val="22"/>
+                <w:szCs w:val="22"/>
+              </w:rPr>
+              <w:t>Jan van der Meer (</w:t>
+            </w:r>
+            <w:proofErr w:type="spellStart"/>
+            <w:r>
+              <w:rPr>
+                <w:rFonts w:ascii="Calibri" w:hAnsi="Calibri" w:cs="Calibri"/>
+                <w:sz w:val="22"/>
+                <w:szCs w:val="22"/>
+              </w:rPr>
+              <w:t>UniL</w:t>
+            </w:r>
+            <w:proofErr w:type="spellEnd"/>
+            <w:r>
+              <w:rPr>
+                <w:rFonts w:ascii="Calibri" w:hAnsi="Calibri" w:cs="Calibri"/>
+                <w:sz w:val="22"/>
+                <w:szCs w:val="22"/>
+              </w:rPr>
+              <w:t>, CH)</w:t>
             </w:r>
             <w:r>
               <w:rPr>
@@ -1778,18 +2066,10 @@
                 <w:lang w:eastAsia="en-GB"/>
                 <w14:ligatures w14:val="none"/>
               </w:rPr>
-              <w:t>Pseudomonas knackmussii B14</w:t>
-            </w:r>
-          </w:p>
-        </w:tc>
-        <w:tc>
-          <w:tcPr>
-            <w:tcW w:w="992" w:type="dxa"/>
-          </w:tcPr>
-          <w:p>
-            <w:pPr>
-              <w:jc w:val="center"/>
-              <w:cnfStyle w:val="000000000000" w:firstRow="0" w:lastRow="0" w:firstColumn="0" w:lastColumn="0" w:oddVBand="0" w:evenVBand="0" w:oddHBand="0" w:evenHBand="0" w:firstRowFirstColumn="0" w:firstRowLastColumn="0" w:lastRowFirstColumn="0" w:lastRowLastColumn="0"/>
+              <w:t xml:space="preserve">Pseudomonas </w:t>
+            </w:r>
+            <w:proofErr w:type="spellStart"/>
+            <w:r>
               <w:rPr>
                 <w:rFonts w:ascii="Calibri" w:eastAsia="Times New Roman" w:hAnsi="Calibri" w:cs="Calibri"/>
                 <w:i/>
@@ -1801,45 +2081,59 @@
                 <w:lang w:eastAsia="en-GB"/>
                 <w14:ligatures w14:val="none"/>
               </w:rPr>
-            </w:pPr>
-            <w:r>
-              <w:rPr>
-                <w:rFonts w:ascii="Calibri" w:hAnsi="Calibri" w:cs="Calibri"/>
-                <w:color w:val="000000"/>
-                <w:sz w:val="22"/>
-                <w:szCs w:val="22"/>
-              </w:rPr>
-              <w:t>sewage</w:t>
-            </w:r>
-          </w:p>
-        </w:tc>
-        <w:tc>
-          <w:tcPr>
-            <w:tcW w:w="1559" w:type="dxa"/>
+              <w:t>knackmussii</w:t>
+            </w:r>
+            <w:proofErr w:type="spellEnd"/>
+            <w:r>
+              <w:rPr>
+                <w:rFonts w:ascii="Calibri" w:eastAsia="Times New Roman" w:hAnsi="Calibri" w:cs="Calibri"/>
+                <w:i/>
+                <w:iCs/>
+                <w:color w:val="000000"/>
+                <w:kern w:val="0"/>
+                <w:sz w:val="22"/>
+                <w:szCs w:val="22"/>
+                <w:lang w:eastAsia="en-GB"/>
+                <w14:ligatures w14:val="none"/>
+              </w:rPr>
+              <w:t xml:space="preserve"> B14</w:t>
+            </w:r>
+          </w:p>
+        </w:tc>
+        <w:tc>
+          <w:tcPr>
+            <w:tcW w:w="992" w:type="dxa"/>
           </w:tcPr>
           <w:p>
             <w:pPr>
               <w:jc w:val="center"/>
               <w:cnfStyle w:val="000000000000" w:firstRow="0" w:lastRow="0" w:firstColumn="0" w:lastColumn="0" w:oddVBand="0" w:evenVBand="0" w:oddHBand="0" w:evenHBand="0" w:firstRowFirstColumn="0" w:firstRowLastColumn="0" w:lastRowFirstColumn="0" w:lastRowLastColumn="0"/>
               <w:rPr>
-                <w:rFonts w:ascii="Calibri" w:hAnsi="Calibri" w:cs="Calibri"/>
-                <w:sz w:val="22"/>
-                <w:szCs w:val="22"/>
-              </w:rPr>
-            </w:pPr>
-            <w:r>
-              <w:rPr>
-                <w:rFonts w:ascii="Calibri" w:hAnsi="Calibri" w:cs="Calibri"/>
-                <w:sz w:val="22"/>
-                <w:szCs w:val="22"/>
-              </w:rPr>
-              <w:t>eGFP</w:t>
-            </w:r>
-          </w:p>
-        </w:tc>
-        <w:tc>
-          <w:tcPr>
-            <w:tcW w:w="2977" w:type="dxa"/>
+                <w:rFonts w:ascii="Calibri" w:eastAsia="Times New Roman" w:hAnsi="Calibri" w:cs="Calibri"/>
+                <w:i/>
+                <w:iCs/>
+                <w:color w:val="000000"/>
+                <w:kern w:val="0"/>
+                <w:sz w:val="22"/>
+                <w:szCs w:val="22"/>
+                <w:lang w:eastAsia="en-GB"/>
+                <w14:ligatures w14:val="none"/>
+              </w:rPr>
+            </w:pPr>
+            <w:r>
+              <w:rPr>
+                <w:rFonts w:ascii="Calibri" w:hAnsi="Calibri" w:cs="Calibri"/>
+                <w:color w:val="000000"/>
+                <w:sz w:val="22"/>
+                <w:szCs w:val="22"/>
+              </w:rPr>
+              <w:t>sewage</w:t>
+            </w:r>
+          </w:p>
+        </w:tc>
+        <w:tc>
+          <w:tcPr>
+            <w:tcW w:w="1559" w:type="dxa"/>
           </w:tcPr>
           <w:p>
             <w:pPr>
@@ -1851,13 +2145,57 @@
                 <w:szCs w:val="22"/>
               </w:rPr>
             </w:pPr>
-            <w:r>
-              <w:rPr>
-                <w:rFonts w:ascii="Calibri" w:hAnsi="Calibri" w:cs="Calibri"/>
-                <w:sz w:val="22"/>
-                <w:szCs w:val="22"/>
-              </w:rPr>
-              <w:t>Jan van der Meer (UniL, CH)</w:t>
+            <w:proofErr w:type="spellStart"/>
+            <w:r>
+              <w:rPr>
+                <w:rFonts w:ascii="Calibri" w:hAnsi="Calibri" w:cs="Calibri"/>
+                <w:sz w:val="22"/>
+                <w:szCs w:val="22"/>
+              </w:rPr>
+              <w:t>eGFP</w:t>
+            </w:r>
+            <w:proofErr w:type="spellEnd"/>
+          </w:p>
+        </w:tc>
+        <w:tc>
+          <w:tcPr>
+            <w:tcW w:w="2977" w:type="dxa"/>
+          </w:tcPr>
+          <w:p>
+            <w:pPr>
+              <w:jc w:val="center"/>
+              <w:cnfStyle w:val="000000000000" w:firstRow="0" w:lastRow="0" w:firstColumn="0" w:lastColumn="0" w:oddVBand="0" w:evenVBand="0" w:oddHBand="0" w:evenHBand="0" w:firstRowFirstColumn="0" w:firstRowLastColumn="0" w:lastRowFirstColumn="0" w:lastRowLastColumn="0"/>
+              <w:rPr>
+                <w:rFonts w:ascii="Calibri" w:hAnsi="Calibri" w:cs="Calibri"/>
+                <w:sz w:val="22"/>
+                <w:szCs w:val="22"/>
+              </w:rPr>
+            </w:pPr>
+            <w:r>
+              <w:rPr>
+                <w:rFonts w:ascii="Calibri" w:hAnsi="Calibri" w:cs="Calibri"/>
+                <w:sz w:val="22"/>
+                <w:szCs w:val="22"/>
+              </w:rPr>
+              <w:t>Jan van der Meer (</w:t>
+            </w:r>
+            <w:proofErr w:type="spellStart"/>
+            <w:r>
+              <w:rPr>
+                <w:rFonts w:ascii="Calibri" w:hAnsi="Calibri" w:cs="Calibri"/>
+                <w:sz w:val="22"/>
+                <w:szCs w:val="22"/>
+              </w:rPr>
+              <w:t>UniL</w:t>
+            </w:r>
+            <w:proofErr w:type="spellEnd"/>
+            <w:r>
+              <w:rPr>
+                <w:rFonts w:ascii="Calibri" w:hAnsi="Calibri" w:cs="Calibri"/>
+                <w:sz w:val="22"/>
+                <w:szCs w:val="22"/>
+              </w:rPr>
+              <w:t>, CH)</w:t>
             </w:r>
             <w:r>
               <w:rPr>
@@ -1965,18 +2303,10 @@
                 <w:lang w:eastAsia="en-GB"/>
                 <w14:ligatures w14:val="none"/>
               </w:rPr>
-              <w:t>Pseudomonas plecoglossicida</w:t>
-            </w:r>
-          </w:p>
-        </w:tc>
-        <w:tc>
-          <w:tcPr>
-            <w:tcW w:w="992" w:type="dxa"/>
-          </w:tcPr>
-          <w:p>
-            <w:pPr>
-              <w:jc w:val="center"/>
-              <w:cnfStyle w:val="000000100000" w:firstRow="0" w:lastRow="0" w:firstColumn="0" w:lastColumn="0" w:oddVBand="0" w:evenVBand="0" w:oddHBand="1" w:evenHBand="0" w:firstRowFirstColumn="0" w:firstRowLastColumn="0" w:lastRowFirstColumn="0" w:lastRowLastColumn="0"/>
+              <w:t xml:space="preserve">Pseudomonas </w:t>
+            </w:r>
+            <w:proofErr w:type="spellStart"/>
+            <w:r>
               <w:rPr>
                 <w:rFonts w:ascii="Calibri" w:eastAsia="Times New Roman" w:hAnsi="Calibri" w:cs="Calibri"/>
                 <w:i/>
@@ -1988,42 +2318,56 @@
                 <w:lang w:eastAsia="en-GB"/>
                 <w14:ligatures w14:val="none"/>
               </w:rPr>
-            </w:pPr>
-            <w:r>
-              <w:rPr>
-                <w:rFonts w:ascii="Calibri" w:hAnsi="Calibri" w:cs="Calibri"/>
-                <w:color w:val="000000"/>
-                <w:sz w:val="22"/>
-                <w:szCs w:val="22"/>
-              </w:rPr>
-              <w:t>soil</w:t>
-            </w:r>
-          </w:p>
-        </w:tc>
-        <w:tc>
-          <w:tcPr>
-            <w:tcW w:w="1559" w:type="dxa"/>
+              <w:t>plecoglossicida</w:t>
+            </w:r>
+            <w:proofErr w:type="spellEnd"/>
+          </w:p>
+        </w:tc>
+        <w:tc>
+          <w:tcPr>
+            <w:tcW w:w="992" w:type="dxa"/>
           </w:tcPr>
           <w:p>
             <w:pPr>
               <w:jc w:val="center"/>
               <w:cnfStyle w:val="000000100000" w:firstRow="0" w:lastRow="0" w:firstColumn="0" w:lastColumn="0" w:oddVBand="0" w:evenVBand="0" w:oddHBand="1" w:evenHBand="0" w:firstRowFirstColumn="0" w:firstRowLastColumn="0" w:lastRowFirstColumn="0" w:lastRowLastColumn="0"/>
               <w:rPr>
-                <w:rFonts w:ascii="Calibri" w:hAnsi="Calibri" w:cs="Calibri"/>
-                <w:sz w:val="22"/>
-                <w:szCs w:val="22"/>
-              </w:rPr>
-            </w:pPr>
-            <w:r>
-              <w:rPr>
-                <w:rFonts w:ascii="Calibri" w:hAnsi="Calibri" w:cs="Calibri"/>
+                <w:rFonts w:ascii="Calibri" w:eastAsia="Times New Roman" w:hAnsi="Calibri" w:cs="Calibri"/>
                 <w:i/>
                 <w:iCs/>
-                <w:sz w:val="22"/>
-                <w:szCs w:val="22"/>
-              </w:rPr>
-              <w:t>&lt;</w:t>
-            </w:r>
+                <w:color w:val="000000"/>
+                <w:kern w:val="0"/>
+                <w:sz w:val="22"/>
+                <w:szCs w:val="22"/>
+                <w:lang w:eastAsia="en-GB"/>
+                <w14:ligatures w14:val="none"/>
+              </w:rPr>
+            </w:pPr>
+            <w:r>
+              <w:rPr>
+                <w:rFonts w:ascii="Calibri" w:hAnsi="Calibri" w:cs="Calibri"/>
+                <w:color w:val="000000"/>
+                <w:sz w:val="22"/>
+                <w:szCs w:val="22"/>
+              </w:rPr>
+              <w:t>soil</w:t>
+            </w:r>
+          </w:p>
+        </w:tc>
+        <w:tc>
+          <w:tcPr>
+            <w:tcW w:w="1559" w:type="dxa"/>
+          </w:tcPr>
+          <w:p>
+            <w:pPr>
+              <w:jc w:val="center"/>
+              <w:cnfStyle w:val="000000100000" w:firstRow="0" w:lastRow="0" w:firstColumn="0" w:lastColumn="0" w:oddVBand="0" w:evenVBand="0" w:oddHBand="1" w:evenHBand="0" w:firstRowFirstColumn="0" w:firstRowLastColumn="0" w:lastRowFirstColumn="0" w:lastRowLastColumn="0"/>
+              <w:rPr>
+                <w:rFonts w:ascii="Calibri" w:hAnsi="Calibri" w:cs="Calibri"/>
+                <w:sz w:val="22"/>
+                <w:szCs w:val="22"/>
+              </w:rPr>
+            </w:pPr>
             <w:r>
               <w:rPr>
                 <w:rFonts w:ascii="Calibri" w:hAnsi="Calibri" w:cs="Calibri"/>
@@ -2032,7 +2376,7 @@
                 <w:sz w:val="22"/>
                 <w:szCs w:val="22"/>
               </w:rPr>
-              <w:t>NA</w:t>
+              <w:t>&lt;</w:t>
             </w:r>
             <w:r>
               <w:rPr>
@@ -2042,6 +2386,16 @@
                 <w:sz w:val="22"/>
                 <w:szCs w:val="22"/>
               </w:rPr>
+              <w:t>NA</w:t>
+            </w:r>
+            <w:r>
+              <w:rPr>
+                <w:rFonts w:ascii="Calibri" w:hAnsi="Calibri" w:cs="Calibri"/>
+                <w:i/>
+                <w:iCs/>
+                <w:sz w:val="22"/>
+                <w:szCs w:val="22"/>
+              </w:rPr>
               <w:t>&gt;</w:t>
             </w:r>
             <w:commentRangeStart w:id="0"/>
@@ -2074,8 +2428,18 @@
                 <w:sz w:val="22"/>
                 <w:szCs w:val="22"/>
               </w:rPr>
-              <w:t>Antonis Chatzinotas</w:t>
-            </w:r>
+              <w:t xml:space="preserve">Antonis </w:t>
+            </w:r>
+            <w:proofErr w:type="spellStart"/>
+            <w:r>
+              <w:rPr>
+                <w:rFonts w:ascii="Calibri" w:hAnsi="Calibri" w:cs="Calibri"/>
+                <w:sz w:val="22"/>
+                <w:szCs w:val="22"/>
+              </w:rPr>
+              <w:t>Chatzinotas</w:t>
+            </w:r>
+            <w:proofErr w:type="spellEnd"/>
             <w:r>
               <w:rPr>
                 <w:rFonts w:ascii="Calibri" w:hAnsi="Calibri" w:cs="Calibri"/>
@@ -2286,8 +2650,18 @@
                 <w:sz w:val="22"/>
                 <w:szCs w:val="22"/>
               </w:rPr>
-              <w:t>Antonis Chatzinotas</w:t>
-            </w:r>
+              <w:t xml:space="preserve">Antonis </w:t>
+            </w:r>
+            <w:proofErr w:type="spellStart"/>
+            <w:r>
+              <w:rPr>
+                <w:rFonts w:ascii="Calibri" w:hAnsi="Calibri" w:cs="Calibri"/>
+                <w:sz w:val="22"/>
+                <w:szCs w:val="22"/>
+              </w:rPr>
+              <w:t>Chatzinotas</w:t>
+            </w:r>
+            <w:proofErr w:type="spellEnd"/>
             <w:r>
               <w:rPr>
                 <w:rFonts w:ascii="Calibri" w:hAnsi="Calibri" w:cs="Calibri"/>
@@ -2303,15 +2677,7 @@
                 <w:szCs w:val="22"/>
               </w:rPr>
               <w:br/>
-              <w:t>B4</w:t>
-            </w:r>
-            <w:r>
-              <w:rPr>
-                <w:rFonts w:ascii="Calibri" w:hAnsi="Calibri" w:cs="Calibri"/>
-                <w:sz w:val="22"/>
-                <w:szCs w:val="22"/>
-              </w:rPr>
-              <w:t>10</w:t>
+              <w:t>B410</w:t>
             </w:r>
           </w:p>
         </w:tc>
@@ -2403,18 +2769,10 @@
                 <w:lang w:eastAsia="en-GB"/>
                 <w14:ligatures w14:val="none"/>
               </w:rPr>
-              <w:t>Pseudomonas putida  KT2440</w:t>
-            </w:r>
-          </w:p>
-        </w:tc>
-        <w:tc>
-          <w:tcPr>
-            <w:tcW w:w="992" w:type="dxa"/>
-          </w:tcPr>
-          <w:p>
-            <w:pPr>
-              <w:jc w:val="center"/>
-              <w:cnfStyle w:val="000000100000" w:firstRow="0" w:lastRow="0" w:firstColumn="0" w:lastColumn="0" w:oddVBand="0" w:evenVBand="0" w:oddHBand="1" w:evenHBand="0" w:firstRowFirstColumn="0" w:firstRowLastColumn="0" w:lastRowFirstColumn="0" w:lastRowLastColumn="0"/>
+              <w:t xml:space="preserve">Pseudomonas </w:t>
+            </w:r>
+            <w:proofErr w:type="gramStart"/>
+            <w:r>
               <w:rPr>
                 <w:rFonts w:ascii="Calibri" w:eastAsia="Times New Roman" w:hAnsi="Calibri" w:cs="Calibri"/>
                 <w:i/>
@@ -2426,45 +2784,59 @@
                 <w:lang w:eastAsia="en-GB"/>
                 <w14:ligatures w14:val="none"/>
               </w:rPr>
-            </w:pPr>
-            <w:r>
-              <w:rPr>
-                <w:rFonts w:ascii="Calibri" w:hAnsi="Calibri" w:cs="Calibri"/>
-                <w:color w:val="000000"/>
-                <w:sz w:val="22"/>
-                <w:szCs w:val="22"/>
-              </w:rPr>
-              <w:t>?</w:t>
-            </w:r>
-          </w:p>
-        </w:tc>
-        <w:tc>
-          <w:tcPr>
-            <w:tcW w:w="1559" w:type="dxa"/>
+              <w:t>putida  KT</w:t>
+            </w:r>
+            <w:proofErr w:type="gramEnd"/>
+            <w:r>
+              <w:rPr>
+                <w:rFonts w:ascii="Calibri" w:eastAsia="Times New Roman" w:hAnsi="Calibri" w:cs="Calibri"/>
+                <w:i/>
+                <w:iCs/>
+                <w:color w:val="000000"/>
+                <w:kern w:val="0"/>
+                <w:sz w:val="22"/>
+                <w:szCs w:val="22"/>
+                <w:lang w:eastAsia="en-GB"/>
+                <w14:ligatures w14:val="none"/>
+              </w:rPr>
+              <w:t>2440</w:t>
+            </w:r>
+          </w:p>
+        </w:tc>
+        <w:tc>
+          <w:tcPr>
+            <w:tcW w:w="992" w:type="dxa"/>
           </w:tcPr>
           <w:p>
             <w:pPr>
               <w:jc w:val="center"/>
               <w:cnfStyle w:val="000000100000" w:firstRow="0" w:lastRow="0" w:firstColumn="0" w:lastColumn="0" w:oddVBand="0" w:evenVBand="0" w:oddHBand="1" w:evenHBand="0" w:firstRowFirstColumn="0" w:firstRowLastColumn="0" w:lastRowFirstColumn="0" w:lastRowLastColumn="0"/>
               <w:rPr>
-                <w:rFonts w:ascii="Calibri" w:hAnsi="Calibri" w:cs="Calibri"/>
-                <w:sz w:val="22"/>
-                <w:szCs w:val="22"/>
-              </w:rPr>
-            </w:pPr>
-            <w:r>
-              <w:rPr>
-                <w:rFonts w:ascii="Calibri" w:hAnsi="Calibri" w:cs="Calibri"/>
-                <w:sz w:val="22"/>
-                <w:szCs w:val="22"/>
-              </w:rPr>
-              <w:t>GFP</w:t>
-            </w:r>
-          </w:p>
-        </w:tc>
-        <w:tc>
-          <w:tcPr>
-            <w:tcW w:w="2977" w:type="dxa"/>
+                <w:rFonts w:ascii="Calibri" w:eastAsia="Times New Roman" w:hAnsi="Calibri" w:cs="Calibri"/>
+                <w:i/>
+                <w:iCs/>
+                <w:color w:val="000000"/>
+                <w:kern w:val="0"/>
+                <w:sz w:val="22"/>
+                <w:szCs w:val="22"/>
+                <w:lang w:eastAsia="en-GB"/>
+                <w14:ligatures w14:val="none"/>
+              </w:rPr>
+            </w:pPr>
+            <w:r>
+              <w:rPr>
+                <w:rFonts w:ascii="Calibri" w:hAnsi="Calibri" w:cs="Calibri"/>
+                <w:color w:val="000000"/>
+                <w:sz w:val="22"/>
+                <w:szCs w:val="22"/>
+              </w:rPr>
+              <w:t>?</w:t>
+            </w:r>
+          </w:p>
+        </w:tc>
+        <w:tc>
+          <w:tcPr>
+            <w:tcW w:w="1559" w:type="dxa"/>
           </w:tcPr>
           <w:p>
             <w:pPr>
@@ -2482,7 +2854,49 @@
                 <w:sz w:val="22"/>
                 <w:szCs w:val="22"/>
               </w:rPr>
-              <w:t>Pilar Junier (UniNe, CH)</w:t>
+              <w:t>GFP</w:t>
+            </w:r>
+          </w:p>
+        </w:tc>
+        <w:tc>
+          <w:tcPr>
+            <w:tcW w:w="2977" w:type="dxa"/>
+          </w:tcPr>
+          <w:p>
+            <w:pPr>
+              <w:jc w:val="center"/>
+              <w:cnfStyle w:val="000000100000" w:firstRow="0" w:lastRow="0" w:firstColumn="0" w:lastColumn="0" w:oddVBand="0" w:evenVBand="0" w:oddHBand="1" w:evenHBand="0" w:firstRowFirstColumn="0" w:firstRowLastColumn="0" w:lastRowFirstColumn="0" w:lastRowLastColumn="0"/>
+              <w:rPr>
+                <w:rFonts w:ascii="Calibri" w:hAnsi="Calibri" w:cs="Calibri"/>
+                <w:sz w:val="22"/>
+                <w:szCs w:val="22"/>
+              </w:rPr>
+            </w:pPr>
+            <w:r>
+              <w:rPr>
+                <w:rFonts w:ascii="Calibri" w:hAnsi="Calibri" w:cs="Calibri"/>
+                <w:sz w:val="22"/>
+                <w:szCs w:val="22"/>
+              </w:rPr>
+              <w:t xml:space="preserve">Pilar </w:t>
+            </w:r>
+            <w:proofErr w:type="spellStart"/>
+            <w:r>
+              <w:rPr>
+                <w:rFonts w:ascii="Calibri" w:hAnsi="Calibri" w:cs="Calibri"/>
+                <w:sz w:val="22"/>
+                <w:szCs w:val="22"/>
+              </w:rPr>
+              <w:t>Junier</w:t>
+            </w:r>
+            <w:proofErr w:type="spellEnd"/>
+            <w:r>
+              <w:rPr>
+                <w:rFonts w:ascii="Calibri" w:hAnsi="Calibri" w:cs="Calibri"/>
+                <w:sz w:val="22"/>
+                <w:szCs w:val="22"/>
+              </w:rPr>
+              <w:t xml:space="preserve"> (UniNe, CH)</w:t>
             </w:r>
             <w:r>
               <w:rPr>
@@ -2581,18 +2995,10 @@
                 <w:lang w:eastAsia="en-GB"/>
                 <w14:ligatures w14:val="none"/>
               </w:rPr>
-              <w:t>Pseudomonas grimontii</w:t>
-            </w:r>
-          </w:p>
-        </w:tc>
-        <w:tc>
-          <w:tcPr>
-            <w:tcW w:w="992" w:type="dxa"/>
-          </w:tcPr>
-          <w:p>
-            <w:pPr>
-              <w:jc w:val="center"/>
-              <w:cnfStyle w:val="000000000000" w:firstRow="0" w:lastRow="0" w:firstColumn="0" w:lastColumn="0" w:oddVBand="0" w:evenVBand="0" w:oddHBand="0" w:evenHBand="0" w:firstRowFirstColumn="0" w:firstRowLastColumn="0" w:lastRowFirstColumn="0" w:lastRowLastColumn="0"/>
+              <w:t xml:space="preserve">Pseudomonas </w:t>
+            </w:r>
+            <w:proofErr w:type="spellStart"/>
+            <w:r>
               <w:rPr>
                 <w:rFonts w:ascii="Calibri" w:eastAsia="Times New Roman" w:hAnsi="Calibri" w:cs="Calibri"/>
                 <w:i/>
@@ -2604,63 +3010,45 @@
                 <w:lang w:eastAsia="en-GB"/>
                 <w14:ligatures w14:val="none"/>
               </w:rPr>
-            </w:pPr>
-            <w:r>
-              <w:rPr>
-                <w:rFonts w:ascii="Calibri" w:hAnsi="Calibri" w:cs="Calibri"/>
-                <w:color w:val="000000"/>
-                <w:sz w:val="22"/>
-                <w:szCs w:val="22"/>
-              </w:rPr>
-              <w:t>soil</w:t>
-            </w:r>
-          </w:p>
-        </w:tc>
-        <w:tc>
-          <w:tcPr>
-            <w:tcW w:w="1559" w:type="dxa"/>
+              <w:t>grimontii</w:t>
+            </w:r>
+            <w:proofErr w:type="spellEnd"/>
+          </w:p>
+        </w:tc>
+        <w:tc>
+          <w:tcPr>
+            <w:tcW w:w="992" w:type="dxa"/>
           </w:tcPr>
           <w:p>
             <w:pPr>
               <w:jc w:val="center"/>
               <w:cnfStyle w:val="000000000000" w:firstRow="0" w:lastRow="0" w:firstColumn="0" w:lastColumn="0" w:oddVBand="0" w:evenVBand="0" w:oddHBand="0" w:evenHBand="0" w:firstRowFirstColumn="0" w:firstRowLastColumn="0" w:lastRowFirstColumn="0" w:lastRowLastColumn="0"/>
               <w:rPr>
-                <w:rFonts w:ascii="Calibri" w:hAnsi="Calibri" w:cs="Calibri"/>
-                <w:sz w:val="22"/>
-                <w:szCs w:val="22"/>
-              </w:rPr>
-            </w:pPr>
-            <w:commentRangeStart w:id="1"/>
-            <w:r>
-              <w:rPr>
-                <w:rFonts w:ascii="Calibri" w:hAnsi="Calibri" w:cs="Calibri"/>
-                <w:sz w:val="22"/>
-                <w:szCs w:val="22"/>
-              </w:rPr>
-              <w:t>&lt;</w:t>
-            </w:r>
-            <w:r>
-              <w:rPr>
-                <w:rFonts w:ascii="Calibri" w:hAnsi="Calibri" w:cs="Calibri"/>
+                <w:rFonts w:ascii="Calibri" w:eastAsia="Times New Roman" w:hAnsi="Calibri" w:cs="Calibri"/>
                 <w:i/>
                 <w:iCs/>
-                <w:sz w:val="22"/>
-                <w:szCs w:val="22"/>
-              </w:rPr>
-              <w:t>NA&gt;</w:t>
-            </w:r>
-            <w:commentRangeEnd w:id="1"/>
-            <w:r>
-              <w:rPr>
-                <w:rStyle w:val="CommentReference"/>
-              </w:rPr>
-              <w:commentReference w:id="1"/>
-            </w:r>
-          </w:p>
-        </w:tc>
-        <w:tc>
-          <w:tcPr>
-            <w:tcW w:w="2977" w:type="dxa"/>
+                <w:color w:val="000000"/>
+                <w:kern w:val="0"/>
+                <w:sz w:val="22"/>
+                <w:szCs w:val="22"/>
+                <w:lang w:eastAsia="en-GB"/>
+                <w14:ligatures w14:val="none"/>
+              </w:rPr>
+            </w:pPr>
+            <w:r>
+              <w:rPr>
+                <w:rFonts w:ascii="Calibri" w:hAnsi="Calibri" w:cs="Calibri"/>
+                <w:color w:val="000000"/>
+                <w:sz w:val="22"/>
+                <w:szCs w:val="22"/>
+              </w:rPr>
+              <w:t>soil</w:t>
+            </w:r>
+          </w:p>
+        </w:tc>
+        <w:tc>
+          <w:tcPr>
+            <w:tcW w:w="1559" w:type="dxa"/>
           </w:tcPr>
           <w:p>
             <w:pPr>
@@ -2672,13 +3060,73 @@
                 <w:szCs w:val="22"/>
               </w:rPr>
             </w:pPr>
-            <w:r>
-              <w:rPr>
-                <w:rFonts w:ascii="Calibri" w:hAnsi="Calibri" w:cs="Calibri"/>
-                <w:sz w:val="22"/>
-                <w:szCs w:val="22"/>
-              </w:rPr>
-              <w:t>Jan van der Meer (UniL, CH)</w:t>
+            <w:commentRangeStart w:id="1"/>
+            <w:r>
+              <w:rPr>
+                <w:rFonts w:ascii="Calibri" w:hAnsi="Calibri" w:cs="Calibri"/>
+                <w:sz w:val="22"/>
+                <w:szCs w:val="22"/>
+              </w:rPr>
+              <w:t>&lt;</w:t>
+            </w:r>
+            <w:r>
+              <w:rPr>
+                <w:rFonts w:ascii="Calibri" w:hAnsi="Calibri" w:cs="Calibri"/>
+                <w:i/>
+                <w:iCs/>
+                <w:sz w:val="22"/>
+                <w:szCs w:val="22"/>
+              </w:rPr>
+              <w:t>NA&gt;</w:t>
+            </w:r>
+            <w:commentRangeEnd w:id="1"/>
+            <w:r>
+              <w:rPr>
+                <w:rStyle w:val="CommentReference"/>
+              </w:rPr>
+              <w:commentReference w:id="1"/>
+            </w:r>
+          </w:p>
+        </w:tc>
+        <w:tc>
+          <w:tcPr>
+            <w:tcW w:w="2977" w:type="dxa"/>
+          </w:tcPr>
+          <w:p>
+            <w:pPr>
+              <w:jc w:val="center"/>
+              <w:cnfStyle w:val="000000000000" w:firstRow="0" w:lastRow="0" w:firstColumn="0" w:lastColumn="0" w:oddVBand="0" w:evenVBand="0" w:oddHBand="0" w:evenHBand="0" w:firstRowFirstColumn="0" w:firstRowLastColumn="0" w:lastRowFirstColumn="0" w:lastRowLastColumn="0"/>
+              <w:rPr>
+                <w:rFonts w:ascii="Calibri" w:hAnsi="Calibri" w:cs="Calibri"/>
+                <w:sz w:val="22"/>
+                <w:szCs w:val="22"/>
+              </w:rPr>
+            </w:pPr>
+            <w:r>
+              <w:rPr>
+                <w:rFonts w:ascii="Calibri" w:hAnsi="Calibri" w:cs="Calibri"/>
+                <w:sz w:val="22"/>
+                <w:szCs w:val="22"/>
+              </w:rPr>
+              <w:t>Jan van der Meer (</w:t>
+            </w:r>
+            <w:proofErr w:type="spellStart"/>
+            <w:r>
+              <w:rPr>
+                <w:rFonts w:ascii="Calibri" w:hAnsi="Calibri" w:cs="Calibri"/>
+                <w:sz w:val="22"/>
+                <w:szCs w:val="22"/>
+              </w:rPr>
+              <w:t>UniL</w:t>
+            </w:r>
+            <w:proofErr w:type="spellEnd"/>
+            <w:r>
+              <w:rPr>
+                <w:rFonts w:ascii="Calibri" w:hAnsi="Calibri" w:cs="Calibri"/>
+                <w:sz w:val="22"/>
+                <w:szCs w:val="22"/>
+              </w:rPr>
+              <w:t>, CH)</w:t>
             </w:r>
             <w:r>
               <w:rPr>
@@ -2802,18 +3250,10 @@
                 <w:lang w:eastAsia="en-GB"/>
                 <w14:ligatures w14:val="none"/>
               </w:rPr>
-              <w:t>Pseudomonas protegens Pf5</w:t>
-            </w:r>
-          </w:p>
-        </w:tc>
-        <w:tc>
-          <w:tcPr>
-            <w:tcW w:w="992" w:type="dxa"/>
-          </w:tcPr>
-          <w:p>
-            <w:pPr>
-              <w:jc w:val="center"/>
-              <w:cnfStyle w:val="000000100000" w:firstRow="0" w:lastRow="0" w:firstColumn="0" w:lastColumn="0" w:oddVBand="0" w:evenVBand="0" w:oddHBand="1" w:evenHBand="0" w:firstRowFirstColumn="0" w:firstRowLastColumn="0" w:lastRowFirstColumn="0" w:lastRowLastColumn="0"/>
+              <w:t xml:space="preserve">Pseudomonas </w:t>
+            </w:r>
+            <w:proofErr w:type="spellStart"/>
+            <w:r>
               <w:rPr>
                 <w:rFonts w:ascii="Calibri" w:eastAsia="Times New Roman" w:hAnsi="Calibri" w:cs="Calibri"/>
                 <w:i/>
@@ -2825,53 +3265,59 @@
                 <w:lang w:eastAsia="en-GB"/>
                 <w14:ligatures w14:val="none"/>
               </w:rPr>
-            </w:pPr>
-            <w:r>
-              <w:rPr>
-                <w:rFonts w:ascii="Calibri" w:hAnsi="Calibri" w:cs="Calibri"/>
-                <w:color w:val="000000"/>
-                <w:sz w:val="22"/>
-                <w:szCs w:val="22"/>
-              </w:rPr>
-              <w:t>soil</w:t>
-            </w:r>
-          </w:p>
-        </w:tc>
-        <w:tc>
-          <w:tcPr>
-            <w:tcW w:w="1559" w:type="dxa"/>
+              <w:t>protegens</w:t>
+            </w:r>
+            <w:proofErr w:type="spellEnd"/>
+            <w:r>
+              <w:rPr>
+                <w:rFonts w:ascii="Calibri" w:eastAsia="Times New Roman" w:hAnsi="Calibri" w:cs="Calibri"/>
+                <w:i/>
+                <w:iCs/>
+                <w:color w:val="000000"/>
+                <w:kern w:val="0"/>
+                <w:sz w:val="22"/>
+                <w:szCs w:val="22"/>
+                <w:lang w:eastAsia="en-GB"/>
+                <w14:ligatures w14:val="none"/>
+              </w:rPr>
+              <w:t xml:space="preserve"> Pf5</w:t>
+            </w:r>
+          </w:p>
+        </w:tc>
+        <w:tc>
+          <w:tcPr>
+            <w:tcW w:w="992" w:type="dxa"/>
           </w:tcPr>
           <w:p>
             <w:pPr>
               <w:jc w:val="center"/>
               <w:cnfStyle w:val="000000100000" w:firstRow="0" w:lastRow="0" w:firstColumn="0" w:lastColumn="0" w:oddVBand="0" w:evenVBand="0" w:oddHBand="1" w:evenHBand="0" w:firstRowFirstColumn="0" w:firstRowLastColumn="0" w:lastRowFirstColumn="0" w:lastRowLastColumn="0"/>
               <w:rPr>
-                <w:rFonts w:ascii="Calibri" w:hAnsi="Calibri" w:cs="Calibri"/>
-                <w:sz w:val="22"/>
-                <w:szCs w:val="22"/>
-              </w:rPr>
-            </w:pPr>
-            <w:commentRangeStart w:id="2"/>
-            <w:r>
-              <w:rPr>
-                <w:rFonts w:ascii="Calibri" w:hAnsi="Calibri" w:cs="Calibri"/>
-                <w:sz w:val="22"/>
-                <w:szCs w:val="22"/>
-              </w:rPr>
-              <w:t>mTourquoise2</w:t>
-            </w:r>
-            <w:commentRangeEnd w:id="2"/>
-            <w:r>
-              <w:rPr>
-                <w:rStyle w:val="CommentReference"/>
-              </w:rPr>
-              <w:commentReference w:id="2"/>
-            </w:r>
-          </w:p>
-        </w:tc>
-        <w:tc>
-          <w:tcPr>
-            <w:tcW w:w="2977" w:type="dxa"/>
+                <w:rFonts w:ascii="Calibri" w:eastAsia="Times New Roman" w:hAnsi="Calibri" w:cs="Calibri"/>
+                <w:i/>
+                <w:iCs/>
+                <w:color w:val="000000"/>
+                <w:kern w:val="0"/>
+                <w:sz w:val="22"/>
+                <w:szCs w:val="22"/>
+                <w:lang w:eastAsia="en-GB"/>
+                <w14:ligatures w14:val="none"/>
+              </w:rPr>
+            </w:pPr>
+            <w:r>
+              <w:rPr>
+                <w:rFonts w:ascii="Calibri" w:hAnsi="Calibri" w:cs="Calibri"/>
+                <w:color w:val="000000"/>
+                <w:sz w:val="22"/>
+                <w:szCs w:val="22"/>
+              </w:rPr>
+              <w:t>soil</w:t>
+            </w:r>
+          </w:p>
+        </w:tc>
+        <w:tc>
+          <w:tcPr>
+            <w:tcW w:w="1559" w:type="dxa"/>
           </w:tcPr>
           <w:p>
             <w:pPr>
@@ -2883,13 +3329,63 @@
                 <w:szCs w:val="22"/>
               </w:rPr>
             </w:pPr>
-            <w:r>
-              <w:rPr>
-                <w:rFonts w:ascii="Calibri" w:hAnsi="Calibri" w:cs="Calibri"/>
-                <w:sz w:val="22"/>
-                <w:szCs w:val="22"/>
-              </w:rPr>
-              <w:t>Christof Keel (UniL, CH)</w:t>
+            <w:commentRangeStart w:id="2"/>
+            <w:r>
+              <w:rPr>
+                <w:rFonts w:ascii="Calibri" w:hAnsi="Calibri" w:cs="Calibri"/>
+                <w:sz w:val="22"/>
+                <w:szCs w:val="22"/>
+              </w:rPr>
+              <w:t>mTourquoise2</w:t>
+            </w:r>
+            <w:commentRangeEnd w:id="2"/>
+            <w:r>
+              <w:rPr>
+                <w:rStyle w:val="CommentReference"/>
+              </w:rPr>
+              <w:commentReference w:id="2"/>
+            </w:r>
+          </w:p>
+        </w:tc>
+        <w:tc>
+          <w:tcPr>
+            <w:tcW w:w="2977" w:type="dxa"/>
+          </w:tcPr>
+          <w:p>
+            <w:pPr>
+              <w:jc w:val="center"/>
+              <w:cnfStyle w:val="000000100000" w:firstRow="0" w:lastRow="0" w:firstColumn="0" w:lastColumn="0" w:oddVBand="0" w:evenVBand="0" w:oddHBand="1" w:evenHBand="0" w:firstRowFirstColumn="0" w:firstRowLastColumn="0" w:lastRowFirstColumn="0" w:lastRowLastColumn="0"/>
+              <w:rPr>
+                <w:rFonts w:ascii="Calibri" w:hAnsi="Calibri" w:cs="Calibri"/>
+                <w:sz w:val="22"/>
+                <w:szCs w:val="22"/>
+              </w:rPr>
+            </w:pPr>
+            <w:r>
+              <w:rPr>
+                <w:rFonts w:ascii="Calibri" w:hAnsi="Calibri" w:cs="Calibri"/>
+                <w:sz w:val="22"/>
+                <w:szCs w:val="22"/>
+              </w:rPr>
+              <w:t>Christof Keel (</w:t>
+            </w:r>
+            <w:proofErr w:type="spellStart"/>
+            <w:r>
+              <w:rPr>
+                <w:rFonts w:ascii="Calibri" w:hAnsi="Calibri" w:cs="Calibri"/>
+                <w:sz w:val="22"/>
+                <w:szCs w:val="22"/>
+              </w:rPr>
+              <w:t>UniL</w:t>
+            </w:r>
+            <w:proofErr w:type="spellEnd"/>
+            <w:r>
+              <w:rPr>
+                <w:rFonts w:ascii="Calibri" w:hAnsi="Calibri" w:cs="Calibri"/>
+                <w:sz w:val="22"/>
+                <w:szCs w:val="22"/>
+              </w:rPr>
+              <w:t>, CH)</w:t>
             </w:r>
             <w:r>
               <w:rPr>
@@ -2999,18 +3495,10 @@
                 <w:lang w:eastAsia="en-GB"/>
                 <w14:ligatures w14:val="none"/>
               </w:rPr>
-              <w:t>Pseudomonas protegens Pf5</w:t>
-            </w:r>
-          </w:p>
-        </w:tc>
-        <w:tc>
-          <w:tcPr>
-            <w:tcW w:w="992" w:type="dxa"/>
-          </w:tcPr>
-          <w:p>
-            <w:pPr>
-              <w:jc w:val="center"/>
-              <w:cnfStyle w:val="000000000000" w:firstRow="0" w:lastRow="0" w:firstColumn="0" w:lastColumn="0" w:oddVBand="0" w:evenVBand="0" w:oddHBand="0" w:evenHBand="0" w:firstRowFirstColumn="0" w:firstRowLastColumn="0" w:lastRowFirstColumn="0" w:lastRowLastColumn="0"/>
+              <w:t xml:space="preserve">Pseudomonas </w:t>
+            </w:r>
+            <w:proofErr w:type="spellStart"/>
+            <w:r>
               <w:rPr>
                 <w:rFonts w:ascii="Calibri" w:eastAsia="Times New Roman" w:hAnsi="Calibri" w:cs="Calibri"/>
                 <w:i/>
@@ -3022,53 +3510,59 @@
                 <w:lang w:eastAsia="en-GB"/>
                 <w14:ligatures w14:val="none"/>
               </w:rPr>
-            </w:pPr>
-            <w:r>
-              <w:rPr>
-                <w:rFonts w:ascii="Calibri" w:hAnsi="Calibri" w:cs="Calibri"/>
-                <w:color w:val="000000"/>
-                <w:sz w:val="22"/>
-                <w:szCs w:val="22"/>
-              </w:rPr>
-              <w:t>soil</w:t>
-            </w:r>
-          </w:p>
-        </w:tc>
-        <w:tc>
-          <w:tcPr>
-            <w:tcW w:w="1559" w:type="dxa"/>
+              <w:t>protegens</w:t>
+            </w:r>
+            <w:proofErr w:type="spellEnd"/>
+            <w:r>
+              <w:rPr>
+                <w:rFonts w:ascii="Calibri" w:eastAsia="Times New Roman" w:hAnsi="Calibri" w:cs="Calibri"/>
+                <w:i/>
+                <w:iCs/>
+                <w:color w:val="000000"/>
+                <w:kern w:val="0"/>
+                <w:sz w:val="22"/>
+                <w:szCs w:val="22"/>
+                <w:lang w:eastAsia="en-GB"/>
+                <w14:ligatures w14:val="none"/>
+              </w:rPr>
+              <w:t xml:space="preserve"> Pf5</w:t>
+            </w:r>
+          </w:p>
+        </w:tc>
+        <w:tc>
+          <w:tcPr>
+            <w:tcW w:w="992" w:type="dxa"/>
           </w:tcPr>
           <w:p>
             <w:pPr>
               <w:jc w:val="center"/>
               <w:cnfStyle w:val="000000000000" w:firstRow="0" w:lastRow="0" w:firstColumn="0" w:lastColumn="0" w:oddVBand="0" w:evenVBand="0" w:oddHBand="0" w:evenHBand="0" w:firstRowFirstColumn="0" w:firstRowLastColumn="0" w:lastRowFirstColumn="0" w:lastRowLastColumn="0"/>
               <w:rPr>
-                <w:rFonts w:ascii="Calibri" w:hAnsi="Calibri" w:cs="Calibri"/>
-                <w:sz w:val="22"/>
-                <w:szCs w:val="22"/>
-              </w:rPr>
-            </w:pPr>
-            <w:commentRangeStart w:id="3"/>
-            <w:r>
-              <w:rPr>
-                <w:rFonts w:ascii="Calibri" w:hAnsi="Calibri" w:cs="Calibri"/>
-                <w:sz w:val="22"/>
-                <w:szCs w:val="22"/>
-              </w:rPr>
-              <w:t>mCherry</w:t>
-            </w:r>
-            <w:commentRangeEnd w:id="3"/>
-            <w:r>
-              <w:rPr>
-                <w:rStyle w:val="CommentReference"/>
-              </w:rPr>
-              <w:commentReference w:id="3"/>
-            </w:r>
-          </w:p>
-        </w:tc>
-        <w:tc>
-          <w:tcPr>
-            <w:tcW w:w="2977" w:type="dxa"/>
+                <w:rFonts w:ascii="Calibri" w:eastAsia="Times New Roman" w:hAnsi="Calibri" w:cs="Calibri"/>
+                <w:i/>
+                <w:iCs/>
+                <w:color w:val="000000"/>
+                <w:kern w:val="0"/>
+                <w:sz w:val="22"/>
+                <w:szCs w:val="22"/>
+                <w:lang w:eastAsia="en-GB"/>
+                <w14:ligatures w14:val="none"/>
+              </w:rPr>
+            </w:pPr>
+            <w:r>
+              <w:rPr>
+                <w:rFonts w:ascii="Calibri" w:hAnsi="Calibri" w:cs="Calibri"/>
+                <w:color w:val="000000"/>
+                <w:sz w:val="22"/>
+                <w:szCs w:val="22"/>
+              </w:rPr>
+              <w:t>soil</w:t>
+            </w:r>
+          </w:p>
+        </w:tc>
+        <w:tc>
+          <w:tcPr>
+            <w:tcW w:w="1559" w:type="dxa"/>
           </w:tcPr>
           <w:p>
             <w:pPr>
@@ -3080,13 +3574,65 @@
                 <w:szCs w:val="22"/>
               </w:rPr>
             </w:pPr>
-            <w:r>
-              <w:rPr>
-                <w:rFonts w:ascii="Calibri" w:hAnsi="Calibri" w:cs="Calibri"/>
-                <w:sz w:val="22"/>
-                <w:szCs w:val="22"/>
-              </w:rPr>
-              <w:t>Christof Keel (UniL, CH)</w:t>
+            <w:commentRangeStart w:id="3"/>
+            <w:proofErr w:type="spellStart"/>
+            <w:r>
+              <w:rPr>
+                <w:rFonts w:ascii="Calibri" w:hAnsi="Calibri" w:cs="Calibri"/>
+                <w:sz w:val="22"/>
+                <w:szCs w:val="22"/>
+              </w:rPr>
+              <w:t>mCherry</w:t>
+            </w:r>
+            <w:commentRangeEnd w:id="3"/>
+            <w:proofErr w:type="spellEnd"/>
+            <w:r>
+              <w:rPr>
+                <w:rStyle w:val="CommentReference"/>
+              </w:rPr>
+              <w:commentReference w:id="3"/>
+            </w:r>
+          </w:p>
+        </w:tc>
+        <w:tc>
+          <w:tcPr>
+            <w:tcW w:w="2977" w:type="dxa"/>
+          </w:tcPr>
+          <w:p>
+            <w:pPr>
+              <w:jc w:val="center"/>
+              <w:cnfStyle w:val="000000000000" w:firstRow="0" w:lastRow="0" w:firstColumn="0" w:lastColumn="0" w:oddVBand="0" w:evenVBand="0" w:oddHBand="0" w:evenHBand="0" w:firstRowFirstColumn="0" w:firstRowLastColumn="0" w:lastRowFirstColumn="0" w:lastRowLastColumn="0"/>
+              <w:rPr>
+                <w:rFonts w:ascii="Calibri" w:hAnsi="Calibri" w:cs="Calibri"/>
+                <w:sz w:val="22"/>
+                <w:szCs w:val="22"/>
+              </w:rPr>
+            </w:pPr>
+            <w:r>
+              <w:rPr>
+                <w:rFonts w:ascii="Calibri" w:hAnsi="Calibri" w:cs="Calibri"/>
+                <w:sz w:val="22"/>
+                <w:szCs w:val="22"/>
+              </w:rPr>
+              <w:t>Christof Keel (</w:t>
+            </w:r>
+            <w:proofErr w:type="spellStart"/>
+            <w:r>
+              <w:rPr>
+                <w:rFonts w:ascii="Calibri" w:hAnsi="Calibri" w:cs="Calibri"/>
+                <w:sz w:val="22"/>
+                <w:szCs w:val="22"/>
+              </w:rPr>
+              <w:t>UniL</w:t>
+            </w:r>
+            <w:proofErr w:type="spellEnd"/>
+            <w:r>
+              <w:rPr>
+                <w:rFonts w:ascii="Calibri" w:hAnsi="Calibri" w:cs="Calibri"/>
+                <w:sz w:val="22"/>
+                <w:szCs w:val="22"/>
+              </w:rPr>
+              <w:t>, CH)</w:t>
             </w:r>
             <w:r>
               <w:rPr>
@@ -3207,18 +3753,10 @@
                 <w:lang w:eastAsia="en-GB"/>
                 <w14:ligatures w14:val="none"/>
               </w:rPr>
-              <w:t>Pseudomonas protegens CHAO</w:t>
-            </w:r>
-          </w:p>
-        </w:tc>
-        <w:tc>
-          <w:tcPr>
-            <w:tcW w:w="992" w:type="dxa"/>
-          </w:tcPr>
-          <w:p>
-            <w:pPr>
-              <w:jc w:val="center"/>
-              <w:cnfStyle w:val="000000100000" w:firstRow="0" w:lastRow="0" w:firstColumn="0" w:lastColumn="0" w:oddVBand="0" w:evenVBand="0" w:oddHBand="1" w:evenHBand="0" w:firstRowFirstColumn="0" w:firstRowLastColumn="0" w:lastRowFirstColumn="0" w:lastRowLastColumn="0"/>
+              <w:t xml:space="preserve">Pseudomonas </w:t>
+            </w:r>
+            <w:proofErr w:type="spellStart"/>
+            <w:r>
               <w:rPr>
                 <w:rFonts w:ascii="Calibri" w:eastAsia="Times New Roman" w:hAnsi="Calibri" w:cs="Calibri"/>
                 <w:i/>
@@ -3230,53 +3768,59 @@
                 <w:lang w:eastAsia="en-GB"/>
                 <w14:ligatures w14:val="none"/>
               </w:rPr>
-            </w:pPr>
-            <w:r>
-              <w:rPr>
-                <w:rFonts w:ascii="Calibri" w:hAnsi="Calibri" w:cs="Calibri"/>
-                <w:color w:val="000000"/>
-                <w:sz w:val="22"/>
-                <w:szCs w:val="22"/>
-              </w:rPr>
-              <w:t>soil</w:t>
-            </w:r>
-          </w:p>
-        </w:tc>
-        <w:tc>
-          <w:tcPr>
-            <w:tcW w:w="1559" w:type="dxa"/>
+              <w:t>protegens</w:t>
+            </w:r>
+            <w:proofErr w:type="spellEnd"/>
+            <w:r>
+              <w:rPr>
+                <w:rFonts w:ascii="Calibri" w:eastAsia="Times New Roman" w:hAnsi="Calibri" w:cs="Calibri"/>
+                <w:i/>
+                <w:iCs/>
+                <w:color w:val="000000"/>
+                <w:kern w:val="0"/>
+                <w:sz w:val="22"/>
+                <w:szCs w:val="22"/>
+                <w:lang w:eastAsia="en-GB"/>
+                <w14:ligatures w14:val="none"/>
+              </w:rPr>
+              <w:t xml:space="preserve"> CHAO</w:t>
+            </w:r>
+          </w:p>
+        </w:tc>
+        <w:tc>
+          <w:tcPr>
+            <w:tcW w:w="992" w:type="dxa"/>
           </w:tcPr>
           <w:p>
             <w:pPr>
               <w:jc w:val="center"/>
               <w:cnfStyle w:val="000000100000" w:firstRow="0" w:lastRow="0" w:firstColumn="0" w:lastColumn="0" w:oddVBand="0" w:evenVBand="0" w:oddHBand="1" w:evenHBand="0" w:firstRowFirstColumn="0" w:firstRowLastColumn="0" w:lastRowFirstColumn="0" w:lastRowLastColumn="0"/>
               <w:rPr>
-                <w:rFonts w:ascii="Calibri" w:hAnsi="Calibri" w:cs="Calibri"/>
-                <w:sz w:val="22"/>
-                <w:szCs w:val="22"/>
-              </w:rPr>
-            </w:pPr>
-            <w:commentRangeStart w:id="4"/>
-            <w:r>
-              <w:rPr>
-                <w:rFonts w:ascii="Calibri" w:hAnsi="Calibri" w:cs="Calibri"/>
-                <w:sz w:val="22"/>
-                <w:szCs w:val="22"/>
-              </w:rPr>
-              <w:t>sGFP2</w:t>
-            </w:r>
-            <w:commentRangeEnd w:id="4"/>
-            <w:r>
-              <w:rPr>
-                <w:rStyle w:val="CommentReference"/>
-              </w:rPr>
-              <w:commentReference w:id="4"/>
-            </w:r>
-          </w:p>
-        </w:tc>
-        <w:tc>
-          <w:tcPr>
-            <w:tcW w:w="2977" w:type="dxa"/>
+                <w:rFonts w:ascii="Calibri" w:eastAsia="Times New Roman" w:hAnsi="Calibri" w:cs="Calibri"/>
+                <w:i/>
+                <w:iCs/>
+                <w:color w:val="000000"/>
+                <w:kern w:val="0"/>
+                <w:sz w:val="22"/>
+                <w:szCs w:val="22"/>
+                <w:lang w:eastAsia="en-GB"/>
+                <w14:ligatures w14:val="none"/>
+              </w:rPr>
+            </w:pPr>
+            <w:r>
+              <w:rPr>
+                <w:rFonts w:ascii="Calibri" w:hAnsi="Calibri" w:cs="Calibri"/>
+                <w:color w:val="000000"/>
+                <w:sz w:val="22"/>
+                <w:szCs w:val="22"/>
+              </w:rPr>
+              <w:t>soil</w:t>
+            </w:r>
+          </w:p>
+        </w:tc>
+        <w:tc>
+          <w:tcPr>
+            <w:tcW w:w="1559" w:type="dxa"/>
           </w:tcPr>
           <w:p>
             <w:pPr>
@@ -3288,13 +3832,63 @@
                 <w:szCs w:val="22"/>
               </w:rPr>
             </w:pPr>
-            <w:r>
-              <w:rPr>
-                <w:rFonts w:ascii="Calibri" w:hAnsi="Calibri" w:cs="Calibri"/>
-                <w:sz w:val="22"/>
-                <w:szCs w:val="22"/>
-              </w:rPr>
-              <w:t>Christof Keel (UniL, CH)</w:t>
+            <w:commentRangeStart w:id="4"/>
+            <w:r>
+              <w:rPr>
+                <w:rFonts w:ascii="Calibri" w:hAnsi="Calibri" w:cs="Calibri"/>
+                <w:sz w:val="22"/>
+                <w:szCs w:val="22"/>
+              </w:rPr>
+              <w:t>sGFP2</w:t>
+            </w:r>
+            <w:commentRangeEnd w:id="4"/>
+            <w:r>
+              <w:rPr>
+                <w:rStyle w:val="CommentReference"/>
+              </w:rPr>
+              <w:commentReference w:id="4"/>
+            </w:r>
+          </w:p>
+        </w:tc>
+        <w:tc>
+          <w:tcPr>
+            <w:tcW w:w="2977" w:type="dxa"/>
+          </w:tcPr>
+          <w:p>
+            <w:pPr>
+              <w:jc w:val="center"/>
+              <w:cnfStyle w:val="000000100000" w:firstRow="0" w:lastRow="0" w:firstColumn="0" w:lastColumn="0" w:oddVBand="0" w:evenVBand="0" w:oddHBand="1" w:evenHBand="0" w:firstRowFirstColumn="0" w:firstRowLastColumn="0" w:lastRowFirstColumn="0" w:lastRowLastColumn="0"/>
+              <w:rPr>
+                <w:rFonts w:ascii="Calibri" w:hAnsi="Calibri" w:cs="Calibri"/>
+                <w:sz w:val="22"/>
+                <w:szCs w:val="22"/>
+              </w:rPr>
+            </w:pPr>
+            <w:r>
+              <w:rPr>
+                <w:rFonts w:ascii="Calibri" w:hAnsi="Calibri" w:cs="Calibri"/>
+                <w:sz w:val="22"/>
+                <w:szCs w:val="22"/>
+              </w:rPr>
+              <w:t>Christof Keel (</w:t>
+            </w:r>
+            <w:proofErr w:type="spellStart"/>
+            <w:r>
+              <w:rPr>
+                <w:rFonts w:ascii="Calibri" w:hAnsi="Calibri" w:cs="Calibri"/>
+                <w:sz w:val="22"/>
+                <w:szCs w:val="22"/>
+              </w:rPr>
+              <w:t>UniL</w:t>
+            </w:r>
+            <w:proofErr w:type="spellEnd"/>
+            <w:r>
+              <w:rPr>
+                <w:rFonts w:ascii="Calibri" w:hAnsi="Calibri" w:cs="Calibri"/>
+                <w:sz w:val="22"/>
+                <w:szCs w:val="22"/>
+              </w:rPr>
+              <w:t>, CH)</w:t>
             </w:r>
             <w:r>
               <w:rPr>
@@ -3303,22 +3897,7 @@
                 <w:szCs w:val="22"/>
               </w:rPr>
               <w:br/>
-            </w:r>
-            <w:r>
-              <w:rPr>
-                <w:rFonts w:ascii="Calibri" w:hAnsi="Calibri" w:cs="Calibri"/>
-                <w:sz w:val="22"/>
-                <w:szCs w:val="22"/>
-              </w:rPr>
-              <w:t>CHA0</w:t>
-            </w:r>
-            <w:r>
-              <w:rPr>
-                <w:rFonts w:ascii="Calibri" w:hAnsi="Calibri" w:cs="Calibri"/>
-                <w:sz w:val="22"/>
-                <w:szCs w:val="22"/>
-              </w:rPr>
-              <w:t>-</w:t>
+              <w:t>CHA0-</w:t>
             </w:r>
             <w:r>
               <w:rPr>
@@ -3419,18 +3998,10 @@
                 <w:lang w:eastAsia="en-GB"/>
                 <w14:ligatures w14:val="none"/>
               </w:rPr>
-              <w:t>Pseudomonas protegens CHAO</w:t>
-            </w:r>
-          </w:p>
-        </w:tc>
-        <w:tc>
-          <w:tcPr>
-            <w:tcW w:w="992" w:type="dxa"/>
-          </w:tcPr>
-          <w:p>
-            <w:pPr>
-              <w:jc w:val="center"/>
-              <w:cnfStyle w:val="000000000000" w:firstRow="0" w:lastRow="0" w:firstColumn="0" w:lastColumn="0" w:oddVBand="0" w:evenVBand="0" w:oddHBand="0" w:evenHBand="0" w:firstRowFirstColumn="0" w:firstRowLastColumn="0" w:lastRowFirstColumn="0" w:lastRowLastColumn="0"/>
+              <w:t xml:space="preserve">Pseudomonas </w:t>
+            </w:r>
+            <w:proofErr w:type="spellStart"/>
+            <w:r>
               <w:rPr>
                 <w:rFonts w:ascii="Calibri" w:eastAsia="Times New Roman" w:hAnsi="Calibri" w:cs="Calibri"/>
                 <w:i/>
@@ -3442,53 +4013,59 @@
                 <w:lang w:eastAsia="en-GB"/>
                 <w14:ligatures w14:val="none"/>
               </w:rPr>
-            </w:pPr>
-            <w:r>
-              <w:rPr>
-                <w:rFonts w:ascii="Calibri" w:hAnsi="Calibri" w:cs="Calibri"/>
-                <w:color w:val="000000"/>
-                <w:sz w:val="22"/>
-                <w:szCs w:val="22"/>
-              </w:rPr>
-              <w:t>soil</w:t>
-            </w:r>
-          </w:p>
-        </w:tc>
-        <w:tc>
-          <w:tcPr>
-            <w:tcW w:w="1559" w:type="dxa"/>
+              <w:t>protegens</w:t>
+            </w:r>
+            <w:proofErr w:type="spellEnd"/>
+            <w:r>
+              <w:rPr>
+                <w:rFonts w:ascii="Calibri" w:eastAsia="Times New Roman" w:hAnsi="Calibri" w:cs="Calibri"/>
+                <w:i/>
+                <w:iCs/>
+                <w:color w:val="000000"/>
+                <w:kern w:val="0"/>
+                <w:sz w:val="22"/>
+                <w:szCs w:val="22"/>
+                <w:lang w:eastAsia="en-GB"/>
+                <w14:ligatures w14:val="none"/>
+              </w:rPr>
+              <w:t xml:space="preserve"> CHAO</w:t>
+            </w:r>
+          </w:p>
+        </w:tc>
+        <w:tc>
+          <w:tcPr>
+            <w:tcW w:w="992" w:type="dxa"/>
           </w:tcPr>
           <w:p>
             <w:pPr>
               <w:jc w:val="center"/>
               <w:cnfStyle w:val="000000000000" w:firstRow="0" w:lastRow="0" w:firstColumn="0" w:lastColumn="0" w:oddVBand="0" w:evenVBand="0" w:oddHBand="0" w:evenHBand="0" w:firstRowFirstColumn="0" w:firstRowLastColumn="0" w:lastRowFirstColumn="0" w:lastRowLastColumn="0"/>
               <w:rPr>
-                <w:rFonts w:ascii="Calibri" w:hAnsi="Calibri" w:cs="Calibri"/>
-                <w:sz w:val="22"/>
-                <w:szCs w:val="22"/>
-              </w:rPr>
-            </w:pPr>
-            <w:commentRangeStart w:id="5"/>
-            <w:r>
-              <w:rPr>
-                <w:rFonts w:ascii="Calibri" w:hAnsi="Calibri" w:cs="Calibri"/>
-                <w:sz w:val="22"/>
-                <w:szCs w:val="22"/>
-              </w:rPr>
-              <w:t>mCherry</w:t>
-            </w:r>
-            <w:commentRangeEnd w:id="5"/>
-            <w:r>
-              <w:rPr>
-                <w:rStyle w:val="CommentReference"/>
-              </w:rPr>
-              <w:commentReference w:id="5"/>
-            </w:r>
-          </w:p>
-        </w:tc>
-        <w:tc>
-          <w:tcPr>
-            <w:tcW w:w="2977" w:type="dxa"/>
+                <w:rFonts w:ascii="Calibri" w:eastAsia="Times New Roman" w:hAnsi="Calibri" w:cs="Calibri"/>
+                <w:i/>
+                <w:iCs/>
+                <w:color w:val="000000"/>
+                <w:kern w:val="0"/>
+                <w:sz w:val="22"/>
+                <w:szCs w:val="22"/>
+                <w:lang w:eastAsia="en-GB"/>
+                <w14:ligatures w14:val="none"/>
+              </w:rPr>
+            </w:pPr>
+            <w:r>
+              <w:rPr>
+                <w:rFonts w:ascii="Calibri" w:hAnsi="Calibri" w:cs="Calibri"/>
+                <w:color w:val="000000"/>
+                <w:sz w:val="22"/>
+                <w:szCs w:val="22"/>
+              </w:rPr>
+              <w:t>soil</w:t>
+            </w:r>
+          </w:p>
+        </w:tc>
+        <w:tc>
+          <w:tcPr>
+            <w:tcW w:w="1559" w:type="dxa"/>
           </w:tcPr>
           <w:p>
             <w:pPr>
@@ -3500,13 +4077,65 @@
                 <w:szCs w:val="22"/>
               </w:rPr>
             </w:pPr>
-            <w:r>
-              <w:rPr>
-                <w:rFonts w:ascii="Calibri" w:hAnsi="Calibri" w:cs="Calibri"/>
-                <w:sz w:val="22"/>
-                <w:szCs w:val="22"/>
-              </w:rPr>
-              <w:t>Christof Keel (UniL, CH)</w:t>
+            <w:commentRangeStart w:id="5"/>
+            <w:proofErr w:type="spellStart"/>
+            <w:r>
+              <w:rPr>
+                <w:rFonts w:ascii="Calibri" w:hAnsi="Calibri" w:cs="Calibri"/>
+                <w:sz w:val="22"/>
+                <w:szCs w:val="22"/>
+              </w:rPr>
+              <w:t>mCherry</w:t>
+            </w:r>
+            <w:commentRangeEnd w:id="5"/>
+            <w:proofErr w:type="spellEnd"/>
+            <w:r>
+              <w:rPr>
+                <w:rStyle w:val="CommentReference"/>
+              </w:rPr>
+              <w:commentReference w:id="5"/>
+            </w:r>
+          </w:p>
+        </w:tc>
+        <w:tc>
+          <w:tcPr>
+            <w:tcW w:w="2977" w:type="dxa"/>
+          </w:tcPr>
+          <w:p>
+            <w:pPr>
+              <w:jc w:val="center"/>
+              <w:cnfStyle w:val="000000000000" w:firstRow="0" w:lastRow="0" w:firstColumn="0" w:lastColumn="0" w:oddVBand="0" w:evenVBand="0" w:oddHBand="0" w:evenHBand="0" w:firstRowFirstColumn="0" w:firstRowLastColumn="0" w:lastRowFirstColumn="0" w:lastRowLastColumn="0"/>
+              <w:rPr>
+                <w:rFonts w:ascii="Calibri" w:hAnsi="Calibri" w:cs="Calibri"/>
+                <w:sz w:val="22"/>
+                <w:szCs w:val="22"/>
+              </w:rPr>
+            </w:pPr>
+            <w:r>
+              <w:rPr>
+                <w:rFonts w:ascii="Calibri" w:hAnsi="Calibri" w:cs="Calibri"/>
+                <w:sz w:val="22"/>
+                <w:szCs w:val="22"/>
+              </w:rPr>
+              <w:t>Christof Keel (</w:t>
+            </w:r>
+            <w:proofErr w:type="spellStart"/>
+            <w:r>
+              <w:rPr>
+                <w:rFonts w:ascii="Calibri" w:hAnsi="Calibri" w:cs="Calibri"/>
+                <w:sz w:val="22"/>
+                <w:szCs w:val="22"/>
+              </w:rPr>
+              <w:t>UniL</w:t>
+            </w:r>
+            <w:proofErr w:type="spellEnd"/>
+            <w:r>
+              <w:rPr>
+                <w:rFonts w:ascii="Calibri" w:hAnsi="Calibri" w:cs="Calibri"/>
+                <w:sz w:val="22"/>
+                <w:szCs w:val="22"/>
+              </w:rPr>
+              <w:t>, CH)</w:t>
             </w:r>
             <w:r>
               <w:rPr>
@@ -3617,8 +4246,24 @@
                 <w:lang w:eastAsia="en-GB"/>
                 <w14:ligatures w14:val="none"/>
               </w:rPr>
-              <w:t>Pseudomonas grimontii</w:t>
-            </w:r>
+              <w:t xml:space="preserve">Pseudomonas </w:t>
+            </w:r>
+            <w:proofErr w:type="spellStart"/>
+            <w:r>
+              <w:rPr>
+                <w:rFonts w:ascii="Calibri" w:eastAsia="Times New Roman" w:hAnsi="Calibri" w:cs="Calibri"/>
+                <w:i/>
+                <w:iCs/>
+                <w:color w:val="000000"/>
+                <w:kern w:val="0"/>
+                <w:sz w:val="22"/>
+                <w:szCs w:val="22"/>
+                <w:lang w:eastAsia="en-GB"/>
+                <w14:ligatures w14:val="none"/>
+              </w:rPr>
+              <w:t>grimontii</w:t>
+            </w:r>
+            <w:proofErr w:type="spellEnd"/>
           </w:p>
         </w:tc>
         <w:tc>
@@ -3948,12 +4593,21 @@
         </w:rPr>
         <w:t xml:space="preserve">all non-edge wells. </w:t>
       </w:r>
-      <w:r>
-        <w:rPr>
-          <w:rFonts w:ascii="Times New Roman" w:hAnsi="Times New Roman" w:cs="Times New Roman"/>
-          <w:lang w:val="en-US"/>
-        </w:rPr>
-        <w:t>Coloured circles represent communities inoculated with the species indicated in the legend</w:t>
+      <w:proofErr w:type="spellStart"/>
+      <w:r>
+        <w:rPr>
+          <w:rFonts w:ascii="Times New Roman" w:hAnsi="Times New Roman" w:cs="Times New Roman"/>
+          <w:lang w:val="en-US"/>
+        </w:rPr>
+        <w:t>Coloured</w:t>
+      </w:r>
+      <w:proofErr w:type="spellEnd"/>
+      <w:r>
+        <w:rPr>
+          <w:rFonts w:ascii="Times New Roman" w:hAnsi="Times New Roman" w:cs="Times New Roman"/>
+          <w:lang w:val="en-US"/>
+        </w:rPr>
+        <w:t xml:space="preserve"> circles represent communities inoculated with the species indicated in the legend</w:t>
       </w:r>
       <w:r>
         <w:rPr>
@@ -3967,7 +4621,23 @@
           <w:rFonts w:ascii="Times New Roman" w:hAnsi="Times New Roman" w:cs="Times New Roman"/>
           <w:lang w:val="en-US"/>
         </w:rPr>
-        <w:t xml:space="preserve"> Figure created with BioRender.</w:t>
+        <w:t xml:space="preserve"> Figure created with </w:t>
+      </w:r>
+      <w:proofErr w:type="spellStart"/>
+      <w:r>
+        <w:rPr>
+          <w:rFonts w:ascii="Times New Roman" w:hAnsi="Times New Roman" w:cs="Times New Roman"/>
+          <w:lang w:val="en-US"/>
+        </w:rPr>
+        <w:t>BioRender</w:t>
+      </w:r>
+      <w:proofErr w:type="spellEnd"/>
+      <w:r>
+        <w:rPr>
+          <w:rFonts w:ascii="Times New Roman" w:hAnsi="Times New Roman" w:cs="Times New Roman"/>
+          <w:lang w:val="en-US"/>
+        </w:rPr>
+        <w:t>.</w:t>
       </w:r>
     </w:p>
     <w:p>
@@ -3987,12 +4657,18 @@
     </w:p>
     <w:p>
       <w:pPr>
-        <w:spacing w:line="240" w:lineRule="auto"/>
-        <w:rPr>
-          <w:rFonts w:ascii="Times New Roman" w:hAnsi="Times New Roman" w:cs="Times New Roman"/>
+        <w:pStyle w:val="Heading1"/>
+        <w:rPr>
           <w:lang w:val="en-US"/>
         </w:rPr>
       </w:pPr>
+      <w:r>
+        <w:rPr>
+          <w:lang w:val="en-US"/>
+        </w:rPr>
+        <w:lastRenderedPageBreak/>
+        <w:t>Results for Experiment I</w:t>
+      </w:r>
     </w:p>
     <w:p>
       <w:pPr>
@@ -4314,14 +4990,7 @@
           <w:rFonts w:ascii="Times New Roman" w:hAnsi="Times New Roman" w:cs="Times New Roman"/>
           <w:lang w:val="en-US"/>
         </w:rPr>
-        <w:t>±</w:t>
-      </w:r>
-      <w:r>
-        <w:rPr>
-          <w:rFonts w:ascii="Times New Roman" w:hAnsi="Times New Roman" w:cs="Times New Roman"/>
-          <w:lang w:val="en-US"/>
-        </w:rPr>
-        <w:t xml:space="preserve"> </w:t>
+        <w:t xml:space="preserve">± </w:t>
       </w:r>
       <w:r>
         <w:rPr>
@@ -4379,6 +5048,7 @@
       <w:r>
         <w:rPr>
           <w:rFonts w:ascii="Times New Roman" w:hAnsi="Times New Roman" w:cs="Times New Roman"/>
+          <w:noProof/>
           <w:lang w:val="en-US"/>
         </w:rPr>
         <w:drawing>
@@ -4467,6 +5137,7 @@
             <w:r>
               <w:rPr>
                 <w:rFonts w:ascii="Times New Roman" w:hAnsi="Times New Roman" w:cs="Times New Roman"/>
+                <w:noProof/>
                 <w:lang w:val="en-US"/>
               </w:rPr>
               <w:drawing>
@@ -4536,6 +5207,7 @@
             <w:r>
               <w:rPr>
                 <w:rFonts w:ascii="Times New Roman" w:hAnsi="Times New Roman" w:cs="Times New Roman"/>
+                <w:noProof/>
                 <w:lang w:val="en-US"/>
               </w:rPr>
               <w:drawing>
@@ -4613,143 +5285,9 @@
           <w:iCs/>
           <w:lang w:val="en-US"/>
         </w:rPr>
-        <w:t>P. protegens</w:t>
-      </w:r>
-      <w:r>
-        <w:rPr>
-          <w:rFonts w:ascii="Times New Roman" w:hAnsi="Times New Roman" w:cs="Times New Roman"/>
-          <w:b/>
-          <w:bCs/>
-          <w:lang w:val="en-US"/>
-        </w:rPr>
-        <w:t xml:space="preserve"> (a) exhibits density</w:t>
-      </w:r>
-      <w:r>
-        <w:rPr>
-          <w:rFonts w:ascii="Times New Roman" w:hAnsi="Times New Roman" w:cs="Times New Roman"/>
-          <w:b/>
-          <w:bCs/>
-          <w:lang w:val="en-US"/>
-        </w:rPr>
-        <w:t>-</w:t>
-      </w:r>
-      <w:r>
-        <w:rPr>
-          <w:rFonts w:ascii="Times New Roman" w:hAnsi="Times New Roman" w:cs="Times New Roman"/>
-          <w:b/>
-          <w:bCs/>
-          <w:lang w:val="en-US"/>
-        </w:rPr>
-        <w:t>dependen</w:t>
-      </w:r>
-      <w:r>
-        <w:rPr>
-          <w:rFonts w:ascii="Times New Roman" w:hAnsi="Times New Roman" w:cs="Times New Roman"/>
-          <w:b/>
-          <w:bCs/>
-          <w:lang w:val="en-US"/>
-        </w:rPr>
-        <w:t>ce</w:t>
-      </w:r>
-      <w:r>
-        <w:rPr>
-          <w:rFonts w:ascii="Times New Roman" w:hAnsi="Times New Roman" w:cs="Times New Roman"/>
-          <w:b/>
-          <w:bCs/>
-          <w:lang w:val="en-US"/>
-        </w:rPr>
-        <w:t xml:space="preserve"> </w:t>
-      </w:r>
-      <w:r>
-        <w:rPr>
-          <w:rFonts w:ascii="Times New Roman" w:hAnsi="Times New Roman" w:cs="Times New Roman"/>
-          <w:b/>
-          <w:bCs/>
-          <w:lang w:val="en-US"/>
-        </w:rPr>
-        <w:t xml:space="preserve">during growth </w:t>
-      </w:r>
-      <w:r>
-        <w:rPr>
-          <w:rFonts w:ascii="Times New Roman" w:hAnsi="Times New Roman" w:cs="Times New Roman"/>
-          <w:b/>
-          <w:bCs/>
-          <w:lang w:val="en-US"/>
-        </w:rPr>
-        <w:t>at</w:t>
-      </w:r>
-      <w:r>
-        <w:rPr>
-          <w:rFonts w:ascii="Times New Roman" w:hAnsi="Times New Roman" w:cs="Times New Roman"/>
-          <w:b/>
-          <w:bCs/>
-          <w:lang w:val="en-US"/>
-        </w:rPr>
-        <w:t xml:space="preserve"> extreme </w:t>
-      </w:r>
-      <w:r>
-        <w:rPr>
-          <w:rFonts w:ascii="Times New Roman" w:hAnsi="Times New Roman" w:cs="Times New Roman"/>
-          <w:b/>
-          <w:bCs/>
-          <w:lang w:val="en-US"/>
-        </w:rPr>
-        <w:t>heat</w:t>
-      </w:r>
-      <w:r>
-        <w:rPr>
-          <w:rFonts w:ascii="Times New Roman" w:hAnsi="Times New Roman" w:cs="Times New Roman"/>
-          <w:b/>
-          <w:bCs/>
-          <w:lang w:val="en-US"/>
-        </w:rPr>
-        <w:t>,</w:t>
-      </w:r>
-      <w:r>
-        <w:rPr>
-          <w:rFonts w:ascii="Times New Roman" w:hAnsi="Times New Roman" w:cs="Times New Roman"/>
-          <w:b/>
-          <w:bCs/>
-          <w:lang w:val="en-US"/>
-        </w:rPr>
-        <w:t xml:space="preserve"> but </w:t>
-      </w:r>
-      <w:r>
-        <w:rPr>
-          <w:rFonts w:ascii="Times New Roman" w:hAnsi="Times New Roman" w:cs="Times New Roman"/>
-          <w:b/>
-          <w:bCs/>
-          <w:lang w:val="en-US"/>
-        </w:rPr>
-        <w:t xml:space="preserve">other species that are </w:t>
-      </w:r>
-      <w:r>
-        <w:rPr>
-          <w:rFonts w:ascii="Times New Roman" w:hAnsi="Times New Roman" w:cs="Times New Roman"/>
-          <w:b/>
-          <w:bCs/>
-          <w:lang w:val="en-US"/>
-        </w:rPr>
-        <w:t xml:space="preserve">also </w:t>
-      </w:r>
-      <w:r>
-        <w:rPr>
-          <w:rFonts w:ascii="Times New Roman" w:hAnsi="Times New Roman" w:cs="Times New Roman"/>
-          <w:b/>
-          <w:bCs/>
-          <w:lang w:val="en-US"/>
-        </w:rPr>
-        <w:t>sensitive to extreme heat</w:t>
-      </w:r>
-      <w:r>
-        <w:rPr>
-          <w:rFonts w:ascii="Times New Roman" w:hAnsi="Times New Roman" w:cs="Times New Roman"/>
-          <w:b/>
-          <w:bCs/>
-          <w:lang w:val="en-US"/>
-        </w:rPr>
-        <w:t xml:space="preserve">, </w:t>
-      </w:r>
+        <w:t xml:space="preserve">P. </w:t>
+      </w:r>
+      <w:proofErr w:type="spellStart"/>
       <w:r>
         <w:rPr>
           <w:rFonts w:ascii="Times New Roman" w:hAnsi="Times New Roman" w:cs="Times New Roman"/>
@@ -4759,8 +5297,9 @@
           <w:iCs/>
           <w:lang w:val="en-US"/>
         </w:rPr>
-        <w:t>P. grimontii</w:t>
-      </w:r>
+        <w:t>protegens</w:t>
+      </w:r>
+      <w:proofErr w:type="spellEnd"/>
       <w:r>
         <w:rPr>
           <w:rFonts w:ascii="Times New Roman" w:hAnsi="Times New Roman" w:cs="Times New Roman"/>
@@ -4768,7 +5307,133 @@
           <w:bCs/>
           <w:lang w:val="en-US"/>
         </w:rPr>
-        <w:t xml:space="preserve"> (b) and </w:t>
+        <w:t xml:space="preserve"> (a) exhibits density</w:t>
+      </w:r>
+      <w:r>
+        <w:rPr>
+          <w:rFonts w:ascii="Times New Roman" w:hAnsi="Times New Roman" w:cs="Times New Roman"/>
+          <w:b/>
+          <w:bCs/>
+          <w:lang w:val="en-US"/>
+        </w:rPr>
+        <w:t>-</w:t>
+      </w:r>
+      <w:r>
+        <w:rPr>
+          <w:rFonts w:ascii="Times New Roman" w:hAnsi="Times New Roman" w:cs="Times New Roman"/>
+          <w:b/>
+          <w:bCs/>
+          <w:lang w:val="en-US"/>
+        </w:rPr>
+        <w:t>dependen</w:t>
+      </w:r>
+      <w:r>
+        <w:rPr>
+          <w:rFonts w:ascii="Times New Roman" w:hAnsi="Times New Roman" w:cs="Times New Roman"/>
+          <w:b/>
+          <w:bCs/>
+          <w:lang w:val="en-US"/>
+        </w:rPr>
+        <w:t>ce</w:t>
+      </w:r>
+      <w:r>
+        <w:rPr>
+          <w:rFonts w:ascii="Times New Roman" w:hAnsi="Times New Roman" w:cs="Times New Roman"/>
+          <w:b/>
+          <w:bCs/>
+          <w:lang w:val="en-US"/>
+        </w:rPr>
+        <w:t xml:space="preserve"> </w:t>
+      </w:r>
+      <w:r>
+        <w:rPr>
+          <w:rFonts w:ascii="Times New Roman" w:hAnsi="Times New Roman" w:cs="Times New Roman"/>
+          <w:b/>
+          <w:bCs/>
+          <w:lang w:val="en-US"/>
+        </w:rPr>
+        <w:t xml:space="preserve">during growth </w:t>
+      </w:r>
+      <w:r>
+        <w:rPr>
+          <w:rFonts w:ascii="Times New Roman" w:hAnsi="Times New Roman" w:cs="Times New Roman"/>
+          <w:b/>
+          <w:bCs/>
+          <w:lang w:val="en-US"/>
+        </w:rPr>
+        <w:t>at</w:t>
+      </w:r>
+      <w:r>
+        <w:rPr>
+          <w:rFonts w:ascii="Times New Roman" w:hAnsi="Times New Roman" w:cs="Times New Roman"/>
+          <w:b/>
+          <w:bCs/>
+          <w:lang w:val="en-US"/>
+        </w:rPr>
+        <w:t xml:space="preserve"> extreme </w:t>
+      </w:r>
+      <w:r>
+        <w:rPr>
+          <w:rFonts w:ascii="Times New Roman" w:hAnsi="Times New Roman" w:cs="Times New Roman"/>
+          <w:b/>
+          <w:bCs/>
+          <w:lang w:val="en-US"/>
+        </w:rPr>
+        <w:t>heat</w:t>
+      </w:r>
+      <w:r>
+        <w:rPr>
+          <w:rFonts w:ascii="Times New Roman" w:hAnsi="Times New Roman" w:cs="Times New Roman"/>
+          <w:b/>
+          <w:bCs/>
+          <w:lang w:val="en-US"/>
+        </w:rPr>
+        <w:t>,</w:t>
+      </w:r>
+      <w:r>
+        <w:rPr>
+          <w:rFonts w:ascii="Times New Roman" w:hAnsi="Times New Roman" w:cs="Times New Roman"/>
+          <w:b/>
+          <w:bCs/>
+          <w:lang w:val="en-US"/>
+        </w:rPr>
+        <w:t xml:space="preserve"> but </w:t>
+      </w:r>
+      <w:r>
+        <w:rPr>
+          <w:rFonts w:ascii="Times New Roman" w:hAnsi="Times New Roman" w:cs="Times New Roman"/>
+          <w:b/>
+          <w:bCs/>
+          <w:lang w:val="en-US"/>
+        </w:rPr>
+        <w:t xml:space="preserve">other species that are </w:t>
+      </w:r>
+      <w:r>
+        <w:rPr>
+          <w:rFonts w:ascii="Times New Roman" w:hAnsi="Times New Roman" w:cs="Times New Roman"/>
+          <w:b/>
+          <w:bCs/>
+          <w:lang w:val="en-US"/>
+        </w:rPr>
+        <w:t xml:space="preserve">also </w:t>
+      </w:r>
+      <w:r>
+        <w:rPr>
+          <w:rFonts w:ascii="Times New Roman" w:hAnsi="Times New Roman" w:cs="Times New Roman"/>
+          <w:b/>
+          <w:bCs/>
+          <w:lang w:val="en-US"/>
+        </w:rPr>
+        <w:t>sensitive to extreme heat</w:t>
+      </w:r>
+      <w:r>
+        <w:rPr>
+          <w:rFonts w:ascii="Times New Roman" w:hAnsi="Times New Roman" w:cs="Times New Roman"/>
+          <w:b/>
+          <w:bCs/>
+          <w:lang w:val="en-US"/>
+        </w:rPr>
+        <w:t xml:space="preserve">, </w:t>
       </w:r>
       <w:r>
         <w:rPr>
@@ -4779,17 +5444,21 @@
           <w:iCs/>
           <w:lang w:val="en-US"/>
         </w:rPr>
-        <w:t>P. veronii</w:t>
-      </w:r>
+        <w:t xml:space="preserve">P. </w:t>
+      </w:r>
+      <w:proofErr w:type="spellStart"/>
       <w:r>
         <w:rPr>
           <w:rFonts w:ascii="Times New Roman" w:hAnsi="Times New Roman" w:cs="Times New Roman"/>
           <w:b/>
           <w:bCs/>
-          <w:lang w:val="en-US"/>
-        </w:rPr>
-        <w:t xml:space="preserve"> (c),</w:t>
-      </w:r>
+          <w:i/>
+          <w:iCs/>
+          <w:lang w:val="en-US"/>
+        </w:rPr>
+        <w:t>grimontii</w:t>
+      </w:r>
+      <w:proofErr w:type="spellEnd"/>
       <w:r>
         <w:rPr>
           <w:rFonts w:ascii="Times New Roman" w:hAnsi="Times New Roman" w:cs="Times New Roman"/>
@@ -4797,26 +5466,32 @@
           <w:bCs/>
           <w:lang w:val="en-US"/>
         </w:rPr>
-        <w:t xml:space="preserve"> do no</w:t>
+        <w:t xml:space="preserve"> (b) and </w:t>
       </w:r>
       <w:r>
         <w:rPr>
           <w:rFonts w:ascii="Times New Roman" w:hAnsi="Times New Roman" w:cs="Times New Roman"/>
           <w:b/>
           <w:bCs/>
-          <w:lang w:val="en-US"/>
-        </w:rPr>
-        <w:t>t show density-dependen</w:t>
-      </w:r>
+          <w:i/>
+          <w:iCs/>
+          <w:lang w:val="en-US"/>
+        </w:rPr>
+        <w:t xml:space="preserve">P. </w:t>
+      </w:r>
+      <w:proofErr w:type="spellStart"/>
       <w:r>
         <w:rPr>
           <w:rFonts w:ascii="Times New Roman" w:hAnsi="Times New Roman" w:cs="Times New Roman"/>
           <w:b/>
           <w:bCs/>
-          <w:lang w:val="en-US"/>
-        </w:rPr>
-        <w:t>t growth</w:t>
-      </w:r>
+          <w:i/>
+          <w:iCs/>
+          <w:lang w:val="en-US"/>
+        </w:rPr>
+        <w:t>veronii</w:t>
+      </w:r>
+      <w:proofErr w:type="spellEnd"/>
       <w:r>
         <w:rPr>
           <w:rFonts w:ascii="Times New Roman" w:hAnsi="Times New Roman" w:cs="Times New Roman"/>
@@ -4824,6 +5499,42 @@
           <w:bCs/>
           <w:lang w:val="en-US"/>
         </w:rPr>
+        <w:t xml:space="preserve"> (c),</w:t>
+      </w:r>
+      <w:r>
+        <w:rPr>
+          <w:rFonts w:ascii="Times New Roman" w:hAnsi="Times New Roman" w:cs="Times New Roman"/>
+          <w:b/>
+          <w:bCs/>
+          <w:lang w:val="en-US"/>
+        </w:rPr>
+        <w:t xml:space="preserve"> do no</w:t>
+      </w:r>
+      <w:r>
+        <w:rPr>
+          <w:rFonts w:ascii="Times New Roman" w:hAnsi="Times New Roman" w:cs="Times New Roman"/>
+          <w:b/>
+          <w:bCs/>
+          <w:lang w:val="en-US"/>
+        </w:rPr>
+        <w:t>t show density-dependen</w:t>
+      </w:r>
+      <w:r>
+        <w:rPr>
+          <w:rFonts w:ascii="Times New Roman" w:hAnsi="Times New Roman" w:cs="Times New Roman"/>
+          <w:b/>
+          <w:bCs/>
+          <w:lang w:val="en-US"/>
+        </w:rPr>
+        <w:t>t growth</w:t>
+      </w:r>
+      <w:r>
+        <w:rPr>
+          <w:rFonts w:ascii="Times New Roman" w:hAnsi="Times New Roman" w:cs="Times New Roman"/>
+          <w:b/>
+          <w:bCs/>
+          <w:lang w:val="en-US"/>
+        </w:rPr>
         <w:t>.</w:t>
       </w:r>
       <w:r>
@@ -4887,7 +5598,23 @@
           <w:rFonts w:ascii="Times New Roman" w:hAnsi="Times New Roman" w:cs="Times New Roman"/>
           <w:lang w:val="en-US"/>
         </w:rPr>
-        <w:t xml:space="preserve"> (colours)</w:t>
+        <w:t xml:space="preserve"> (</w:t>
+      </w:r>
+      <w:proofErr w:type="spellStart"/>
+      <w:r>
+        <w:rPr>
+          <w:rFonts w:ascii="Times New Roman" w:hAnsi="Times New Roman" w:cs="Times New Roman"/>
+          <w:lang w:val="en-US"/>
+        </w:rPr>
+        <w:t>colours</w:t>
+      </w:r>
+      <w:proofErr w:type="spellEnd"/>
+      <w:r>
+        <w:rPr>
+          <w:rFonts w:ascii="Times New Roman" w:hAnsi="Times New Roman" w:cs="Times New Roman"/>
+          <w:lang w:val="en-US"/>
+        </w:rPr>
+        <w:t>)</w:t>
       </w:r>
       <w:r>
         <w:rPr>
@@ -4924,8 +5651,19 @@
           <w:iCs/>
           <w:lang w:val="en-US"/>
         </w:rPr>
-        <w:t>P. protegens</w:t>
-      </w:r>
+        <w:t xml:space="preserve">P. </w:t>
+      </w:r>
+      <w:proofErr w:type="spellStart"/>
+      <w:r>
+        <w:rPr>
+          <w:rFonts w:ascii="Times New Roman" w:hAnsi="Times New Roman" w:cs="Times New Roman"/>
+          <w:i/>
+          <w:iCs/>
+          <w:lang w:val="en-US"/>
+        </w:rPr>
+        <w:t>protegens</w:t>
+      </w:r>
+      <w:proofErr w:type="spellEnd"/>
       <w:r>
         <w:rPr>
           <w:rFonts w:ascii="Times New Roman" w:hAnsi="Times New Roman" w:cs="Times New Roman"/>
@@ -4980,14 +5718,7 @@
           <w:rFonts w:ascii="Times New Roman" w:hAnsi="Times New Roman" w:cs="Times New Roman"/>
           <w:lang w:val="en-US"/>
         </w:rPr>
-        <w:t xml:space="preserve"> </w:t>
-      </w:r>
-      <w:r>
-        <w:rPr>
-          <w:rFonts w:ascii="Times New Roman" w:hAnsi="Times New Roman" w:cs="Times New Roman"/>
-          <w:lang w:val="en-US"/>
-        </w:rPr>
-        <w:t>at 40°C</w:t>
+        <w:t xml:space="preserve"> at 40°C</w:t>
       </w:r>
       <w:r>
         <w:rPr>
@@ -5068,6 +5799,7 @@
             <w:r>
               <w:rPr>
                 <w:rFonts w:ascii="Times New Roman" w:hAnsi="Times New Roman" w:cs="Times New Roman"/>
+                <w:noProof/>
                 <w:lang w:val="en-US"/>
               </w:rPr>
               <w:drawing>
@@ -5137,6 +5869,7 @@
             <w:r>
               <w:rPr>
                 <w:rFonts w:ascii="Times New Roman" w:hAnsi="Times New Roman" w:cs="Times New Roman"/>
+                <w:noProof/>
                 <w:lang w:val="en-US"/>
               </w:rPr>
               <w:drawing>
@@ -5208,6 +5941,7 @@
             <w:r>
               <w:rPr>
                 <w:rFonts w:ascii="Times New Roman" w:hAnsi="Times New Roman" w:cs="Times New Roman"/>
+                <w:noProof/>
                 <w:lang w:val="en-US"/>
               </w:rPr>
               <w:drawing>
@@ -5277,6 +6011,7 @@
             <w:r>
               <w:rPr>
                 <w:rFonts w:ascii="Times New Roman" w:hAnsi="Times New Roman" w:cs="Times New Roman"/>
+                <w:noProof/>
                 <w:lang w:val="en-US"/>
               </w:rPr>
               <w:drawing>
@@ -5345,17 +6080,21 @@
           <w:iCs/>
           <w:lang w:val="en-US"/>
         </w:rPr>
-        <w:t>P. protegens</w:t>
-      </w:r>
+        <w:t xml:space="preserve">P. </w:t>
+      </w:r>
+      <w:proofErr w:type="spellStart"/>
       <w:r>
         <w:rPr>
           <w:rFonts w:ascii="Times New Roman" w:hAnsi="Times New Roman" w:cs="Times New Roman"/>
           <w:b/>
           <w:bCs/>
-          <w:lang w:val="en-US"/>
-        </w:rPr>
-        <w:t xml:space="preserve"> (b) exhibits </w:t>
-      </w:r>
+          <w:i/>
+          <w:iCs/>
+          <w:lang w:val="en-US"/>
+        </w:rPr>
+        <w:t>protegens</w:t>
+      </w:r>
+      <w:proofErr w:type="spellEnd"/>
       <w:r>
         <w:rPr>
           <w:rFonts w:ascii="Times New Roman" w:hAnsi="Times New Roman" w:cs="Times New Roman"/>
@@ -5363,7 +6102,7 @@
           <w:bCs/>
           <w:lang w:val="en-US"/>
         </w:rPr>
-        <w:t xml:space="preserve">a </w:t>
+        <w:t xml:space="preserve"> (b) exhibits </w:t>
       </w:r>
       <w:r>
         <w:rPr>
@@ -5372,7 +6111,7 @@
           <w:bCs/>
           <w:lang w:val="en-US"/>
         </w:rPr>
-        <w:t>consistent</w:t>
+        <w:t xml:space="preserve">a </w:t>
       </w:r>
       <w:r>
         <w:rPr>
@@ -5381,7 +6120,7 @@
           <w:bCs/>
           <w:lang w:val="en-US"/>
         </w:rPr>
-        <w:t xml:space="preserve"> and strong</w:t>
+        <w:t>consistent</w:t>
       </w:r>
       <w:r>
         <w:rPr>
@@ -5390,7 +6129,7 @@
           <w:bCs/>
           <w:lang w:val="en-US"/>
         </w:rPr>
-        <w:t xml:space="preserve"> </w:t>
+        <w:t xml:space="preserve"> and strong</w:t>
       </w:r>
       <w:r>
         <w:rPr>
@@ -5399,7 +6138,7 @@
           <w:bCs/>
           <w:lang w:val="en-US"/>
         </w:rPr>
-        <w:t>d</w:t>
+        <w:t xml:space="preserve"> </w:t>
       </w:r>
       <w:r>
         <w:rPr>
@@ -5408,7 +6147,7 @@
           <w:bCs/>
           <w:lang w:val="en-US"/>
         </w:rPr>
-        <w:t xml:space="preserve">ensity-dependence of growth rate </w:t>
+        <w:t>d</w:t>
       </w:r>
       <w:r>
         <w:rPr>
@@ -5417,7 +6156,7 @@
           <w:bCs/>
           <w:lang w:val="en-US"/>
         </w:rPr>
-        <w:t>at 25</w:t>
+        <w:t xml:space="preserve">ensity-dependence of growth rate </w:t>
       </w:r>
       <w:r>
         <w:rPr>
@@ -5426,7 +6165,7 @@
           <w:bCs/>
           <w:lang w:val="en-US"/>
         </w:rPr>
-        <w:t>°</w:t>
+        <w:t>at 25</w:t>
       </w:r>
       <w:r>
         <w:rPr>
@@ -5435,7 +6174,7 @@
           <w:bCs/>
           <w:lang w:val="en-US"/>
         </w:rPr>
-        <w:t xml:space="preserve">C, </w:t>
+        <w:t>°</w:t>
       </w:r>
       <w:r>
         <w:rPr>
@@ -5444,7 +6183,7 @@
           <w:bCs/>
           <w:lang w:val="en-US"/>
         </w:rPr>
-        <w:t xml:space="preserve">as compared to other species </w:t>
+        <w:t xml:space="preserve">C, </w:t>
       </w:r>
       <w:r>
         <w:rPr>
@@ -5453,7 +6192,7 @@
           <w:bCs/>
           <w:lang w:val="en-US"/>
         </w:rPr>
-        <w:t>(a</w:t>
+        <w:t xml:space="preserve">as compared to other species </w:t>
       </w:r>
       <w:r>
         <w:rPr>
@@ -5462,7 +6201,7 @@
           <w:bCs/>
           <w:lang w:val="en-US"/>
         </w:rPr>
-        <w:t>,</w:t>
+        <w:t>(a</w:t>
       </w:r>
       <w:r>
         <w:rPr>
@@ -5471,7 +6210,7 @@
           <w:bCs/>
           <w:lang w:val="en-US"/>
         </w:rPr>
-        <w:t xml:space="preserve"> c</w:t>
+        <w:t>,</w:t>
       </w:r>
       <w:r>
         <w:rPr>
@@ -5480,7 +6219,7 @@
           <w:bCs/>
           <w:lang w:val="en-US"/>
         </w:rPr>
-        <w:t xml:space="preserve">, </w:t>
+        <w:t xml:space="preserve"> c</w:t>
       </w:r>
       <w:r>
         <w:rPr>
@@ -5489,231 +6228,7 @@
           <w:bCs/>
           <w:lang w:val="en-US"/>
         </w:rPr>
-        <w:t>d).</w:t>
-      </w:r>
-      <w:r>
-        <w:rPr>
-          <w:rFonts w:ascii="Times New Roman" w:hAnsi="Times New Roman" w:cs="Times New Roman"/>
-          <w:lang w:val="en-US"/>
-        </w:rPr>
-        <w:t xml:space="preserve"> </w:t>
-      </w:r>
-      <w:r>
-        <w:rPr>
-          <w:rFonts w:ascii="Times New Roman" w:hAnsi="Times New Roman" w:cs="Times New Roman"/>
-          <w:lang w:val="en-US"/>
-        </w:rPr>
-        <w:t xml:space="preserve">Each panel shows the </w:t>
-      </w:r>
-      <w:r>
-        <w:rPr>
-          <w:rFonts w:ascii="Times New Roman" w:hAnsi="Times New Roman" w:cs="Times New Roman"/>
-          <w:lang w:val="en-US"/>
-        </w:rPr>
-        <w:t xml:space="preserve">per capita derivative </w:t>
-      </w:r>
-      <w:r>
-        <w:rPr>
-          <w:rFonts w:ascii="Times New Roman" w:hAnsi="Times New Roman" w:cs="Times New Roman"/>
-          <w:lang w:val="en-US"/>
-        </w:rPr>
-        <w:t xml:space="preserve">of OD (y-axis) as a function of OD (x-axis) at </w:t>
-      </w:r>
-      <w:r>
-        <w:rPr>
-          <w:rFonts w:ascii="Times New Roman" w:hAnsi="Times New Roman" w:cs="Times New Roman"/>
-          <w:lang w:val="en-US"/>
-        </w:rPr>
-        <w:t>25°C</w:t>
-      </w:r>
-      <w:r>
-        <w:rPr>
-          <w:rFonts w:ascii="Times New Roman" w:hAnsi="Times New Roman" w:cs="Times New Roman"/>
-          <w:lang w:val="en-US"/>
-        </w:rPr>
-        <w:t xml:space="preserve"> for </w:t>
-      </w:r>
-      <w:r>
-        <w:rPr>
-          <w:rFonts w:ascii="Times New Roman" w:hAnsi="Times New Roman" w:cs="Times New Roman"/>
-          <w:lang w:val="en-US"/>
-        </w:rPr>
-        <w:t>batch culture</w:t>
-      </w:r>
-      <w:r>
-        <w:rPr>
-          <w:rFonts w:ascii="Times New Roman" w:hAnsi="Times New Roman" w:cs="Times New Roman"/>
-          <w:lang w:val="en-US"/>
-        </w:rPr>
-        <w:t>s</w:t>
-      </w:r>
-      <w:r>
-        <w:rPr>
-          <w:rFonts w:ascii="Times New Roman" w:hAnsi="Times New Roman" w:cs="Times New Roman"/>
-          <w:lang w:val="en-US"/>
-        </w:rPr>
-        <w:t xml:space="preserve"> inoculated at</w:t>
-      </w:r>
-      <w:r>
-        <w:rPr>
-          <w:rFonts w:ascii="Times New Roman" w:hAnsi="Times New Roman" w:cs="Times New Roman"/>
-          <w:lang w:val="en-US"/>
-        </w:rPr>
-        <w:t xml:space="preserve"> </w:t>
-      </w:r>
-      <w:r>
-        <w:rPr>
-          <w:rFonts w:ascii="Times New Roman" w:hAnsi="Times New Roman" w:cs="Times New Roman"/>
-          <w:lang w:val="en-US"/>
-        </w:rPr>
-        <w:t>different starting dilutions from either</w:t>
-      </w:r>
-      <w:r>
-        <w:rPr>
-          <w:rFonts w:ascii="Times New Roman" w:hAnsi="Times New Roman" w:cs="Times New Roman"/>
-          <w:lang w:val="en-US"/>
-        </w:rPr>
-        <w:t xml:space="preserve"> early exponential (red) or stationary (blue) phase. </w:t>
-      </w:r>
-      <w:r>
-        <w:rPr>
-          <w:rFonts w:ascii="Times New Roman" w:hAnsi="Times New Roman" w:cs="Times New Roman"/>
-          <w:lang w:val="en-US"/>
-        </w:rPr>
-        <w:t xml:space="preserve">The horizontal dashed lines show the mean of the </w:t>
-      </w:r>
-      <w:r>
-        <w:rPr>
-          <w:rFonts w:ascii="Times New Roman" w:hAnsi="Times New Roman" w:cs="Times New Roman"/>
-          <w:lang w:val="en-US"/>
-        </w:rPr>
-        <w:t>intrinsic growth rate</w:t>
-      </w:r>
-      <w:r>
-        <w:rPr>
-          <w:rFonts w:ascii="Times New Roman" w:hAnsi="Times New Roman" w:cs="Times New Roman"/>
-          <w:lang w:val="en-US"/>
-        </w:rPr>
-        <w:t>, coloured by exponential or stationary phase estimate,</w:t>
-      </w:r>
-      <w:r>
-        <w:rPr>
-          <w:rFonts w:ascii="Times New Roman" w:hAnsi="Times New Roman" w:cs="Times New Roman"/>
-          <w:lang w:val="en-US"/>
-        </w:rPr>
-        <w:t xml:space="preserve"> and the ribbons show the corresponding 95% confidence interval</w:t>
-      </w:r>
-      <w:r>
-        <w:rPr>
-          <w:rFonts w:ascii="Times New Roman" w:hAnsi="Times New Roman" w:cs="Times New Roman"/>
-          <w:lang w:val="en-US"/>
-        </w:rPr>
-        <w:t>s. The black vertical line shows the threshold of detection</w:t>
-      </w:r>
-      <w:r>
-        <w:rPr>
-          <w:rFonts w:ascii="Times New Roman" w:hAnsi="Times New Roman" w:cs="Times New Roman"/>
-          <w:lang w:val="en-US"/>
-        </w:rPr>
-        <w:t xml:space="preserve"> that was used to estimate the intrinsic growth rate</w:t>
-      </w:r>
-      <w:r>
-        <w:rPr>
-          <w:rFonts w:ascii="Times New Roman" w:hAnsi="Times New Roman" w:cs="Times New Roman"/>
-          <w:lang w:val="en-US"/>
-        </w:rPr>
-        <w:t xml:space="preserve">. </w:t>
-      </w:r>
-      <w:r>
-        <w:rPr>
-          <w:rFonts w:ascii="Times New Roman" w:hAnsi="Times New Roman" w:cs="Times New Roman"/>
-          <w:lang w:val="en-US"/>
-        </w:rPr>
-        <w:t>By convention, t</w:t>
-      </w:r>
-      <w:r>
-        <w:rPr>
-          <w:rFonts w:ascii="Times New Roman" w:hAnsi="Times New Roman" w:cs="Times New Roman"/>
-          <w:lang w:val="en-US"/>
-        </w:rPr>
-        <w:t>he intrinsic growth rate</w:t>
-      </w:r>
-      <w:r>
-        <w:rPr>
-          <w:rFonts w:ascii="Times New Roman" w:hAnsi="Times New Roman" w:cs="Times New Roman"/>
-          <w:lang w:val="en-US"/>
-        </w:rPr>
-        <w:t xml:space="preserve"> (µ)</w:t>
-      </w:r>
-      <w:r>
-        <w:rPr>
-          <w:rFonts w:ascii="Times New Roman" w:hAnsi="Times New Roman" w:cs="Times New Roman"/>
-          <w:lang w:val="en-US"/>
-        </w:rPr>
-        <w:t xml:space="preserve"> </w:t>
-      </w:r>
-      <w:r>
-        <w:rPr>
-          <w:rFonts w:ascii="Times New Roman" w:hAnsi="Times New Roman" w:cs="Times New Roman"/>
-          <w:lang w:val="en-US"/>
-        </w:rPr>
-        <w:t xml:space="preserve">is defined as the growth rate </w:t>
-      </w:r>
-      <w:r>
-        <w:rPr>
-          <w:rFonts w:ascii="Times New Roman" w:hAnsi="Times New Roman" w:cs="Times New Roman"/>
-          <w:lang w:val="en-US"/>
-        </w:rPr>
-        <w:t>in the absence of density-dependent effects</w:t>
-      </w:r>
-      <w:r>
-        <w:rPr>
-          <w:rFonts w:ascii="Times New Roman" w:hAnsi="Times New Roman" w:cs="Times New Roman"/>
-          <w:lang w:val="en-US"/>
-        </w:rPr>
-        <w:t xml:space="preserve">. </w:t>
-      </w:r>
-      <w:r>
-        <w:rPr>
-          <w:rFonts w:ascii="Times New Roman" w:hAnsi="Times New Roman" w:cs="Times New Roman"/>
-          <w:lang w:val="en-US"/>
-        </w:rPr>
-        <w:t>For all species, t</w:t>
-      </w:r>
-      <w:r>
-        <w:rPr>
-          <w:rFonts w:ascii="Times New Roman" w:hAnsi="Times New Roman" w:cs="Times New Roman"/>
-          <w:lang w:val="en-US"/>
-        </w:rPr>
-        <w:t xml:space="preserve">he intrinsic growth rate estimates </w:t>
-      </w:r>
-      <w:r>
-        <w:rPr>
-          <w:rFonts w:ascii="Times New Roman" w:hAnsi="Times New Roman" w:cs="Times New Roman"/>
-          <w:lang w:val="en-US"/>
-        </w:rPr>
-        <w:t>are in good agreement</w:t>
-      </w:r>
-      <w:r>
-        <w:rPr>
-          <w:rFonts w:ascii="Times New Roman" w:hAnsi="Times New Roman" w:cs="Times New Roman"/>
-          <w:lang w:val="en-US"/>
-        </w:rPr>
-        <w:t xml:space="preserve"> with the per capita derivatives at low density</w:t>
-      </w:r>
-      <w:r>
-        <w:rPr>
-          <w:rFonts w:ascii="Times New Roman" w:hAnsi="Times New Roman" w:cs="Times New Roman"/>
-          <w:lang w:val="en-US"/>
-        </w:rPr>
-        <w:t xml:space="preserve"> (i.e., near the black line)</w:t>
-      </w:r>
-      <w:r>
-        <w:rPr>
-          <w:rFonts w:ascii="Times New Roman" w:hAnsi="Times New Roman" w:cs="Times New Roman"/>
-          <w:lang w:val="en-US"/>
-        </w:rPr>
-        <w:t xml:space="preserve">. </w:t>
+        <w:t xml:space="preserve">, </w:t>
       </w:r>
       <w:r>
         <w:rPr>
@@ -5722,6 +6237,248 @@
           <w:bCs/>
           <w:lang w:val="en-US"/>
         </w:rPr>
+        <w:t>d).</w:t>
+      </w:r>
+      <w:r>
+        <w:rPr>
+          <w:rFonts w:ascii="Times New Roman" w:hAnsi="Times New Roman" w:cs="Times New Roman"/>
+          <w:lang w:val="en-US"/>
+        </w:rPr>
+        <w:t xml:space="preserve"> </w:t>
+      </w:r>
+      <w:r>
+        <w:rPr>
+          <w:rFonts w:ascii="Times New Roman" w:hAnsi="Times New Roman" w:cs="Times New Roman"/>
+          <w:lang w:val="en-US"/>
+        </w:rPr>
+        <w:t xml:space="preserve">Each panel shows the per capita derivative </w:t>
+      </w:r>
+      <w:r>
+        <w:rPr>
+          <w:rFonts w:ascii="Times New Roman" w:hAnsi="Times New Roman" w:cs="Times New Roman"/>
+          <w:lang w:val="en-US"/>
+        </w:rPr>
+        <w:t xml:space="preserve">of OD (y-axis) as a function of OD (x-axis) at </w:t>
+      </w:r>
+      <w:r>
+        <w:rPr>
+          <w:rFonts w:ascii="Times New Roman" w:hAnsi="Times New Roman" w:cs="Times New Roman"/>
+          <w:lang w:val="en-US"/>
+        </w:rPr>
+        <w:t>25°C</w:t>
+      </w:r>
+      <w:r>
+        <w:rPr>
+          <w:rFonts w:ascii="Times New Roman" w:hAnsi="Times New Roman" w:cs="Times New Roman"/>
+          <w:lang w:val="en-US"/>
+        </w:rPr>
+        <w:t xml:space="preserve"> for </w:t>
+      </w:r>
+      <w:r>
+        <w:rPr>
+          <w:rFonts w:ascii="Times New Roman" w:hAnsi="Times New Roman" w:cs="Times New Roman"/>
+          <w:lang w:val="en-US"/>
+        </w:rPr>
+        <w:t>batch culture</w:t>
+      </w:r>
+      <w:r>
+        <w:rPr>
+          <w:rFonts w:ascii="Times New Roman" w:hAnsi="Times New Roman" w:cs="Times New Roman"/>
+          <w:lang w:val="en-US"/>
+        </w:rPr>
+        <w:t>s</w:t>
+      </w:r>
+      <w:r>
+        <w:rPr>
+          <w:rFonts w:ascii="Times New Roman" w:hAnsi="Times New Roman" w:cs="Times New Roman"/>
+          <w:lang w:val="en-US"/>
+        </w:rPr>
+        <w:t xml:space="preserve"> inoculated at</w:t>
+      </w:r>
+      <w:r>
+        <w:rPr>
+          <w:rFonts w:ascii="Times New Roman" w:hAnsi="Times New Roman" w:cs="Times New Roman"/>
+          <w:lang w:val="en-US"/>
+        </w:rPr>
+        <w:t xml:space="preserve"> </w:t>
+      </w:r>
+      <w:r>
+        <w:rPr>
+          <w:rFonts w:ascii="Times New Roman" w:hAnsi="Times New Roman" w:cs="Times New Roman"/>
+          <w:lang w:val="en-US"/>
+        </w:rPr>
+        <w:t>different starting dilutions from either</w:t>
+      </w:r>
+      <w:r>
+        <w:rPr>
+          <w:rFonts w:ascii="Times New Roman" w:hAnsi="Times New Roman" w:cs="Times New Roman"/>
+          <w:lang w:val="en-US"/>
+        </w:rPr>
+        <w:t xml:space="preserve"> early exponential (red) or stationary (blue) phase. </w:t>
+      </w:r>
+      <w:r>
+        <w:rPr>
+          <w:rFonts w:ascii="Times New Roman" w:hAnsi="Times New Roman" w:cs="Times New Roman"/>
+          <w:lang w:val="en-US"/>
+        </w:rPr>
+        <w:t xml:space="preserve">The horizontal dashed lines show the mean of the </w:t>
+      </w:r>
+      <w:r>
+        <w:rPr>
+          <w:rFonts w:ascii="Times New Roman" w:hAnsi="Times New Roman" w:cs="Times New Roman"/>
+          <w:lang w:val="en-US"/>
+        </w:rPr>
+        <w:t>intrinsic growth rate</w:t>
+      </w:r>
+      <w:r>
+        <w:rPr>
+          <w:rFonts w:ascii="Times New Roman" w:hAnsi="Times New Roman" w:cs="Times New Roman"/>
+          <w:lang w:val="en-US"/>
+        </w:rPr>
+        <w:t xml:space="preserve">, </w:t>
+      </w:r>
+      <w:proofErr w:type="spellStart"/>
+      <w:r>
+        <w:rPr>
+          <w:rFonts w:ascii="Times New Roman" w:hAnsi="Times New Roman" w:cs="Times New Roman"/>
+          <w:lang w:val="en-US"/>
+        </w:rPr>
+        <w:t>coloured</w:t>
+      </w:r>
+      <w:proofErr w:type="spellEnd"/>
+      <w:r>
+        <w:rPr>
+          <w:rFonts w:ascii="Times New Roman" w:hAnsi="Times New Roman" w:cs="Times New Roman"/>
+          <w:lang w:val="en-US"/>
+        </w:rPr>
+        <w:t xml:space="preserve"> by exponential or stationary phase estimate,</w:t>
+      </w:r>
+      <w:r>
+        <w:rPr>
+          <w:rFonts w:ascii="Times New Roman" w:hAnsi="Times New Roman" w:cs="Times New Roman"/>
+          <w:lang w:val="en-US"/>
+        </w:rPr>
+        <w:t xml:space="preserve"> and the ribbons show the corresponding 95% confidence interval</w:t>
+      </w:r>
+      <w:r>
+        <w:rPr>
+          <w:rFonts w:ascii="Times New Roman" w:hAnsi="Times New Roman" w:cs="Times New Roman"/>
+          <w:lang w:val="en-US"/>
+        </w:rPr>
+        <w:t>s. The black vertical line shows the threshold of detection</w:t>
+      </w:r>
+      <w:r>
+        <w:rPr>
+          <w:rFonts w:ascii="Times New Roman" w:hAnsi="Times New Roman" w:cs="Times New Roman"/>
+          <w:lang w:val="en-US"/>
+        </w:rPr>
+        <w:t xml:space="preserve"> that was used to estimate the intrinsic growth rate</w:t>
+      </w:r>
+      <w:r>
+        <w:rPr>
+          <w:rFonts w:ascii="Times New Roman" w:hAnsi="Times New Roman" w:cs="Times New Roman"/>
+          <w:lang w:val="en-US"/>
+        </w:rPr>
+        <w:t xml:space="preserve">. </w:t>
+      </w:r>
+      <w:r>
+        <w:rPr>
+          <w:rFonts w:ascii="Times New Roman" w:hAnsi="Times New Roman" w:cs="Times New Roman"/>
+          <w:lang w:val="en-US"/>
+        </w:rPr>
+        <w:t>By convention, t</w:t>
+      </w:r>
+      <w:r>
+        <w:rPr>
+          <w:rFonts w:ascii="Times New Roman" w:hAnsi="Times New Roman" w:cs="Times New Roman"/>
+          <w:lang w:val="en-US"/>
+        </w:rPr>
+        <w:t>he intrinsic growth rate</w:t>
+      </w:r>
+      <w:r>
+        <w:rPr>
+          <w:rFonts w:ascii="Times New Roman" w:hAnsi="Times New Roman" w:cs="Times New Roman"/>
+          <w:lang w:val="en-US"/>
+        </w:rPr>
+        <w:t xml:space="preserve"> (µ)</w:t>
+      </w:r>
+      <w:r>
+        <w:rPr>
+          <w:rFonts w:ascii="Times New Roman" w:hAnsi="Times New Roman" w:cs="Times New Roman"/>
+          <w:lang w:val="en-US"/>
+        </w:rPr>
+        <w:t xml:space="preserve"> </w:t>
+      </w:r>
+      <w:r>
+        <w:rPr>
+          <w:rFonts w:ascii="Times New Roman" w:hAnsi="Times New Roman" w:cs="Times New Roman"/>
+          <w:lang w:val="en-US"/>
+        </w:rPr>
+        <w:t xml:space="preserve">is defined as the growth rate </w:t>
+      </w:r>
+      <w:r>
+        <w:rPr>
+          <w:rFonts w:ascii="Times New Roman" w:hAnsi="Times New Roman" w:cs="Times New Roman"/>
+          <w:lang w:val="en-US"/>
+        </w:rPr>
+        <w:t>in the absence of density-dependent effects</w:t>
+      </w:r>
+      <w:r>
+        <w:rPr>
+          <w:rFonts w:ascii="Times New Roman" w:hAnsi="Times New Roman" w:cs="Times New Roman"/>
+          <w:lang w:val="en-US"/>
+        </w:rPr>
+        <w:t xml:space="preserve">. </w:t>
+      </w:r>
+      <w:r>
+        <w:rPr>
+          <w:rFonts w:ascii="Times New Roman" w:hAnsi="Times New Roman" w:cs="Times New Roman"/>
+          <w:lang w:val="en-US"/>
+        </w:rPr>
+        <w:t>For all species, t</w:t>
+      </w:r>
+      <w:r>
+        <w:rPr>
+          <w:rFonts w:ascii="Times New Roman" w:hAnsi="Times New Roman" w:cs="Times New Roman"/>
+          <w:lang w:val="en-US"/>
+        </w:rPr>
+        <w:t xml:space="preserve">he intrinsic growth rate estimates </w:t>
+      </w:r>
+      <w:r>
+        <w:rPr>
+          <w:rFonts w:ascii="Times New Roman" w:hAnsi="Times New Roman" w:cs="Times New Roman"/>
+          <w:lang w:val="en-US"/>
+        </w:rPr>
+        <w:t>are in good agreement</w:t>
+      </w:r>
+      <w:r>
+        <w:rPr>
+          <w:rFonts w:ascii="Times New Roman" w:hAnsi="Times New Roman" w:cs="Times New Roman"/>
+          <w:lang w:val="en-US"/>
+        </w:rPr>
+        <w:t xml:space="preserve"> with the per capita derivatives at low density</w:t>
+      </w:r>
+      <w:r>
+        <w:rPr>
+          <w:rFonts w:ascii="Times New Roman" w:hAnsi="Times New Roman" w:cs="Times New Roman"/>
+          <w:lang w:val="en-US"/>
+        </w:rPr>
+        <w:t xml:space="preserve"> (i.e., near the black line)</w:t>
+      </w:r>
+      <w:r>
+        <w:rPr>
+          <w:rFonts w:ascii="Times New Roman" w:hAnsi="Times New Roman" w:cs="Times New Roman"/>
+          <w:lang w:val="en-US"/>
+        </w:rPr>
+        <w:t xml:space="preserve">. </w:t>
+      </w:r>
+      <w:r>
+        <w:rPr>
+          <w:rFonts w:ascii="Times New Roman" w:hAnsi="Times New Roman" w:cs="Times New Roman"/>
+          <w:b/>
+          <w:bCs/>
+          <w:lang w:val="en-US"/>
+        </w:rPr>
         <w:t>b)</w:t>
       </w:r>
       <w:r>
@@ -5738,113 +6495,9 @@
           <w:iCs/>
           <w:lang w:val="en-US"/>
         </w:rPr>
-        <w:t>P. protegens</w:t>
-      </w:r>
-      <w:r>
-        <w:rPr>
-          <w:rFonts w:ascii="Times New Roman" w:hAnsi="Times New Roman" w:cs="Times New Roman"/>
-          <w:lang w:val="en-US"/>
-        </w:rPr>
-        <w:t xml:space="preserve"> cultures show a consistent ~</w:t>
-      </w:r>
-      <w:r>
-        <w:rPr>
-          <w:rFonts w:ascii="Times New Roman" w:hAnsi="Times New Roman" w:cs="Times New Roman"/>
-          <w:lang w:val="en-US"/>
-        </w:rPr>
-        <w:t>5</w:t>
-      </w:r>
-      <w:r>
-        <w:rPr>
-          <w:rFonts w:ascii="Times New Roman" w:hAnsi="Times New Roman" w:cs="Times New Roman"/>
-          <w:lang w:val="en-US"/>
-        </w:rPr>
-        <w:t xml:space="preserve">0% increase in </w:t>
-      </w:r>
-      <w:r>
-        <w:rPr>
-          <w:rFonts w:ascii="Times New Roman" w:hAnsi="Times New Roman" w:cs="Times New Roman"/>
-          <w:lang w:val="en-US"/>
-        </w:rPr>
-        <w:t xml:space="preserve">the per capita derivative of OD </w:t>
-      </w:r>
-      <w:r>
-        <w:rPr>
-          <w:rFonts w:ascii="Times New Roman" w:hAnsi="Times New Roman" w:cs="Times New Roman"/>
-          <w:lang w:val="en-US"/>
-        </w:rPr>
-        <w:t xml:space="preserve">at intermediate </w:t>
-      </w:r>
-      <w:r>
-        <w:rPr>
-          <w:rFonts w:ascii="Times New Roman" w:hAnsi="Times New Roman" w:cs="Times New Roman"/>
-          <w:lang w:val="en-US"/>
-        </w:rPr>
-        <w:t>OD</w:t>
-      </w:r>
-      <w:r>
-        <w:rPr>
-          <w:rFonts w:ascii="Times New Roman" w:hAnsi="Times New Roman" w:cs="Times New Roman"/>
-          <w:lang w:val="en-US"/>
-        </w:rPr>
-        <w:t xml:space="preserve"> (~0.1</w:t>
-      </w:r>
-      <w:r>
-        <w:rPr>
-          <w:rFonts w:ascii="Times New Roman" w:hAnsi="Times New Roman" w:cs="Times New Roman"/>
-          <w:lang w:val="en-US"/>
-        </w:rPr>
-        <w:t>5</w:t>
-      </w:r>
-      <w:r>
-        <w:rPr>
-          <w:rFonts w:ascii="Times New Roman" w:hAnsi="Times New Roman" w:cs="Times New Roman"/>
-          <w:lang w:val="en-US"/>
-        </w:rPr>
-        <w:t>)</w:t>
-      </w:r>
-      <w:r>
-        <w:rPr>
-          <w:rFonts w:ascii="Times New Roman" w:hAnsi="Times New Roman" w:cs="Times New Roman"/>
-          <w:lang w:val="en-US"/>
-        </w:rPr>
-        <w:t xml:space="preserve"> as compared to low </w:t>
-      </w:r>
-      <w:r>
-        <w:rPr>
-          <w:rFonts w:ascii="Times New Roman" w:hAnsi="Times New Roman" w:cs="Times New Roman"/>
-          <w:lang w:val="en-US"/>
-        </w:rPr>
-        <w:t>OD</w:t>
-      </w:r>
-      <w:r>
-        <w:rPr>
-          <w:rFonts w:ascii="Times New Roman" w:hAnsi="Times New Roman" w:cs="Times New Roman"/>
-          <w:lang w:val="en-US"/>
-        </w:rPr>
-        <w:t>. This</w:t>
-      </w:r>
-      <w:r>
-        <w:rPr>
-          <w:rFonts w:ascii="Times New Roman" w:hAnsi="Times New Roman" w:cs="Times New Roman"/>
-          <w:lang w:val="en-US"/>
-        </w:rPr>
-        <w:t xml:space="preserve"> could</w:t>
-      </w:r>
-      <w:r>
-        <w:rPr>
-          <w:rFonts w:ascii="Times New Roman" w:hAnsi="Times New Roman" w:cs="Times New Roman"/>
-          <w:lang w:val="en-US"/>
-        </w:rPr>
-        <w:t xml:space="preserve"> </w:t>
-      </w:r>
-      <w:r>
-        <w:rPr>
-          <w:rFonts w:ascii="Times New Roman" w:hAnsi="Times New Roman" w:cs="Times New Roman"/>
-          <w:lang w:val="en-US"/>
-        </w:rPr>
-        <w:t xml:space="preserve">suggest that </w:t>
-      </w:r>
+        <w:t xml:space="preserve">P. </w:t>
+      </w:r>
+      <w:proofErr w:type="spellStart"/>
       <w:r>
         <w:rPr>
           <w:rFonts w:ascii="Times New Roman" w:hAnsi="Times New Roman" w:cs="Times New Roman"/>
@@ -5852,8 +6505,134 @@
           <w:iCs/>
           <w:lang w:val="en-US"/>
         </w:rPr>
-        <w:t>P. protegens</w:t>
-      </w:r>
+        <w:t>protegens</w:t>
+      </w:r>
+      <w:proofErr w:type="spellEnd"/>
+      <w:r>
+        <w:rPr>
+          <w:rFonts w:ascii="Times New Roman" w:hAnsi="Times New Roman" w:cs="Times New Roman"/>
+          <w:lang w:val="en-US"/>
+        </w:rPr>
+        <w:t xml:space="preserve"> cultures show a consistent ~</w:t>
+      </w:r>
+      <w:r>
+        <w:rPr>
+          <w:rFonts w:ascii="Times New Roman" w:hAnsi="Times New Roman" w:cs="Times New Roman"/>
+          <w:lang w:val="en-US"/>
+        </w:rPr>
+        <w:t>5</w:t>
+      </w:r>
+      <w:r>
+        <w:rPr>
+          <w:rFonts w:ascii="Times New Roman" w:hAnsi="Times New Roman" w:cs="Times New Roman"/>
+          <w:lang w:val="en-US"/>
+        </w:rPr>
+        <w:t xml:space="preserve">0% increase in </w:t>
+      </w:r>
+      <w:r>
+        <w:rPr>
+          <w:rFonts w:ascii="Times New Roman" w:hAnsi="Times New Roman" w:cs="Times New Roman"/>
+          <w:lang w:val="en-US"/>
+        </w:rPr>
+        <w:t xml:space="preserve">the per capita derivative of OD </w:t>
+      </w:r>
+      <w:r>
+        <w:rPr>
+          <w:rFonts w:ascii="Times New Roman" w:hAnsi="Times New Roman" w:cs="Times New Roman"/>
+          <w:lang w:val="en-US"/>
+        </w:rPr>
+        <w:t xml:space="preserve">at intermediate </w:t>
+      </w:r>
+      <w:r>
+        <w:rPr>
+          <w:rFonts w:ascii="Times New Roman" w:hAnsi="Times New Roman" w:cs="Times New Roman"/>
+          <w:lang w:val="en-US"/>
+        </w:rPr>
+        <w:t>OD</w:t>
+      </w:r>
+      <w:r>
+        <w:rPr>
+          <w:rFonts w:ascii="Times New Roman" w:hAnsi="Times New Roman" w:cs="Times New Roman"/>
+          <w:lang w:val="en-US"/>
+        </w:rPr>
+        <w:t xml:space="preserve"> (~0.1</w:t>
+      </w:r>
+      <w:r>
+        <w:rPr>
+          <w:rFonts w:ascii="Times New Roman" w:hAnsi="Times New Roman" w:cs="Times New Roman"/>
+          <w:lang w:val="en-US"/>
+        </w:rPr>
+        <w:t>5</w:t>
+      </w:r>
+      <w:r>
+        <w:rPr>
+          <w:rFonts w:ascii="Times New Roman" w:hAnsi="Times New Roman" w:cs="Times New Roman"/>
+          <w:lang w:val="en-US"/>
+        </w:rPr>
+        <w:t>)</w:t>
+      </w:r>
+      <w:r>
+        <w:rPr>
+          <w:rFonts w:ascii="Times New Roman" w:hAnsi="Times New Roman" w:cs="Times New Roman"/>
+          <w:lang w:val="en-US"/>
+        </w:rPr>
+        <w:t xml:space="preserve"> as compared to low </w:t>
+      </w:r>
+      <w:r>
+        <w:rPr>
+          <w:rFonts w:ascii="Times New Roman" w:hAnsi="Times New Roman" w:cs="Times New Roman"/>
+          <w:lang w:val="en-US"/>
+        </w:rPr>
+        <w:t>OD</w:t>
+      </w:r>
+      <w:r>
+        <w:rPr>
+          <w:rFonts w:ascii="Times New Roman" w:hAnsi="Times New Roman" w:cs="Times New Roman"/>
+          <w:lang w:val="en-US"/>
+        </w:rPr>
+        <w:t>. This</w:t>
+      </w:r>
+      <w:r>
+        <w:rPr>
+          <w:rFonts w:ascii="Times New Roman" w:hAnsi="Times New Roman" w:cs="Times New Roman"/>
+          <w:lang w:val="en-US"/>
+        </w:rPr>
+        <w:t xml:space="preserve"> could</w:t>
+      </w:r>
+      <w:r>
+        <w:rPr>
+          <w:rFonts w:ascii="Times New Roman" w:hAnsi="Times New Roman" w:cs="Times New Roman"/>
+          <w:lang w:val="en-US"/>
+        </w:rPr>
+        <w:t xml:space="preserve"> </w:t>
+      </w:r>
+      <w:r>
+        <w:rPr>
+          <w:rFonts w:ascii="Times New Roman" w:hAnsi="Times New Roman" w:cs="Times New Roman"/>
+          <w:lang w:val="en-US"/>
+        </w:rPr>
+        <w:t xml:space="preserve">suggest that </w:t>
+      </w:r>
+      <w:r>
+        <w:rPr>
+          <w:rFonts w:ascii="Times New Roman" w:hAnsi="Times New Roman" w:cs="Times New Roman"/>
+          <w:i/>
+          <w:iCs/>
+          <w:lang w:val="en-US"/>
+        </w:rPr>
+        <w:t xml:space="preserve">P. </w:t>
+      </w:r>
+      <w:proofErr w:type="spellStart"/>
+      <w:r>
+        <w:rPr>
+          <w:rFonts w:ascii="Times New Roman" w:hAnsi="Times New Roman" w:cs="Times New Roman"/>
+          <w:i/>
+          <w:iCs/>
+          <w:lang w:val="en-US"/>
+        </w:rPr>
+        <w:t>protegens</w:t>
+      </w:r>
+      <w:proofErr w:type="spellEnd"/>
       <w:r>
         <w:rPr>
           <w:rFonts w:ascii="Times New Roman" w:hAnsi="Times New Roman" w:cs="Times New Roman"/>
@@ -6190,14 +6969,7 @@
                 <w:rFonts w:ascii="Times New Roman" w:hAnsi="Times New Roman" w:cs="Times New Roman"/>
                 <w:lang w:val="en-US"/>
               </w:rPr>
-              <w:t xml:space="preserve">Correlation of species rank at </w:t>
-            </w:r>
-            <w:r>
-              <w:rPr>
-                <w:rFonts w:ascii="Times New Roman" w:hAnsi="Times New Roman" w:cs="Times New Roman"/>
-                <w:lang w:val="en-US"/>
-              </w:rPr>
-              <w:t>30</w:t>
+              <w:t>Correlation of species rank at 30</w:t>
             </w:r>
             <w:r>
               <w:rPr>
@@ -6494,26 +7266,37 @@
                 <w:lang w:val="en-US"/>
               </w:rPr>
             </w:pPr>
-            <w:r>
-              <w:rPr>
-                <w:rFonts w:ascii="Times New Roman" w:hAnsi="Times New Roman" w:cs="Times New Roman"/>
-                <w:lang w:val="en-US"/>
-              </w:rPr>
-              <w:t xml:space="preserve">lm( </w:t>
-            </w:r>
-            <w:r>
-              <w:rPr>
-                <w:rFonts w:ascii="Times New Roman" w:hAnsi="Times New Roman" w:cs="Times New Roman"/>
-                <w:lang w:val="en-US"/>
-              </w:rPr>
-              <w:t xml:space="preserve">intrinsic growth rate at </w:t>
-            </w:r>
-            <w:r>
-              <w:rPr>
-                <w:rFonts w:ascii="Times New Roman" w:hAnsi="Times New Roman" w:cs="Times New Roman"/>
-                <w:lang w:val="en-US"/>
-              </w:rPr>
-              <w:t>40</w:t>
+            <w:proofErr w:type="spellStart"/>
+            <w:proofErr w:type="gramStart"/>
+            <w:r>
+              <w:rPr>
+                <w:rFonts w:ascii="Times New Roman" w:hAnsi="Times New Roman" w:cs="Times New Roman"/>
+                <w:lang w:val="en-US"/>
+              </w:rPr>
+              <w:t>lm</w:t>
+            </w:r>
+            <w:proofErr w:type="spellEnd"/>
+            <w:r>
+              <w:rPr>
+                <w:rFonts w:ascii="Times New Roman" w:hAnsi="Times New Roman" w:cs="Times New Roman"/>
+                <w:lang w:val="en-US"/>
+              </w:rPr>
+              <w:t xml:space="preserve">( </w:t>
+            </w:r>
+            <w:r>
+              <w:rPr>
+                <w:rFonts w:ascii="Times New Roman" w:hAnsi="Times New Roman" w:cs="Times New Roman"/>
+                <w:lang w:val="en-US"/>
+              </w:rPr>
+              <w:t>intrinsic</w:t>
+            </w:r>
+            <w:proofErr w:type="gramEnd"/>
+            <w:r>
+              <w:rPr>
+                <w:rFonts w:ascii="Times New Roman" w:hAnsi="Times New Roman" w:cs="Times New Roman"/>
+                <w:lang w:val="en-US"/>
+              </w:rPr>
+              <w:t xml:space="preserve"> growth rate at 40</w:t>
             </w:r>
             <w:r>
               <w:rPr>
@@ -6882,12 +7665,21 @@
               </w:rPr>
               <w:t>0.52</w:t>
             </w:r>
-            <w:r>
-              <w:rPr>
-                <w:rFonts w:ascii="Times New Roman" w:hAnsi="Times New Roman" w:cs="Times New Roman"/>
-                <w:lang w:val="en-US"/>
-              </w:rPr>
-              <w:t xml:space="preserve">   (NS)</w:t>
+            <w:proofErr w:type="gramStart"/>
+            <w:r>
+              <w:rPr>
+                <w:rFonts w:ascii="Times New Roman" w:hAnsi="Times New Roman" w:cs="Times New Roman"/>
+                <w:lang w:val="en-US"/>
+              </w:rPr>
+              <w:t xml:space="preserve">   (</w:t>
+            </w:r>
+            <w:proofErr w:type="gramEnd"/>
+            <w:r>
+              <w:rPr>
+                <w:rFonts w:ascii="Times New Roman" w:hAnsi="Times New Roman" w:cs="Times New Roman"/>
+                <w:lang w:val="en-US"/>
+              </w:rPr>
+              <w:t>NS)</w:t>
             </w:r>
           </w:p>
         </w:tc>
@@ -6921,14 +7713,7 @@
                 <w:rFonts w:ascii="Times New Roman" w:hAnsi="Times New Roman" w:cs="Times New Roman"/>
                 <w:lang w:val="en-US"/>
               </w:rPr>
-              <w:t xml:space="preserve">Growth at </w:t>
-            </w:r>
-            <w:r>
-              <w:rPr>
-                <w:rFonts w:ascii="Times New Roman" w:hAnsi="Times New Roman" w:cs="Times New Roman"/>
-                <w:lang w:val="en-US"/>
-              </w:rPr>
-              <w:t>25</w:t>
+              <w:t>Growth at 25</w:t>
             </w:r>
             <w:r>
               <w:rPr>
@@ -7019,12 +7804,21 @@
               </w:rPr>
               <w:t>0.63</w:t>
             </w:r>
-            <w:r>
-              <w:rPr>
-                <w:rFonts w:ascii="Times New Roman" w:hAnsi="Times New Roman" w:cs="Times New Roman"/>
-                <w:lang w:val="en-US"/>
-              </w:rPr>
-              <w:t xml:space="preserve">   (NS)</w:t>
+            <w:proofErr w:type="gramStart"/>
+            <w:r>
+              <w:rPr>
+                <w:rFonts w:ascii="Times New Roman" w:hAnsi="Times New Roman" w:cs="Times New Roman"/>
+                <w:lang w:val="en-US"/>
+              </w:rPr>
+              <w:t xml:space="preserve">   (</w:t>
+            </w:r>
+            <w:proofErr w:type="gramEnd"/>
+            <w:r>
+              <w:rPr>
+                <w:rFonts w:ascii="Times New Roman" w:hAnsi="Times New Roman" w:cs="Times New Roman"/>
+                <w:lang w:val="en-US"/>
+              </w:rPr>
+              <w:t>NS)</w:t>
             </w:r>
           </w:p>
         </w:tc>
@@ -7314,19 +8108,30 @@
                 <w:lang w:val="en-US"/>
               </w:rPr>
             </w:pPr>
-            <w:r>
-              <w:rPr>
-                <w:rFonts w:ascii="Times New Roman" w:hAnsi="Times New Roman" w:cs="Times New Roman"/>
-                <w:lang w:val="en-US"/>
-              </w:rPr>
-              <w:t xml:space="preserve">lm( </w:t>
-            </w:r>
-            <w:r>
-              <w:rPr>
-                <w:rFonts w:ascii="Times New Roman" w:hAnsi="Times New Roman" w:cs="Times New Roman"/>
-                <w:lang w:val="en-US"/>
-              </w:rPr>
-              <w:t>intrinsic growth rate at 40</w:t>
+            <w:proofErr w:type="spellStart"/>
+            <w:proofErr w:type="gramStart"/>
+            <w:r>
+              <w:rPr>
+                <w:rFonts w:ascii="Times New Roman" w:hAnsi="Times New Roman" w:cs="Times New Roman"/>
+                <w:lang w:val="en-US"/>
+              </w:rPr>
+              <w:t>lm</w:t>
+            </w:r>
+            <w:proofErr w:type="spellEnd"/>
+            <w:r>
+              <w:rPr>
+                <w:rFonts w:ascii="Times New Roman" w:hAnsi="Times New Roman" w:cs="Times New Roman"/>
+                <w:lang w:val="en-US"/>
+              </w:rPr>
+              <w:t>( intrinsic</w:t>
+            </w:r>
+            <w:proofErr w:type="gramEnd"/>
+            <w:r>
+              <w:rPr>
+                <w:rFonts w:ascii="Times New Roman" w:hAnsi="Times New Roman" w:cs="Times New Roman"/>
+                <w:lang w:val="en-US"/>
+              </w:rPr>
+              <w:t xml:space="preserve"> growth rate at 40</w:t>
             </w:r>
             <w:r>
               <w:rPr>
@@ -7340,14 +8145,7 @@
                 <w:rFonts w:ascii="Times New Roman" w:hAnsi="Times New Roman" w:cs="Times New Roman"/>
                 <w:lang w:val="en-US"/>
               </w:rPr>
-              <w:t xml:space="preserve"> ~ intrinsic growth rate at </w:t>
-            </w:r>
-            <w:r>
-              <w:rPr>
-                <w:rFonts w:ascii="Times New Roman" w:hAnsi="Times New Roman" w:cs="Times New Roman"/>
-                <w:lang w:val="en-US"/>
-              </w:rPr>
-              <w:t>30</w:t>
+              <w:t xml:space="preserve"> ~ intrinsic growth rate at 30</w:t>
             </w:r>
             <w:r>
               <w:rPr>
@@ -7768,12 +8566,21 @@
               </w:rPr>
               <w:t>0.28</w:t>
             </w:r>
-            <w:r>
-              <w:rPr>
-                <w:rFonts w:ascii="Times New Roman" w:hAnsi="Times New Roman" w:cs="Times New Roman"/>
-                <w:lang w:val="en-US"/>
-              </w:rPr>
-              <w:t xml:space="preserve">   (NS)</w:t>
+            <w:proofErr w:type="gramStart"/>
+            <w:r>
+              <w:rPr>
+                <w:rFonts w:ascii="Times New Roman" w:hAnsi="Times New Roman" w:cs="Times New Roman"/>
+                <w:lang w:val="en-US"/>
+              </w:rPr>
+              <w:t xml:space="preserve">   (</w:t>
+            </w:r>
+            <w:proofErr w:type="gramEnd"/>
+            <w:r>
+              <w:rPr>
+                <w:rFonts w:ascii="Times New Roman" w:hAnsi="Times New Roman" w:cs="Times New Roman"/>
+                <w:lang w:val="en-US"/>
+              </w:rPr>
+              <w:t>NS)</w:t>
             </w:r>
           </w:p>
         </w:tc>
@@ -7801,14 +8608,7 @@
                 <w:rFonts w:ascii="Times New Roman" w:hAnsi="Times New Roman" w:cs="Times New Roman"/>
                 <w:lang w:val="en-US"/>
               </w:rPr>
-              <w:t xml:space="preserve">    Growth at </w:t>
-            </w:r>
-            <w:r>
-              <w:rPr>
-                <w:rFonts w:ascii="Times New Roman" w:hAnsi="Times New Roman" w:cs="Times New Roman"/>
-                <w:lang w:val="en-US"/>
-              </w:rPr>
-              <w:t>30</w:t>
+              <w:t xml:space="preserve">    Growth at 30</w:t>
             </w:r>
             <w:r>
               <w:rPr>
@@ -7895,12 +8695,21 @@
               </w:rPr>
               <w:t>0.67</w:t>
             </w:r>
-            <w:r>
-              <w:rPr>
-                <w:rFonts w:ascii="Times New Roman" w:hAnsi="Times New Roman" w:cs="Times New Roman"/>
-                <w:lang w:val="en-US"/>
-              </w:rPr>
-              <w:t xml:space="preserve">   (NS)</w:t>
+            <w:proofErr w:type="gramStart"/>
+            <w:r>
+              <w:rPr>
+                <w:rFonts w:ascii="Times New Roman" w:hAnsi="Times New Roman" w:cs="Times New Roman"/>
+                <w:lang w:val="en-US"/>
+              </w:rPr>
+              <w:t xml:space="preserve">   (</w:t>
+            </w:r>
+            <w:proofErr w:type="gramEnd"/>
+            <w:r>
+              <w:rPr>
+                <w:rFonts w:ascii="Times New Roman" w:hAnsi="Times New Roman" w:cs="Times New Roman"/>
+                <w:lang w:val="en-US"/>
+              </w:rPr>
+              <w:t>NS)</w:t>
             </w:r>
           </w:p>
         </w:tc>
@@ -8175,16 +8984,7 @@
           <w:bCs/>
           <w:lang w:val="en-US"/>
         </w:rPr>
-        <w:t xml:space="preserve"> </w:t>
-      </w:r>
-      <w:r>
-        <w:rPr>
-          <w:rFonts w:ascii="Times New Roman" w:hAnsi="Times New Roman" w:cs="Times New Roman"/>
-          <w:b/>
-          <w:bCs/>
-          <w:lang w:val="en-US"/>
-        </w:rPr>
-        <w:t>(linear mixed effects model)</w:t>
+        <w:t xml:space="preserve"> (linear mixed effects model)</w:t>
       </w:r>
       <w:r>
         <w:rPr>
@@ -8242,19 +9042,37 @@
                 <w:lang w:val="en-US"/>
               </w:rPr>
             </w:pPr>
-            <w:r>
-              <w:rPr>
-                <w:rFonts w:ascii="Times New Roman" w:hAnsi="Times New Roman" w:cs="Times New Roman"/>
-                <w:lang w:val="en-US"/>
-              </w:rPr>
-              <w:t xml:space="preserve">lm( </w:t>
-            </w:r>
-            <w:r>
-              <w:rPr>
-                <w:rFonts w:ascii="Times New Roman" w:hAnsi="Times New Roman" w:cs="Times New Roman"/>
-                <w:lang w:val="en-US"/>
-              </w:rPr>
-              <w:t>relative growth by CFU</w:t>
+            <w:proofErr w:type="spellStart"/>
+            <w:proofErr w:type="gramStart"/>
+            <w:r>
+              <w:rPr>
+                <w:rFonts w:ascii="Times New Roman" w:hAnsi="Times New Roman" w:cs="Times New Roman"/>
+                <w:lang w:val="en-US"/>
+              </w:rPr>
+              <w:t>lm</w:t>
+            </w:r>
+            <w:proofErr w:type="spellEnd"/>
+            <w:r>
+              <w:rPr>
+                <w:rFonts w:ascii="Times New Roman" w:hAnsi="Times New Roman" w:cs="Times New Roman"/>
+                <w:lang w:val="en-US"/>
+              </w:rPr>
+              <w:t xml:space="preserve">( </w:t>
+            </w:r>
+            <w:r>
+              <w:rPr>
+                <w:rFonts w:ascii="Times New Roman" w:hAnsi="Times New Roman" w:cs="Times New Roman"/>
+                <w:lang w:val="en-US"/>
+              </w:rPr>
+              <w:t>relative</w:t>
+            </w:r>
+            <w:proofErr w:type="gramEnd"/>
+            <w:r>
+              <w:rPr>
+                <w:rFonts w:ascii="Times New Roman" w:hAnsi="Times New Roman" w:cs="Times New Roman"/>
+                <w:lang w:val="en-US"/>
+              </w:rPr>
+              <w:t xml:space="preserve"> growth by CFU</w:t>
             </w:r>
             <w:r>
               <w:rPr>
@@ -8649,7 +9467,23 @@
                 <w:rFonts w:ascii="Times New Roman" w:hAnsi="Times New Roman" w:cs="Times New Roman"/>
                 <w:lang w:val="en-US"/>
               </w:rPr>
-              <w:t xml:space="preserve">    (NS)</w:t>
+              <w:t xml:space="preserve"> </w:t>
+            </w:r>
+            <w:proofErr w:type="gramStart"/>
+            <w:r>
+              <w:rPr>
+                <w:rFonts w:ascii="Times New Roman" w:hAnsi="Times New Roman" w:cs="Times New Roman"/>
+                <w:lang w:val="en-US"/>
+              </w:rPr>
+              <w:t xml:space="preserve">   (</w:t>
+            </w:r>
+            <w:proofErr w:type="gramEnd"/>
+            <w:r>
+              <w:rPr>
+                <w:rFonts w:ascii="Times New Roman" w:hAnsi="Times New Roman" w:cs="Times New Roman"/>
+                <w:lang w:val="en-US"/>
+              </w:rPr>
+              <w:t>NS)</w:t>
             </w:r>
           </w:p>
         </w:tc>
@@ -8786,7 +9620,23 @@
                 <w:rFonts w:ascii="Times New Roman" w:hAnsi="Times New Roman" w:cs="Times New Roman"/>
                 <w:lang w:val="en-US"/>
               </w:rPr>
-              <w:t xml:space="preserve">    (NS)</w:t>
+              <w:t xml:space="preserve"> </w:t>
+            </w:r>
+            <w:proofErr w:type="gramStart"/>
+            <w:r>
+              <w:rPr>
+                <w:rFonts w:ascii="Times New Roman" w:hAnsi="Times New Roman" w:cs="Times New Roman"/>
+                <w:lang w:val="en-US"/>
+              </w:rPr>
+              <w:t xml:space="preserve">   (</w:t>
+            </w:r>
+            <w:proofErr w:type="gramEnd"/>
+            <w:r>
+              <w:rPr>
+                <w:rFonts w:ascii="Times New Roman" w:hAnsi="Times New Roman" w:cs="Times New Roman"/>
+                <w:lang w:val="en-US"/>
+              </w:rPr>
+              <w:t>NS)</w:t>
             </w:r>
           </w:p>
         </w:tc>
@@ -9090,26 +9940,37 @@
                 <w:lang w:val="en-US"/>
               </w:rPr>
             </w:pPr>
-            <w:r>
-              <w:rPr>
-                <w:rFonts w:ascii="Times New Roman" w:hAnsi="Times New Roman" w:cs="Times New Roman"/>
-                <w:lang w:val="en-US"/>
-              </w:rPr>
-              <w:t>lm(</w:t>
-            </w:r>
-            <w:r>
-              <w:rPr>
-                <w:rFonts w:ascii="Times New Roman" w:hAnsi="Times New Roman" w:cs="Times New Roman"/>
-                <w:lang w:val="en-US"/>
-              </w:rPr>
-              <w:t xml:space="preserve"> </w:t>
-            </w:r>
-            <w:r>
-              <w:rPr>
-                <w:rFonts w:ascii="Times New Roman" w:hAnsi="Times New Roman" w:cs="Times New Roman"/>
-                <w:lang w:val="en-US"/>
-              </w:rPr>
-              <w:t xml:space="preserve">relative growth by CFU </w:t>
+            <w:proofErr w:type="spellStart"/>
+            <w:proofErr w:type="gramStart"/>
+            <w:r>
+              <w:rPr>
+                <w:rFonts w:ascii="Times New Roman" w:hAnsi="Times New Roman" w:cs="Times New Roman"/>
+                <w:lang w:val="en-US"/>
+              </w:rPr>
+              <w:t>lm</w:t>
+            </w:r>
+            <w:proofErr w:type="spellEnd"/>
+            <w:r>
+              <w:rPr>
+                <w:rFonts w:ascii="Times New Roman" w:hAnsi="Times New Roman" w:cs="Times New Roman"/>
+                <w:lang w:val="en-US"/>
+              </w:rPr>
+              <w:t>(</w:t>
+            </w:r>
+            <w:r>
+              <w:rPr>
+                <w:rFonts w:ascii="Times New Roman" w:hAnsi="Times New Roman" w:cs="Times New Roman"/>
+                <w:lang w:val="en-US"/>
+              </w:rPr>
+              <w:t xml:space="preserve"> relative</w:t>
+            </w:r>
+            <w:proofErr w:type="gramEnd"/>
+            <w:r>
+              <w:rPr>
+                <w:rFonts w:ascii="Times New Roman" w:hAnsi="Times New Roman" w:cs="Times New Roman"/>
+                <w:lang w:val="en-US"/>
+              </w:rPr>
+              <w:t xml:space="preserve"> growth by CFU </w:t>
             </w:r>
             <w:r>
               <w:rPr>
@@ -9577,28 +10438,23 @@
                 <w:rFonts w:ascii="Times New Roman" w:hAnsi="Times New Roman" w:cs="Times New Roman"/>
                 <w:lang w:val="en-US"/>
               </w:rPr>
-              <w:t>4</w:t>
-            </w:r>
-            <w:r>
-              <w:rPr>
-                <w:rFonts w:ascii="Times New Roman" w:hAnsi="Times New Roman" w:cs="Times New Roman"/>
-                <w:lang w:val="en-US"/>
-              </w:rPr>
-              <w:t xml:space="preserve">   </w:t>
-            </w:r>
-            <w:r>
-              <w:rPr>
-                <w:rFonts w:ascii="Times New Roman" w:hAnsi="Times New Roman" w:cs="Times New Roman"/>
-                <w:lang w:val="en-US"/>
-              </w:rPr>
-              <w:t xml:space="preserve">  </w:t>
-            </w:r>
-            <w:r>
-              <w:rPr>
-                <w:rFonts w:ascii="Times New Roman" w:hAnsi="Times New Roman" w:cs="Times New Roman"/>
-                <w:lang w:val="en-US"/>
-              </w:rPr>
-              <w:t>(NS)</w:t>
+              <w:t xml:space="preserve">4  </w:t>
+            </w:r>
+            <w:proofErr w:type="gramStart"/>
+            <w:r>
+              <w:rPr>
+                <w:rFonts w:ascii="Times New Roman" w:hAnsi="Times New Roman" w:cs="Times New Roman"/>
+                <w:lang w:val="en-US"/>
+              </w:rPr>
+              <w:t xml:space="preserve">   (</w:t>
+            </w:r>
+            <w:proofErr w:type="gramEnd"/>
+            <w:r>
+              <w:rPr>
+                <w:rFonts w:ascii="Times New Roman" w:hAnsi="Times New Roman" w:cs="Times New Roman"/>
+                <w:lang w:val="en-US"/>
+              </w:rPr>
+              <w:t>NS)</w:t>
             </w:r>
           </w:p>
         </w:tc>
@@ -9741,12 +10597,21 @@
               </w:rPr>
               <w:t>048</w:t>
             </w:r>
-            <w:r>
-              <w:rPr>
-                <w:rFonts w:ascii="Times New Roman" w:hAnsi="Times New Roman" w:cs="Times New Roman"/>
-                <w:lang w:val="en-US"/>
-              </w:rPr>
-              <w:t xml:space="preserve">   (NS)</w:t>
+            <w:proofErr w:type="gramStart"/>
+            <w:r>
+              <w:rPr>
+                <w:rFonts w:ascii="Times New Roman" w:hAnsi="Times New Roman" w:cs="Times New Roman"/>
+                <w:lang w:val="en-US"/>
+              </w:rPr>
+              <w:t xml:space="preserve">   (</w:t>
+            </w:r>
+            <w:proofErr w:type="gramEnd"/>
+            <w:r>
+              <w:rPr>
+                <w:rFonts w:ascii="Times New Roman" w:hAnsi="Times New Roman" w:cs="Times New Roman"/>
+                <w:lang w:val="en-US"/>
+              </w:rPr>
+              <w:t>NS)</w:t>
             </w:r>
           </w:p>
         </w:tc>
@@ -9958,6 +10823,170 @@
           <w:lang w:val="en-US"/>
         </w:rPr>
       </w:pPr>
+    </w:p>
+    <w:p>
+      <w:pPr>
+        <w:rPr>
+          <w:rFonts w:ascii="Times New Roman" w:hAnsi="Times New Roman" w:cs="Times New Roman"/>
+          <w:lang w:val="en-US"/>
+        </w:rPr>
+      </w:pPr>
+      <w:r>
+        <w:rPr>
+          <w:rFonts w:ascii="Times New Roman" w:hAnsi="Times New Roman" w:cs="Times New Roman"/>
+          <w:lang w:val="en-US"/>
+        </w:rPr>
+        <w:br w:type="page"/>
+      </w:r>
+    </w:p>
+    <w:p>
+      <w:pPr>
+        <w:pStyle w:val="Heading1"/>
+        <w:rPr>
+          <w:lang w:val="en-US"/>
+        </w:rPr>
+      </w:pPr>
+      <w:r>
+        <w:rPr>
+          <w:lang w:val="en-US"/>
+        </w:rPr>
+        <w:lastRenderedPageBreak/>
+        <w:t>Results for Experiment II</w:t>
+      </w:r>
+    </w:p>
+    <w:p>
+      <w:pPr>
+        <w:spacing w:line="240" w:lineRule="auto"/>
+        <w:rPr>
+          <w:rFonts w:ascii="Times New Roman" w:hAnsi="Times New Roman" w:cs="Times New Roman"/>
+          <w:lang w:val="en-US"/>
+        </w:rPr>
+      </w:pPr>
+      <w:r>
+        <w:rPr>
+          <w:rFonts w:ascii="Times New Roman" w:hAnsi="Times New Roman" w:cs="Times New Roman"/>
+          <w:lang w:val="en-US"/>
+        </w:rPr>
+        <w:drawing>
+          <wp:inline distT="0" distB="0" distL="0" distR="0" wp14:anchorId="58200C06" wp14:editId="1400E182">
+            <wp:extent cx="5731510" cy="3500755"/>
+            <wp:effectExtent l="0" t="0" r="2540" b="4445"/>
+            <wp:docPr id="443946160" name="Picture 1" descr="A graph with numbers and lines&#10;&#10;AI-generated content may be incorrect."/>
+            <wp:cNvGraphicFramePr>
+              <a:graphicFrameLocks xmlns:a="http://schemas.openxmlformats.org/drawingml/2006/main" noChangeAspect="1"/>
+            </wp:cNvGraphicFramePr>
+            <a:graphic xmlns:a="http://schemas.openxmlformats.org/drawingml/2006/main">
+              <a:graphicData uri="http://schemas.openxmlformats.org/drawingml/2006/picture">
+                <pic:pic xmlns:pic="http://schemas.openxmlformats.org/drawingml/2006/picture">
+                  <pic:nvPicPr>
+                    <pic:cNvPr id="443946160" name="Picture 1" descr="A graph with numbers and lines&#10;&#10;AI-generated content may be incorrect."/>
+                    <pic:cNvPicPr/>
+                  </pic:nvPicPr>
+                  <pic:blipFill>
+                    <a:blip r:embed="rId18"/>
+                    <a:stretch>
+                      <a:fillRect/>
+                    </a:stretch>
+                  </pic:blipFill>
+                  <pic:spPr>
+                    <a:xfrm>
+                      <a:off x="0" y="0"/>
+                      <a:ext cx="5731510" cy="3500755"/>
+                    </a:xfrm>
+                    <a:prstGeom prst="rect">
+                      <a:avLst/>
+                    </a:prstGeom>
+                  </pic:spPr>
+                </pic:pic>
+              </a:graphicData>
+            </a:graphic>
+          </wp:inline>
+        </w:drawing>
+      </w:r>
+    </w:p>
+    <w:p>
+      <w:pPr>
+        <w:spacing w:line="240" w:lineRule="auto"/>
+        <w:rPr>
+          <w:rFonts w:ascii="Times New Roman" w:hAnsi="Times New Roman" w:cs="Times New Roman"/>
+          <w:lang w:val="en-US"/>
+        </w:rPr>
+      </w:pPr>
+      <w:r>
+        <w:rPr>
+          <w:rFonts w:ascii="Times New Roman" w:hAnsi="Times New Roman" w:cs="Times New Roman"/>
+          <w:b/>
+          <w:bCs/>
+          <w:lang w:val="en-US"/>
+        </w:rPr>
+        <w:t xml:space="preserve">Figure S6. Scree plot of NMDS ordination </w:t>
+      </w:r>
+      <w:r>
+        <w:rPr>
+          <w:rFonts w:ascii="Times New Roman" w:hAnsi="Times New Roman" w:cs="Times New Roman"/>
+          <w:b/>
+          <w:bCs/>
+          <w:lang w:val="en-US"/>
+        </w:rPr>
+        <w:t>for</w:t>
+      </w:r>
+      <w:r>
+        <w:rPr>
+          <w:rFonts w:ascii="Times New Roman" w:hAnsi="Times New Roman" w:cs="Times New Roman"/>
+          <w:b/>
+          <w:bCs/>
+          <w:lang w:val="en-US"/>
+        </w:rPr>
+        <w:t xml:space="preserve"> all communities over time </w:t>
+      </w:r>
+      <w:r>
+        <w:rPr>
+          <w:rFonts w:ascii="Times New Roman" w:hAnsi="Times New Roman" w:cs="Times New Roman"/>
+          <w:b/>
+          <w:bCs/>
+          <w:lang w:val="en-US"/>
+        </w:rPr>
+        <w:t>on</w:t>
+      </w:r>
+      <w:r>
+        <w:rPr>
+          <w:rFonts w:ascii="Times New Roman" w:hAnsi="Times New Roman" w:cs="Times New Roman"/>
+          <w:b/>
+          <w:bCs/>
+          <w:lang w:val="en-US"/>
+        </w:rPr>
+        <w:t xml:space="preserve"> the resistance, early recovery, and late recovery days</w:t>
+      </w:r>
+      <w:r>
+        <w:rPr>
+          <w:rFonts w:ascii="Times New Roman" w:hAnsi="Times New Roman" w:cs="Times New Roman"/>
+          <w:b/>
+          <w:bCs/>
+          <w:lang w:val="en-US"/>
+        </w:rPr>
+        <w:t>.</w:t>
+      </w:r>
+      <w:r>
+        <w:rPr>
+          <w:rFonts w:ascii="Times New Roman" w:hAnsi="Times New Roman" w:cs="Times New Roman"/>
+          <w:lang w:val="en-US"/>
+        </w:rPr>
+        <w:t xml:space="preserve"> Three dimensions were used for the analysis as the this is dimensionality is readily interpretable and the decrease in stress plateaus off around </w:t>
+      </w:r>
+      <w:r>
+        <w:rPr>
+          <w:rFonts w:ascii="Times New Roman" w:hAnsi="Times New Roman" w:cs="Times New Roman"/>
+          <w:lang w:val="en-US"/>
+        </w:rPr>
+        <w:t>k=3</w:t>
+      </w:r>
+      <w:r>
+        <w:rPr>
+          <w:rFonts w:ascii="Times New Roman" w:hAnsi="Times New Roman" w:cs="Times New Roman"/>
+          <w:lang w:val="en-US"/>
+        </w:rPr>
+        <w:t>.</w:t>
+      </w:r>
     </w:p>
     <w:sectPr>
       <w:pgSz w:w="11906" w:h="16838"/>
@@ -10742,6 +11771,7 @@
   <w:style w:type="character" w:default="1" w:styleId="DefaultParagraphFont">
     <w:name w:val="Default Paragraph Font"/>
     <w:uiPriority w:val="1"/>
+    <w:semiHidden/>
     <w:unhideWhenUsed/>
   </w:style>
   <w:style w:type="table" w:default="1" w:styleId="TableNormal">

</xml_diff>

<commit_message>
redid S7 to show environ gradient on ggplot
</commit_message>
<xml_diff>
--- a/writing/supplement--18Feb25.docx
+++ b/writing/supplement--18Feb25.docx
@@ -10986,6 +10986,317 @@
           <w:lang w:val="en-US"/>
         </w:rPr>
         <w:t>.</w:t>
+      </w:r>
+    </w:p>
+    <w:p>
+      <w:pPr>
+        <w:spacing w:line="240" w:lineRule="auto"/>
+        <w:rPr>
+          <w:rFonts w:ascii="Times New Roman" w:hAnsi="Times New Roman" w:cs="Times New Roman"/>
+          <w:lang w:val="en-US"/>
+        </w:rPr>
+      </w:pPr>
+    </w:p>
+    <w:p>
+      <w:pPr>
+        <w:spacing w:line="240" w:lineRule="auto"/>
+        <w:rPr>
+          <w:rFonts w:ascii="Times New Roman" w:hAnsi="Times New Roman" w:cs="Times New Roman"/>
+          <w:lang w:val="en-US"/>
+        </w:rPr>
+      </w:pPr>
+    </w:p>
+    <w:p>
+      <w:pPr>
+        <w:spacing w:line="240" w:lineRule="auto"/>
+        <w:rPr>
+          <w:rFonts w:ascii="Times New Roman" w:hAnsi="Times New Roman" w:cs="Times New Roman"/>
+          <w:lang w:val="en-US"/>
+        </w:rPr>
+      </w:pPr>
+      <w:r>
+        <w:rPr>
+          <w:rFonts w:ascii="Times New Roman" w:hAnsi="Times New Roman" w:cs="Times New Roman"/>
+          <w:b/>
+          <w:bCs/>
+          <w:lang w:val="en-US"/>
+        </w:rPr>
+        <w:t>Figure S7. NMDS ordination</w:t>
+      </w:r>
+      <w:r>
+        <w:rPr>
+          <w:rFonts w:ascii="Times New Roman" w:hAnsi="Times New Roman" w:cs="Times New Roman"/>
+          <w:b/>
+          <w:bCs/>
+          <w:lang w:val="en-US"/>
+        </w:rPr>
+        <w:t xml:space="preserve"> for the data</w:t>
+      </w:r>
+      <w:r>
+        <w:rPr>
+          <w:rFonts w:ascii="Times New Roman" w:hAnsi="Times New Roman" w:cs="Times New Roman"/>
+          <w:b/>
+          <w:bCs/>
+          <w:lang w:val="en-US"/>
+        </w:rPr>
+        <w:t xml:space="preserve"> excluding the communities without </w:t>
+      </w:r>
+      <w:r>
+        <w:rPr>
+          <w:rFonts w:ascii="Times New Roman" w:hAnsi="Times New Roman" w:cs="Times New Roman"/>
+          <w:b/>
+          <w:bCs/>
+          <w:i/>
+          <w:iCs/>
+          <w:lang w:val="en-US"/>
+        </w:rPr>
+        <w:t xml:space="preserve">P. </w:t>
+      </w:r>
+      <w:proofErr w:type="spellStart"/>
+      <w:r>
+        <w:rPr>
+          <w:rFonts w:ascii="Times New Roman" w:hAnsi="Times New Roman" w:cs="Times New Roman"/>
+          <w:b/>
+          <w:bCs/>
+          <w:i/>
+          <w:iCs/>
+          <w:lang w:val="en-US"/>
+        </w:rPr>
+        <w:t>protegens</w:t>
+      </w:r>
+      <w:proofErr w:type="spellEnd"/>
+      <w:r>
+        <w:rPr>
+          <w:rFonts w:ascii="Times New Roman" w:hAnsi="Times New Roman" w:cs="Times New Roman"/>
+          <w:b/>
+          <w:bCs/>
+          <w:lang w:val="en-US"/>
+        </w:rPr>
+        <w:t xml:space="preserve"> that were exposed to 48h heat pulse duration.</w:t>
+      </w:r>
+      <w:r>
+        <w:rPr>
+          <w:rFonts w:ascii="Times New Roman" w:hAnsi="Times New Roman" w:cs="Times New Roman"/>
+          <w:lang w:val="en-US"/>
+        </w:rPr>
+        <w:t xml:space="preserve"> The figure style is the same as Figure 3A from the main text except for the</w:t>
+      </w:r>
+      <w:r>
+        <w:rPr>
+          <w:rFonts w:ascii="Times New Roman" w:hAnsi="Times New Roman" w:cs="Times New Roman"/>
+          <w:lang w:val="en-US"/>
+        </w:rPr>
+        <w:t xml:space="preserve"> thin black</w:t>
+      </w:r>
+      <w:r>
+        <w:rPr>
+          <w:rFonts w:ascii="Times New Roman" w:hAnsi="Times New Roman" w:cs="Times New Roman"/>
+          <w:lang w:val="en-US"/>
+        </w:rPr>
+        <w:t xml:space="preserve"> arrow</w:t>
+      </w:r>
+      <w:r>
+        <w:rPr>
+          <w:rFonts w:ascii="Times New Roman" w:hAnsi="Times New Roman" w:cs="Times New Roman"/>
+          <w:lang w:val="en-US"/>
+        </w:rPr>
+        <w:t>s</w:t>
+      </w:r>
+      <w:r>
+        <w:rPr>
+          <w:rFonts w:ascii="Times New Roman" w:hAnsi="Times New Roman" w:cs="Times New Roman"/>
+          <w:lang w:val="en-US"/>
+        </w:rPr>
+        <w:t>. The arrow</w:t>
+      </w:r>
+      <w:r>
+        <w:rPr>
+          <w:rFonts w:ascii="Times New Roman" w:hAnsi="Times New Roman" w:cs="Times New Roman"/>
+          <w:lang w:val="en-US"/>
+        </w:rPr>
+        <w:t>s</w:t>
+      </w:r>
+      <w:r>
+        <w:rPr>
+          <w:rFonts w:ascii="Times New Roman" w:hAnsi="Times New Roman" w:cs="Times New Roman"/>
+          <w:lang w:val="en-US"/>
+        </w:rPr>
+        <w:t xml:space="preserve"> show the direction of the </w:t>
+      </w:r>
+      <w:r>
+        <w:rPr>
+          <w:rFonts w:ascii="Times New Roman" w:hAnsi="Times New Roman" w:cs="Times New Roman"/>
+          <w:lang w:val="en-US"/>
+        </w:rPr>
+        <w:t>environmental gradient of heat pulse duration (which is statistically significant, p&lt;0.001).</w:t>
+      </w:r>
+    </w:p>
+    <w:p>
+      <w:pPr>
+        <w:spacing w:line="240" w:lineRule="auto"/>
+        <w:rPr>
+          <w:rFonts w:ascii="Times New Roman" w:hAnsi="Times New Roman" w:cs="Times New Roman"/>
+          <w:lang w:val="en-US"/>
+        </w:rPr>
+      </w:pPr>
+    </w:p>
+    <w:p>
+      <w:pPr>
+        <w:spacing w:line="240" w:lineRule="auto"/>
+        <w:rPr>
+          <w:rFonts w:ascii="Times New Roman" w:hAnsi="Times New Roman" w:cs="Times New Roman"/>
+          <w:lang w:val="en-US"/>
+        </w:rPr>
+      </w:pPr>
+      <w:r>
+        <w:rPr>
+          <w:rFonts w:ascii="Times New Roman" w:hAnsi="Times New Roman" w:cs="Times New Roman"/>
+          <w:lang w:val="en-US"/>
+        </w:rPr>
+        <w:lastRenderedPageBreak/>
+        <w:drawing>
+          <wp:inline distT="0" distB="0" distL="0" distR="0" wp14:anchorId="32B57590" wp14:editId="475504A0">
+            <wp:extent cx="5731510" cy="4139565"/>
+            <wp:effectExtent l="0" t="0" r="2540" b="0"/>
+            <wp:docPr id="1029915032" name="Picture 1" descr="A graph of a heat duration&#10;&#10;AI-generated content may be incorrect."/>
+            <wp:cNvGraphicFramePr>
+              <a:graphicFrameLocks xmlns:a="http://schemas.openxmlformats.org/drawingml/2006/main" noChangeAspect="1"/>
+            </wp:cNvGraphicFramePr>
+            <a:graphic xmlns:a="http://schemas.openxmlformats.org/drawingml/2006/main">
+              <a:graphicData uri="http://schemas.openxmlformats.org/drawingml/2006/picture">
+                <pic:pic xmlns:pic="http://schemas.openxmlformats.org/drawingml/2006/picture">
+                  <pic:nvPicPr>
+                    <pic:cNvPr id="1029915032" name="Picture 1" descr="A graph of a heat duration&#10;&#10;AI-generated content may be incorrect."/>
+                    <pic:cNvPicPr/>
+                  </pic:nvPicPr>
+                  <pic:blipFill>
+                    <a:blip r:embed="rId19"/>
+                    <a:stretch>
+                      <a:fillRect/>
+                    </a:stretch>
+                  </pic:blipFill>
+                  <pic:spPr>
+                    <a:xfrm>
+                      <a:off x="0" y="0"/>
+                      <a:ext cx="5731510" cy="4139565"/>
+                    </a:xfrm>
+                    <a:prstGeom prst="rect">
+                      <a:avLst/>
+                    </a:prstGeom>
+                  </pic:spPr>
+                </pic:pic>
+              </a:graphicData>
+            </a:graphic>
+          </wp:inline>
+        </w:drawing>
+      </w:r>
+    </w:p>
+    <w:p>
+      <w:pPr>
+        <w:spacing w:line="240" w:lineRule="auto"/>
+        <w:rPr>
+          <w:rFonts w:ascii="Times New Roman" w:hAnsi="Times New Roman" w:cs="Times New Roman"/>
+          <w:lang w:val="en-US"/>
+        </w:rPr>
+      </w:pPr>
+      <w:r>
+        <w:rPr>
+          <w:rFonts w:ascii="Times New Roman" w:hAnsi="Times New Roman" w:cs="Times New Roman"/>
+          <w:b/>
+          <w:bCs/>
+          <w:lang w:val="en-US"/>
+        </w:rPr>
+        <w:t xml:space="preserve">Figure S8. Logistic regression found three risk factors for community extinction: the duration of the heat pulse, the absence of </w:t>
+      </w:r>
+      <w:r>
+        <w:rPr>
+          <w:rFonts w:ascii="Times New Roman" w:hAnsi="Times New Roman" w:cs="Times New Roman"/>
+          <w:b/>
+          <w:bCs/>
+          <w:i/>
+          <w:iCs/>
+          <w:lang w:val="en-US"/>
+        </w:rPr>
+        <w:t xml:space="preserve">P. </w:t>
+      </w:r>
+      <w:proofErr w:type="spellStart"/>
+      <w:r>
+        <w:rPr>
+          <w:rFonts w:ascii="Times New Roman" w:hAnsi="Times New Roman" w:cs="Times New Roman"/>
+          <w:b/>
+          <w:bCs/>
+          <w:i/>
+          <w:iCs/>
+          <w:lang w:val="en-US"/>
+        </w:rPr>
+        <w:t>protegens</w:t>
+      </w:r>
+      <w:proofErr w:type="spellEnd"/>
+      <w:r>
+        <w:rPr>
+          <w:rFonts w:ascii="Times New Roman" w:hAnsi="Times New Roman" w:cs="Times New Roman"/>
+          <w:b/>
+          <w:bCs/>
+          <w:lang w:val="en-US"/>
+        </w:rPr>
+        <w:t xml:space="preserve"> from the community, and slow community expected growth rate.</w:t>
+      </w:r>
+      <w:r>
+        <w:rPr>
+          <w:rFonts w:ascii="Times New Roman" w:hAnsi="Times New Roman" w:cs="Times New Roman"/>
+          <w:lang w:val="en-US"/>
+        </w:rPr>
+        <w:t xml:space="preserve"> </w:t>
+      </w:r>
+      <w:r>
+        <w:rPr>
+          <w:rFonts w:ascii="Times New Roman" w:hAnsi="Times New Roman" w:cs="Times New Roman"/>
+          <w:lang w:val="en-US"/>
+        </w:rPr>
+        <w:t xml:space="preserve">Points show the observed data and lines show the logistic model predictions. Heat duration was treated as a numeric variable in the model although it is shown here on the x-axis as a categorical variable. The y-axis is binary and indicates whether growth was observed in the well two days after the end of the heat pulse (i.e., the final day of the experiment). </w:t>
+      </w:r>
+      <w:proofErr w:type="spellStart"/>
+      <w:r>
+        <w:rPr>
+          <w:rFonts w:ascii="Times New Roman" w:hAnsi="Times New Roman" w:cs="Times New Roman"/>
+          <w:lang w:val="en-US"/>
+        </w:rPr>
+        <w:t>Colours</w:t>
+      </w:r>
+      <w:proofErr w:type="spellEnd"/>
+      <w:r>
+        <w:rPr>
+          <w:rFonts w:ascii="Times New Roman" w:hAnsi="Times New Roman" w:cs="Times New Roman"/>
+          <w:lang w:val="en-US"/>
+        </w:rPr>
+        <w:t xml:space="preserve"> show the community expected growth rates, and the facets show communities without (left) and with (right) </w:t>
+      </w:r>
+      <w:r>
+        <w:rPr>
+          <w:rFonts w:ascii="Times New Roman" w:hAnsi="Times New Roman" w:cs="Times New Roman"/>
+          <w:i/>
+          <w:iCs/>
+          <w:lang w:val="en-US"/>
+        </w:rPr>
+        <w:t xml:space="preserve">P. </w:t>
+      </w:r>
+      <w:proofErr w:type="spellStart"/>
+      <w:r>
+        <w:rPr>
+          <w:rFonts w:ascii="Times New Roman" w:hAnsi="Times New Roman" w:cs="Times New Roman"/>
+          <w:i/>
+          <w:iCs/>
+          <w:lang w:val="en-US"/>
+        </w:rPr>
+        <w:t>protegens</w:t>
+      </w:r>
+      <w:proofErr w:type="spellEnd"/>
+      <w:r>
+        <w:rPr>
+          <w:rFonts w:ascii="Times New Roman" w:hAnsi="Times New Roman" w:cs="Times New Roman"/>
+          <w:lang w:val="en-US"/>
+        </w:rPr>
+        <w:t>. Multiple identical model predictions are stacked on top of one another in the right facet.</w:t>
       </w:r>
     </w:p>
     <w:sectPr>

</xml_diff>

<commit_message>
sup. NMDS gradient figure
</commit_message>
<xml_diff>
--- a/writing/supplement--18Feb25.docx
+++ b/writing/supplement--18Feb25.docx
@@ -11005,6 +11005,62 @@
           <w:lang w:val="en-US"/>
         </w:rPr>
       </w:pPr>
+      <w:r>
+        <w:rPr>
+          <w:rFonts w:ascii="Times New Roman" w:hAnsi="Times New Roman" w:cs="Times New Roman"/>
+          <w:noProof/>
+          <w:lang w:val="en-US"/>
+        </w:rPr>
+        <w:lastRenderedPageBreak/>
+        <w:drawing>
+          <wp:inline distT="0" distB="0" distL="0" distR="0" wp14:anchorId="67BE7CC5" wp14:editId="2AD7F1A0">
+            <wp:extent cx="5727700" cy="6089650"/>
+            <wp:effectExtent l="0" t="0" r="6350" b="6350"/>
+            <wp:docPr id="893193062" name="Picture 1"/>
+            <wp:cNvGraphicFramePr>
+              <a:graphicFrameLocks xmlns:a="http://schemas.openxmlformats.org/drawingml/2006/main" noChangeAspect="1"/>
+            </wp:cNvGraphicFramePr>
+            <a:graphic xmlns:a="http://schemas.openxmlformats.org/drawingml/2006/main">
+              <a:graphicData uri="http://schemas.openxmlformats.org/drawingml/2006/picture">
+                <pic:pic xmlns:pic="http://schemas.openxmlformats.org/drawingml/2006/picture">
+                  <pic:nvPicPr>
+                    <pic:cNvPr id="0" name="Picture 1"/>
+                    <pic:cNvPicPr>
+                      <a:picLocks noChangeAspect="1" noChangeArrowheads="1"/>
+                    </pic:cNvPicPr>
+                  </pic:nvPicPr>
+                  <pic:blipFill>
+                    <a:blip r:embed="rId19">
+                      <a:extLst>
+                        <a:ext uri="{28A0092B-C50C-407E-A947-70E740481C1C}">
+                          <a14:useLocalDpi xmlns:a14="http://schemas.microsoft.com/office/drawing/2010/main" val="0"/>
+                        </a:ext>
+                      </a:extLst>
+                    </a:blip>
+                    <a:srcRect/>
+                    <a:stretch>
+                      <a:fillRect/>
+                    </a:stretch>
+                  </pic:blipFill>
+                  <pic:spPr bwMode="auto">
+                    <a:xfrm>
+                      <a:off x="0" y="0"/>
+                      <a:ext cx="5727700" cy="6089650"/>
+                    </a:xfrm>
+                    <a:prstGeom prst="rect">
+                      <a:avLst/>
+                    </a:prstGeom>
+                    <a:noFill/>
+                    <a:ln>
+                      <a:noFill/>
+                    </a:ln>
+                  </pic:spPr>
+                </pic:pic>
+              </a:graphicData>
+            </a:graphic>
+          </wp:inline>
+        </w:drawing>
+      </w:r>
     </w:p>
     <w:p>
       <w:pPr>
@@ -11170,7 +11226,7 @@
                     <pic:cNvPicPr/>
                   </pic:nvPicPr>
                   <pic:blipFill>
-                    <a:blip r:embed="rId19"/>
+                    <a:blip r:embed="rId20"/>
                     <a:stretch>
                       <a:fillRect/>
                     </a:stretch>

</xml_diff>